<commit_message>
correct a relation in er diagram and add schema design and some queries to report
</commit_message>
<xml_diff>
--- a/docs/christoffer_eid_report.docx
+++ b/docs/christoffer_eid_report.docx
@@ -85,15 +85,7 @@
             </w:pPr>
             <w:r>
               <w:rPr/>
-              <w:t>Christoffer Eid</w:t>
-            </w:r>
-            <w:r>
-              <w:rPr/>
-              <w:t xml:space="preserve"> – </w:t>
-            </w:r>
-            <w:r>
-              <w:rPr/>
-              <w:t>ce223af</w:t>
+              <w:t>Christoffer Eid – ce223af</w:t>
             </w:r>
             <w:hyperlink r:id="rId2">
               <w:r>
@@ -101,21 +93,7 @@
                   <w:color w:val="1155CC"/>
                   <w:u w:val="single"/>
                 </w:rPr>
-                <w:t>@</w:t>
-              </w:r>
-              <w:r>
-                <w:rPr>
-                  <w:color w:val="1155CC"/>
-                  <w:u w:val="single"/>
-                </w:rPr>
-                <w:t>student.</w:t>
-              </w:r>
-              <w:r>
-                <w:rPr>
-                  <w:color w:val="1155CC"/>
-                  <w:u w:val="single"/>
-                </w:rPr>
-                <w:t>lnu.se</w:t>
+                <w:t>@student.lnu.se</w:t>
               </w:r>
             </w:hyperlink>
             <w:r>
@@ -253,12 +231,10 @@
           <w:t>https://www.mockaroo.com</w:t>
         </w:r>
       </w:hyperlink>
-      <w:hyperlink r:id="rId5">
-        <w:r>
-          <w:rPr/>
-          <w:t xml:space="preserve">. </w:t>
-        </w:r>
-      </w:hyperlink>
+      <w:r>
+        <w:rPr/>
+        <w:t xml:space="preserve">. </w:t>
+      </w:r>
     </w:p>
     <w:p>
       <w:pPr>
@@ -269,6 +245,30 @@
       <w:r>
         <w:rPr/>
         <w:t xml:space="preserve">My program enable supervisor at a store chain to keep track of all its customers data and purchases, the chains supplied articles, all the chains stores different locations and more. </w:t>
+      </w:r>
+    </w:p>
+    <w:p>
+      <w:pPr>
+        <w:pStyle w:val="Heading2"/>
+        <w:keepLines/>
+        <w:widowControl/>
+        <w:numPr>
+          <w:ilvl w:val="0"/>
+          <w:numId w:val="0"/>
+        </w:numPr>
+        <w:suppressAutoHyphens w:val="true"/>
+        <w:spacing w:lineRule="auto" w:line="240"/>
+        <w:ind w:left="720" w:hanging="360"/>
+        <w:jc w:val="left"/>
+        <w:rPr>
+          <w:u w:val="none"/>
+        </w:rPr>
+      </w:pPr>
+      <w:r>
+        <w:rPr/>
+      </w:r>
+      <w:r>
+        <w:br w:type="page"/>
       </w:r>
     </w:p>
     <w:p>
@@ -300,7 +300,7 @@
         <w:rPr/>
         <w:t xml:space="preserve">Here you present your schema design. You can use softwares such as </w:t>
       </w:r>
-      <w:hyperlink r:id="rId6">
+      <w:hyperlink r:id="rId5">
         <w:r>
           <w:rPr>
             <w:color w:val="1155CC"/>
@@ -326,6 +326,286 @@
     </w:p>
     <w:p>
       <w:pPr>
+        <w:pStyle w:val="LOnormal"/>
+        <w:ind w:left="0" w:hanging="0"/>
+        <w:rPr/>
+      </w:pPr>
+      <w:r>
+        <w:drawing>
+          <wp:anchor behindDoc="0" distT="0" distB="0" distL="0" distR="0" simplePos="0" locked="0" layoutInCell="1" allowOverlap="1" relativeHeight="2">
+            <wp:simplePos x="0" y="0"/>
+            <wp:positionH relativeFrom="column">
+              <wp:align>center</wp:align>
+            </wp:positionH>
+            <wp:positionV relativeFrom="paragraph">
+              <wp:posOffset>635</wp:posOffset>
+            </wp:positionV>
+            <wp:extent cx="5731510" cy="2352675"/>
+            <wp:effectExtent l="0" t="0" r="0" b="0"/>
+            <wp:wrapSquare wrapText="largest"/>
+            <wp:docPr id="1" name="Image1" descr=""/>
+            <wp:cNvGraphicFramePr>
+              <a:graphicFrameLocks xmlns:a="http://schemas.openxmlformats.org/drawingml/2006/main" noChangeAspect="1"/>
+            </wp:cNvGraphicFramePr>
+            <a:graphic xmlns:a="http://schemas.openxmlformats.org/drawingml/2006/main">
+              <a:graphicData uri="http://schemas.openxmlformats.org/drawingml/2006/picture">
+                <pic:pic xmlns:pic="http://schemas.openxmlformats.org/drawingml/2006/picture">
+                  <pic:nvPicPr>
+                    <pic:cNvPr id="1" name="Image1" descr=""/>
+                    <pic:cNvPicPr>
+                      <a:picLocks noChangeAspect="1" noChangeArrowheads="1"/>
+                    </pic:cNvPicPr>
+                  </pic:nvPicPr>
+                  <pic:blipFill>
+                    <a:blip r:embed="rId6"/>
+                    <a:stretch>
+                      <a:fillRect/>
+                    </a:stretch>
+                  </pic:blipFill>
+                  <pic:spPr bwMode="auto">
+                    <a:xfrm>
+                      <a:off x="0" y="0"/>
+                      <a:ext cx="5731510" cy="2352675"/>
+                    </a:xfrm>
+                    <a:prstGeom prst="rect">
+                      <a:avLst/>
+                    </a:prstGeom>
+                  </pic:spPr>
+                </pic:pic>
+              </a:graphicData>
+            </a:graphic>
+          </wp:anchor>
+        </w:drawing>
+      </w:r>
+      <w:r>
+        <w:rPr/>
+        <w:t xml:space="preserve"> </w:t>
+      </w:r>
+    </w:p>
+    <w:p>
+      <w:pPr>
+        <w:pStyle w:val="LOnormal"/>
+        <w:ind w:left="0" w:hanging="0"/>
+        <w:rPr/>
+      </w:pPr>
+      <w:r>
+        <w:rPr/>
+        <w:t xml:space="preserve">All of my entities has an AUTO_INCREMENTED </w:t>
+      </w:r>
+      <w:r>
+        <w:rPr>
+          <w:u w:val="single"/>
+        </w:rPr>
+        <w:t>id</w:t>
+      </w:r>
+      <w:r>
+        <w:rPr>
+          <w:i w:val="false"/>
+          <w:iCs w:val="false"/>
+          <w:u w:val="none"/>
+        </w:rPr>
+        <w:t xml:space="preserve"> as primary key. This makes it easy to Query for the exact result the manager of the store wants to find. </w:t>
+      </w:r>
+      <w:r>
+        <w:rPr>
+          <w:i/>
+          <w:iCs/>
+          <w:u w:val="none"/>
+        </w:rPr>
+        <w:t xml:space="preserve">Order </w:t>
+      </w:r>
+      <w:r>
+        <w:rPr>
+          <w:i w:val="false"/>
+          <w:iCs w:val="false"/>
+          <w:u w:val="none"/>
+        </w:rPr>
+        <w:t xml:space="preserve">and </w:t>
+      </w:r>
+      <w:r>
+        <w:rPr>
+          <w:i/>
+          <w:iCs/>
+          <w:u w:val="none"/>
+        </w:rPr>
+        <w:t xml:space="preserve">Article </w:t>
+      </w:r>
+      <w:r>
+        <w:rPr>
+          <w:i w:val="false"/>
+          <w:iCs w:val="false"/>
+          <w:u w:val="none"/>
+        </w:rPr>
+        <w:t xml:space="preserve">has a many-to-many relationship. This makes it so that in the actual databse design, i had to create a relation table; </w:t>
+      </w:r>
+      <w:r>
+        <w:rPr>
+          <w:i/>
+          <w:iCs/>
+          <w:u w:val="none"/>
+        </w:rPr>
+        <w:t>OrdersArticles</w:t>
+      </w:r>
+      <w:r>
+        <w:rPr>
+          <w:i w:val="false"/>
+          <w:iCs w:val="false"/>
+          <w:u w:val="none"/>
+        </w:rPr>
+        <w:t xml:space="preserve"> to keep track of what articles and how many of it there was in each order. The </w:t>
+      </w:r>
+      <w:r>
+        <w:rPr>
+          <w:i/>
+          <w:iCs/>
+          <w:u w:val="none"/>
+        </w:rPr>
+        <w:t xml:space="preserve">OrdersArticles </w:t>
+      </w:r>
+      <w:r>
+        <w:rPr>
+          <w:i w:val="false"/>
+          <w:iCs w:val="false"/>
+          <w:u w:val="none"/>
+        </w:rPr>
+        <w:t xml:space="preserve">table is represented by the relationship </w:t>
+      </w:r>
+      <w:r>
+        <w:rPr>
+          <w:i/>
+          <w:iCs/>
+          <w:u w:val="none"/>
+        </w:rPr>
+        <w:t>Contains</w:t>
+      </w:r>
+      <w:r>
+        <w:rPr>
+          <w:i w:val="false"/>
+          <w:iCs w:val="false"/>
+          <w:u w:val="none"/>
+        </w:rPr>
+        <w:t xml:space="preserve"> inbetween the entities </w:t>
+      </w:r>
+      <w:r>
+        <w:rPr>
+          <w:i/>
+          <w:iCs/>
+          <w:u w:val="none"/>
+        </w:rPr>
+        <w:t xml:space="preserve">Order </w:t>
+      </w:r>
+      <w:r>
+        <w:rPr>
+          <w:i w:val="false"/>
+          <w:iCs w:val="false"/>
+          <w:u w:val="none"/>
+        </w:rPr>
+        <w:t xml:space="preserve">and </w:t>
+      </w:r>
+      <w:r>
+        <w:rPr>
+          <w:i/>
+          <w:iCs/>
+          <w:u w:val="none"/>
+        </w:rPr>
+        <w:t>Article</w:t>
+      </w:r>
+      <w:r>
+        <w:rPr>
+          <w:i w:val="false"/>
+          <w:iCs w:val="false"/>
+          <w:u w:val="none"/>
+        </w:rPr>
+        <w:t xml:space="preserve">. </w:t>
+      </w:r>
+    </w:p>
+    <w:p>
+      <w:pPr>
+        <w:pStyle w:val="LOnormal"/>
+        <w:ind w:left="0" w:hanging="0"/>
+        <w:rPr/>
+      </w:pPr>
+      <w:r>
+        <w:rPr>
+          <w:i w:val="false"/>
+          <w:iCs w:val="false"/>
+          <w:u w:val="none"/>
+        </w:rPr>
+        <w:t xml:space="preserve">Apart from this the other stuff is quite straight forward. There’s one customer per order, but a customer can have several orders, but atleast one. Because if a customer doesnt have an order, it isn’t a customer. </w:t>
+      </w:r>
+    </w:p>
+    <w:p>
+      <w:pPr>
+        <w:pStyle w:val="LOnormal"/>
+        <w:ind w:left="0" w:hanging="0"/>
+        <w:rPr/>
+      </w:pPr>
+      <w:r>
+        <w:rPr>
+          <w:i w:val="false"/>
+          <w:iCs w:val="false"/>
+          <w:u w:val="none"/>
+        </w:rPr>
+        <w:t xml:space="preserve">For each order there’s a store. And for each store, there can be any amount of orders. Here we even allow for a store to have 0 orders, since that will be the case any time we open a new store. </w:t>
+      </w:r>
+    </w:p>
+    <w:p>
+      <w:pPr>
+        <w:pStyle w:val="LOnormal"/>
+        <w:ind w:left="0" w:hanging="0"/>
+        <w:rPr/>
+      </w:pPr>
+      <w:r>
+        <w:rPr>
+          <w:i w:val="false"/>
+          <w:iCs w:val="false"/>
+          <w:u w:val="none"/>
+        </w:rPr>
+        <w:t xml:space="preserve">The </w:t>
+      </w:r>
+      <w:r>
+        <w:rPr>
+          <w:i/>
+          <w:iCs/>
+          <w:u w:val="none"/>
+        </w:rPr>
+        <w:t xml:space="preserve">Order </w:t>
+      </w:r>
+      <w:r>
+        <w:rPr>
+          <w:i w:val="false"/>
+          <w:iCs w:val="false"/>
+          <w:u w:val="none"/>
+        </w:rPr>
+        <w:t xml:space="preserve">entity keeps track of its connected store and customer by keeping their respctive primary keys as foreign keys. </w:t>
+      </w:r>
+    </w:p>
+    <w:p>
+      <w:pPr>
+        <w:pStyle w:val="Heading2"/>
+        <w:keepLines/>
+        <w:widowControl/>
+        <w:numPr>
+          <w:ilvl w:val="0"/>
+          <w:numId w:val="0"/>
+        </w:numPr>
+        <w:suppressAutoHyphens w:val="true"/>
+        <w:spacing w:lineRule="auto" w:line="240"/>
+        <w:ind w:left="720" w:hanging="360"/>
+        <w:jc w:val="left"/>
+        <w:rPr>
+          <w:u w:val="none"/>
+        </w:rPr>
+      </w:pPr>
+      <w:r>
+        <w:rPr/>
+      </w:r>
+      <w:r>
+        <w:br w:type="page"/>
+      </w:r>
+    </w:p>
+    <w:p>
+      <w:pPr>
         <w:pStyle w:val="Heading2"/>
         <w:numPr>
           <w:ilvl w:val="0"/>
@@ -341,6 +621,989 @@
       <w:r>
         <w:rPr/>
         <w:t>SQL Queries</w:t>
+      </w:r>
+    </w:p>
+    <w:p>
+      <w:pPr>
+        <w:pStyle w:val="LOnormal"/>
+        <w:ind w:left="0" w:hanging="0"/>
+        <w:rPr/>
+      </w:pPr>
+      <w:r>
+        <w:rPr/>
+        <w:t xml:space="preserve">V: </w:t>
+      </w:r>
+      <w:r>
+        <w:rPr>
+          <w:b/>
+          <w:bCs/>
+        </w:rPr>
+        <w:t xml:space="preserve">Combining </w:t>
+      </w:r>
+      <w:r>
+        <w:rPr>
+          <w:b/>
+          <w:bCs/>
+          <w:i/>
+          <w:iCs/>
+        </w:rPr>
+        <w:t>Orders</w:t>
+      </w:r>
+      <w:r>
+        <w:rPr>
+          <w:b/>
+          <w:bCs/>
+        </w:rPr>
+        <w:t xml:space="preserve">, </w:t>
+      </w:r>
+      <w:r>
+        <w:rPr>
+          <w:b/>
+          <w:bCs/>
+          <w:i/>
+          <w:iCs/>
+        </w:rPr>
+        <w:t>OrdersArticles</w:t>
+      </w:r>
+      <w:r>
+        <w:rPr>
+          <w:b/>
+          <w:bCs/>
+        </w:rPr>
+        <w:t xml:space="preserve"> and </w:t>
+      </w:r>
+      <w:r>
+        <w:rPr>
+          <w:b/>
+          <w:bCs/>
+          <w:i/>
+          <w:iCs/>
+        </w:rPr>
+        <w:t>Articles</w:t>
+      </w:r>
+      <w:r>
+        <w:rPr>
+          <w:b/>
+          <w:bCs/>
+          <w:i w:val="false"/>
+          <w:iCs w:val="false"/>
+        </w:rPr>
+        <w:t xml:space="preserve"> into one view.</w:t>
+      </w:r>
+    </w:p>
+    <w:p>
+      <w:pPr>
+        <w:pStyle w:val="LOnormal"/>
+        <w:ind w:left="0" w:hanging="0"/>
+        <w:rPr>
+          <w:b w:val="false"/>
+          <w:b w:val="false"/>
+          <w:bCs w:val="false"/>
+          <w:i w:val="false"/>
+          <w:i w:val="false"/>
+          <w:iCs w:val="false"/>
+        </w:rPr>
+      </w:pPr>
+      <w:r>
+        <w:rPr>
+          <w:b w:val="false"/>
+          <w:bCs w:val="false"/>
+          <w:i w:val="false"/>
+          <w:iCs w:val="false"/>
+        </w:rPr>
+        <w:t xml:space="preserve">The following </w:t>
+      </w:r>
+      <w:r>
+        <w:rPr>
+          <w:b w:val="false"/>
+          <w:bCs w:val="false"/>
+          <w:i w:val="false"/>
+          <w:iCs w:val="false"/>
+        </w:rPr>
+        <w:t xml:space="preserve">view is made up of a multirelation query and uses two </w:t>
+      </w:r>
+      <w:r>
+        <w:rPr>
+          <w:b w:val="false"/>
+          <w:bCs w:val="false"/>
+          <w:i/>
+          <w:iCs/>
+        </w:rPr>
+        <w:t xml:space="preserve">INNER JOINs. </w:t>
+      </w:r>
+      <w:r>
+        <w:rPr>
+          <w:b w:val="false"/>
+          <w:bCs w:val="false"/>
+          <w:i w:val="false"/>
+          <w:iCs w:val="false"/>
+        </w:rPr>
+        <w:t xml:space="preserve">We join table </w:t>
+      </w:r>
+      <w:r>
+        <w:rPr>
+          <w:b w:val="false"/>
+          <w:bCs w:val="false"/>
+          <w:i/>
+          <w:iCs/>
+        </w:rPr>
+        <w:t>Orders</w:t>
+      </w:r>
+      <w:r>
+        <w:rPr>
+          <w:b w:val="false"/>
+          <w:bCs w:val="false"/>
+          <w:i w:val="false"/>
+          <w:iCs w:val="false"/>
+        </w:rPr>
+        <w:t xml:space="preserve"> on table </w:t>
+      </w:r>
+      <w:r>
+        <w:rPr>
+          <w:b w:val="false"/>
+          <w:bCs w:val="false"/>
+          <w:i/>
+          <w:iCs/>
+        </w:rPr>
+        <w:t>OrdersArticles</w:t>
+      </w:r>
+      <w:r>
+        <w:rPr>
+          <w:b w:val="false"/>
+          <w:bCs w:val="false"/>
+          <w:i w:val="false"/>
+          <w:iCs w:val="false"/>
+        </w:rPr>
+        <w:t xml:space="preserve"> by matching the primary key </w:t>
+      </w:r>
+      <w:r>
+        <w:rPr>
+          <w:b w:val="false"/>
+          <w:bCs w:val="false"/>
+          <w:i/>
+          <w:iCs/>
+        </w:rPr>
+        <w:t xml:space="preserve">Articles.articleid </w:t>
+      </w:r>
+      <w:r>
+        <w:rPr>
+          <w:b w:val="false"/>
+          <w:bCs w:val="false"/>
+          <w:i w:val="false"/>
+          <w:iCs w:val="false"/>
+        </w:rPr>
+        <w:t xml:space="preserve">to the foreign key </w:t>
+      </w:r>
+      <w:r>
+        <w:rPr>
+          <w:b w:val="false"/>
+          <w:bCs w:val="false"/>
+          <w:i/>
+          <w:iCs/>
+        </w:rPr>
+        <w:t>OrdersArticles.article</w:t>
+      </w:r>
+      <w:r>
+        <w:rPr>
+          <w:b w:val="false"/>
+          <w:bCs w:val="false"/>
+          <w:i w:val="false"/>
+          <w:iCs w:val="false"/>
+        </w:rPr>
+        <w:t xml:space="preserve">. </w:t>
+      </w:r>
+      <w:r>
+        <w:rPr>
+          <w:b w:val="false"/>
+          <w:bCs w:val="false"/>
+          <w:i w:val="false"/>
+          <w:iCs w:val="false"/>
+        </w:rPr>
+        <w:t xml:space="preserve">We then join that with table </w:t>
+      </w:r>
+      <w:r>
+        <w:rPr>
+          <w:b w:val="false"/>
+          <w:bCs w:val="false"/>
+          <w:i/>
+          <w:iCs/>
+        </w:rPr>
+        <w:t>Articles</w:t>
+      </w:r>
+      <w:r>
+        <w:rPr>
+          <w:b w:val="false"/>
+          <w:bCs w:val="false"/>
+          <w:i w:val="false"/>
+          <w:iCs w:val="false"/>
+        </w:rPr>
+        <w:t xml:space="preserve"> by matching primary key </w:t>
+      </w:r>
+      <w:r>
+        <w:rPr>
+          <w:b w:val="false"/>
+          <w:bCs w:val="false"/>
+          <w:i/>
+          <w:iCs/>
+        </w:rPr>
+        <w:t xml:space="preserve">Articles.articleid </w:t>
+      </w:r>
+      <w:r>
+        <w:rPr>
+          <w:b w:val="false"/>
+          <w:bCs w:val="false"/>
+          <w:i w:val="false"/>
+          <w:iCs w:val="false"/>
+        </w:rPr>
+        <w:t xml:space="preserve">with foreign key </w:t>
+      </w:r>
+      <w:r>
+        <w:rPr>
+          <w:b w:val="false"/>
+          <w:bCs w:val="false"/>
+          <w:i/>
+          <w:iCs/>
+        </w:rPr>
+        <w:t>OrdersArticles.article.</w:t>
+      </w:r>
+    </w:p>
+    <w:p>
+      <w:pPr>
+        <w:pStyle w:val="LOnormal"/>
+        <w:ind w:left="0" w:hanging="0"/>
+        <w:rPr>
+          <w:b w:val="false"/>
+          <w:b w:val="false"/>
+          <w:bCs w:val="false"/>
+          <w:i w:val="false"/>
+          <w:i w:val="false"/>
+          <w:iCs w:val="false"/>
+        </w:rPr>
+      </w:pPr>
+      <w:r>
+        <w:rPr>
+          <w:b w:val="false"/>
+          <w:bCs w:val="false"/>
+          <w:i w:val="false"/>
+          <w:iCs w:val="false"/>
+        </w:rPr>
+        <w:t xml:space="preserve">This view becomes really useful when querying from specific orders or shopping carts. </w:t>
+      </w:r>
+    </w:p>
+    <w:p>
+      <w:pPr>
+        <w:pStyle w:val="LOnormal"/>
+        <w:ind w:left="0" w:hanging="0"/>
+        <w:rPr>
+          <w:b w:val="false"/>
+          <w:b w:val="false"/>
+          <w:bCs w:val="false"/>
+          <w:i w:val="false"/>
+          <w:i w:val="false"/>
+          <w:iCs w:val="false"/>
+        </w:rPr>
+      </w:pPr>
+      <w:r>
+        <w:rPr>
+          <w:b w:val="false"/>
+          <w:bCs w:val="false"/>
+          <w:i w:val="false"/>
+          <w:iCs w:val="false"/>
+        </w:rPr>
+      </w:r>
+    </w:p>
+    <w:p>
+      <w:pPr>
+        <w:pStyle w:val="LOnormal"/>
+        <w:ind w:left="0" w:hanging="0"/>
+        <w:rPr/>
+      </w:pPr>
+      <w:r>
+        <w:rPr>
+          <w:rFonts w:ascii="Consolas" w:hAnsi="Consolas"/>
+          <w:b w:val="false"/>
+          <w:bCs w:val="false"/>
+          <w:i w:val="false"/>
+          <w:iCs w:val="false"/>
+          <w:color w:val="385723"/>
+          <w:sz w:val="24"/>
+          <w:szCs w:val="24"/>
+        </w:rPr>
+        <w:t>CREATE VIEW</w:t>
+      </w:r>
+      <w:r>
+        <w:rPr>
+          <w:rFonts w:ascii="Consolas" w:hAnsi="Consolas"/>
+          <w:b w:val="false"/>
+          <w:bCs w:val="false"/>
+          <w:i w:val="false"/>
+          <w:iCs w:val="false"/>
+          <w:sz w:val="24"/>
+          <w:szCs w:val="24"/>
+        </w:rPr>
+        <w:t xml:space="preserve"> ordersandarticles </w:t>
+      </w:r>
+      <w:r>
+        <w:rPr>
+          <w:rFonts w:ascii="Consolas" w:hAnsi="Consolas"/>
+          <w:b w:val="false"/>
+          <w:bCs w:val="false"/>
+          <w:i w:val="false"/>
+          <w:iCs w:val="false"/>
+          <w:color w:val="385723"/>
+          <w:sz w:val="24"/>
+          <w:szCs w:val="24"/>
+        </w:rPr>
+        <w:t>AS</w:t>
+      </w:r>
+      <w:r>
+        <w:rPr>
+          <w:rFonts w:ascii="Consolas" w:hAnsi="Consolas"/>
+          <w:b w:val="false"/>
+          <w:bCs w:val="false"/>
+          <w:i w:val="false"/>
+          <w:iCs w:val="false"/>
+          <w:sz w:val="24"/>
+          <w:szCs w:val="24"/>
+        </w:rPr>
+        <w:t xml:space="preserve"> </w:t>
+      </w:r>
+    </w:p>
+    <w:p>
+      <w:pPr>
+        <w:pStyle w:val="LOnormal"/>
+        <w:ind w:left="0" w:hanging="0"/>
+        <w:rPr>
+          <w:rFonts w:ascii="Consolas" w:hAnsi="Consolas"/>
+          <w:b w:val="false"/>
+          <w:b w:val="false"/>
+          <w:bCs w:val="false"/>
+          <w:i w:val="false"/>
+          <w:i w:val="false"/>
+          <w:iCs w:val="false"/>
+          <w:sz w:val="24"/>
+          <w:szCs w:val="24"/>
+        </w:rPr>
+      </w:pPr>
+      <w:r>
+        <w:rPr>
+          <w:rFonts w:ascii="Consolas" w:hAnsi="Consolas"/>
+          <w:b w:val="false"/>
+          <w:bCs w:val="false"/>
+          <w:i w:val="false"/>
+          <w:iCs w:val="false"/>
+          <w:color w:val="385723"/>
+          <w:sz w:val="24"/>
+          <w:szCs w:val="24"/>
+        </w:rPr>
+        <w:tab/>
+        <w:t>SELECT</w:t>
+      </w:r>
+      <w:r>
+        <w:rPr>
+          <w:rFonts w:ascii="Consolas" w:hAnsi="Consolas"/>
+          <w:b w:val="false"/>
+          <w:bCs w:val="false"/>
+          <w:i w:val="false"/>
+          <w:iCs w:val="false"/>
+          <w:sz w:val="24"/>
+          <w:szCs w:val="24"/>
+        </w:rPr>
+        <w:t xml:space="preserve"> * </w:t>
+      </w:r>
+    </w:p>
+    <w:p>
+      <w:pPr>
+        <w:pStyle w:val="LOnormal"/>
+        <w:ind w:left="0" w:hanging="0"/>
+        <w:rPr>
+          <w:rFonts w:ascii="Consolas" w:hAnsi="Consolas"/>
+          <w:b w:val="false"/>
+          <w:b w:val="false"/>
+          <w:bCs w:val="false"/>
+          <w:i w:val="false"/>
+          <w:i w:val="false"/>
+          <w:iCs w:val="false"/>
+          <w:sz w:val="24"/>
+          <w:szCs w:val="24"/>
+        </w:rPr>
+      </w:pPr>
+      <w:r>
+        <w:rPr>
+          <w:rFonts w:ascii="Consolas" w:hAnsi="Consolas"/>
+          <w:b w:val="false"/>
+          <w:bCs w:val="false"/>
+          <w:i w:val="false"/>
+          <w:iCs w:val="false"/>
+          <w:color w:val="385723"/>
+          <w:sz w:val="24"/>
+          <w:szCs w:val="24"/>
+        </w:rPr>
+        <w:tab/>
+        <w:t>FROM</w:t>
+      </w:r>
+      <w:r>
+        <w:rPr>
+          <w:rFonts w:ascii="Consolas" w:hAnsi="Consolas"/>
+          <w:b w:val="false"/>
+          <w:bCs w:val="false"/>
+          <w:i w:val="false"/>
+          <w:iCs w:val="false"/>
+          <w:sz w:val="24"/>
+          <w:szCs w:val="24"/>
+        </w:rPr>
+        <w:t xml:space="preserve"> Orders </w:t>
+      </w:r>
+    </w:p>
+    <w:p>
+      <w:pPr>
+        <w:pStyle w:val="LOnormal"/>
+        <w:ind w:left="0" w:hanging="0"/>
+        <w:rPr>
+          <w:rFonts w:ascii="Consolas" w:hAnsi="Consolas"/>
+          <w:b w:val="false"/>
+          <w:b w:val="false"/>
+          <w:bCs w:val="false"/>
+          <w:i w:val="false"/>
+          <w:i w:val="false"/>
+          <w:iCs w:val="false"/>
+          <w:sz w:val="24"/>
+          <w:szCs w:val="24"/>
+        </w:rPr>
+      </w:pPr>
+      <w:r>
+        <w:rPr>
+          <w:rFonts w:ascii="Consolas" w:hAnsi="Consolas"/>
+          <w:b w:val="false"/>
+          <w:bCs w:val="false"/>
+          <w:i w:val="false"/>
+          <w:iCs w:val="false"/>
+          <w:sz w:val="24"/>
+          <w:szCs w:val="24"/>
+        </w:rPr>
+        <w:tab/>
+      </w:r>
+      <w:r>
+        <w:rPr>
+          <w:rFonts w:ascii="Consolas" w:hAnsi="Consolas"/>
+          <w:b w:val="false"/>
+          <w:bCs w:val="false"/>
+          <w:i w:val="false"/>
+          <w:iCs w:val="false"/>
+          <w:color w:val="385723"/>
+          <w:sz w:val="24"/>
+          <w:szCs w:val="24"/>
+        </w:rPr>
+        <w:t>INNER JOIN</w:t>
+      </w:r>
+      <w:r>
+        <w:rPr>
+          <w:rFonts w:ascii="Consolas" w:hAnsi="Consolas"/>
+          <w:b w:val="false"/>
+          <w:bCs w:val="false"/>
+          <w:i w:val="false"/>
+          <w:iCs w:val="false"/>
+          <w:sz w:val="24"/>
+          <w:szCs w:val="24"/>
+        </w:rPr>
+        <w:t xml:space="preserve"> OrdersArticles </w:t>
+      </w:r>
+      <w:r>
+        <w:rPr>
+          <w:rFonts w:ascii="Consolas" w:hAnsi="Consolas"/>
+          <w:b w:val="false"/>
+          <w:bCs w:val="false"/>
+          <w:i w:val="false"/>
+          <w:iCs w:val="false"/>
+          <w:color w:val="385723"/>
+          <w:sz w:val="24"/>
+          <w:szCs w:val="24"/>
+        </w:rPr>
+        <w:t xml:space="preserve">ON </w:t>
+        <w:tab/>
+        <w:tab/>
+        <w:tab/>
+        <w:tab/>
+        <w:tab/>
+        <w:tab/>
+        <w:tab/>
+        <w:tab/>
+      </w:r>
+      <w:r>
+        <w:rPr>
+          <w:rFonts w:ascii="Consolas" w:hAnsi="Consolas"/>
+          <w:b w:val="false"/>
+          <w:bCs w:val="false"/>
+          <w:i w:val="false"/>
+          <w:iCs w:val="false"/>
+          <w:sz w:val="24"/>
+          <w:szCs w:val="24"/>
+        </w:rPr>
+        <w:t xml:space="preserve">Orders.orderid=OrdersArticles.order </w:t>
+      </w:r>
+    </w:p>
+    <w:p>
+      <w:pPr>
+        <w:pStyle w:val="LOnormal"/>
+        <w:ind w:left="0" w:hanging="0"/>
+        <w:rPr>
+          <w:rFonts w:ascii="Consolas" w:hAnsi="Consolas"/>
+          <w:b w:val="false"/>
+          <w:b w:val="false"/>
+          <w:bCs w:val="false"/>
+          <w:i w:val="false"/>
+          <w:i w:val="false"/>
+          <w:iCs w:val="false"/>
+          <w:sz w:val="24"/>
+          <w:szCs w:val="24"/>
+        </w:rPr>
+      </w:pPr>
+      <w:r>
+        <w:rPr>
+          <w:rFonts w:ascii="Consolas" w:hAnsi="Consolas"/>
+          <w:b w:val="false"/>
+          <w:bCs w:val="false"/>
+          <w:i w:val="false"/>
+          <w:iCs w:val="false"/>
+          <w:sz w:val="24"/>
+          <w:szCs w:val="24"/>
+        </w:rPr>
+        <w:tab/>
+      </w:r>
+      <w:r>
+        <w:rPr>
+          <w:rFonts w:ascii="Consolas" w:hAnsi="Consolas"/>
+          <w:b w:val="false"/>
+          <w:bCs w:val="false"/>
+          <w:i w:val="false"/>
+          <w:iCs w:val="false"/>
+          <w:color w:val="385723"/>
+          <w:sz w:val="24"/>
+          <w:szCs w:val="24"/>
+        </w:rPr>
+        <w:t>INNER JOIN</w:t>
+      </w:r>
+      <w:r>
+        <w:rPr>
+          <w:rFonts w:ascii="Consolas" w:hAnsi="Consolas"/>
+          <w:b w:val="false"/>
+          <w:bCs w:val="false"/>
+          <w:i w:val="false"/>
+          <w:iCs w:val="false"/>
+          <w:sz w:val="24"/>
+          <w:szCs w:val="24"/>
+        </w:rPr>
+        <w:t xml:space="preserve"> Articles </w:t>
+      </w:r>
+      <w:r>
+        <w:rPr>
+          <w:rFonts w:ascii="Consolas" w:hAnsi="Consolas"/>
+          <w:b w:val="false"/>
+          <w:bCs w:val="false"/>
+          <w:i w:val="false"/>
+          <w:iCs w:val="false"/>
+          <w:color w:val="385723"/>
+          <w:sz w:val="24"/>
+          <w:szCs w:val="24"/>
+        </w:rPr>
+        <w:t xml:space="preserve">ON </w:t>
+        <w:tab/>
+        <w:tab/>
+        <w:tab/>
+        <w:tab/>
+        <w:tab/>
+        <w:tab/>
+        <w:tab/>
+        <w:tab/>
+        <w:tab/>
+      </w:r>
+      <w:r>
+        <w:rPr>
+          <w:rFonts w:ascii="Consolas" w:hAnsi="Consolas"/>
+          <w:b w:val="false"/>
+          <w:bCs w:val="false"/>
+          <w:i w:val="false"/>
+          <w:iCs w:val="false"/>
+          <w:sz w:val="24"/>
+          <w:szCs w:val="24"/>
+        </w:rPr>
+        <w:t>OrdersArticles.article=Articles.articleid;</w:t>
+      </w:r>
+    </w:p>
+    <w:p>
+      <w:pPr>
+        <w:pStyle w:val="LOnormal"/>
+        <w:ind w:left="0" w:hanging="0"/>
+        <w:rPr/>
+      </w:pPr>
+      <w:r>
+        <w:rPr>
+          <w:rFonts w:ascii="Consolas" w:hAnsi="Consolas"/>
+          <w:b w:val="false"/>
+          <w:bCs w:val="false"/>
+          <w:i w:val="false"/>
+          <w:iCs w:val="false"/>
+          <w:sz w:val="24"/>
+          <w:szCs w:val="24"/>
+        </w:rPr>
+        <w:t xml:space="preserve">        </w:t>
+      </w:r>
+    </w:p>
+    <w:p>
+      <w:pPr>
+        <w:pStyle w:val="LOnormal"/>
+        <w:ind w:left="0" w:hanging="0"/>
+        <w:rPr/>
+      </w:pPr>
+      <w:r>
+        <w:rPr/>
+        <w:t xml:space="preserve">Q: </w:t>
+      </w:r>
+      <w:r>
+        <w:rPr>
+          <w:b/>
+          <w:bCs/>
+        </w:rPr>
+        <w:t>List the average age of the customers in each store.</w:t>
+      </w:r>
+    </w:p>
+    <w:p>
+      <w:pPr>
+        <w:pStyle w:val="LOnormal"/>
+        <w:ind w:left="0" w:hanging="0"/>
+        <w:rPr/>
+      </w:pPr>
+      <w:r>
+        <w:rPr>
+          <w:b w:val="false"/>
+          <w:bCs w:val="false"/>
+        </w:rPr>
+        <w:t xml:space="preserve">The following query is a multirelation query and uses two </w:t>
+      </w:r>
+      <w:r>
+        <w:rPr>
+          <w:b w:val="false"/>
+          <w:bCs w:val="false"/>
+          <w:i/>
+          <w:iCs/>
+        </w:rPr>
+        <w:t xml:space="preserve">INNER JOINs, </w:t>
+      </w:r>
+      <w:r>
+        <w:rPr>
+          <w:b w:val="false"/>
+          <w:bCs w:val="false"/>
+          <w:i w:val="false"/>
+          <w:iCs w:val="false"/>
+        </w:rPr>
+        <w:t>j</w:t>
+      </w:r>
+      <w:r>
+        <w:rPr>
+          <w:rFonts w:eastAsia="Arial" w:cs="Arial"/>
+          <w:b w:val="false"/>
+          <w:bCs w:val="false"/>
+          <w:i w:val="false"/>
+          <w:iCs w:val="false"/>
+          <w:color w:val="auto"/>
+          <w:kern w:val="0"/>
+          <w:sz w:val="22"/>
+          <w:szCs w:val="22"/>
+          <w:lang w:val="en" w:eastAsia="zh-CN" w:bidi="hi-IN"/>
+        </w:rPr>
+        <w:t xml:space="preserve">ust like our view. We do as we did with the view except on differnet tables. We also get to use our view here. Without our view this quey would have been double the length and four times as complex. What’s also interesting is this query is that we get to use aggregation. Whenever we do aggregation in a query, it alwasy has to be followed by a </w:t>
+      </w:r>
+      <w:r>
+        <w:rPr>
+          <w:rFonts w:eastAsia="Arial" w:cs="Arial"/>
+          <w:b w:val="false"/>
+          <w:bCs w:val="false"/>
+          <w:i/>
+          <w:iCs/>
+          <w:color w:val="auto"/>
+          <w:kern w:val="0"/>
+          <w:sz w:val="22"/>
+          <w:szCs w:val="22"/>
+          <w:lang w:val="en" w:eastAsia="zh-CN" w:bidi="hi-IN"/>
+        </w:rPr>
+        <w:t>GROUP BY</w:t>
+      </w:r>
+      <w:r>
+        <w:rPr>
+          <w:rFonts w:eastAsia="Arial" w:cs="Arial"/>
+          <w:b w:val="false"/>
+          <w:bCs w:val="false"/>
+          <w:i w:val="false"/>
+          <w:iCs w:val="false"/>
+          <w:color w:val="auto"/>
+          <w:kern w:val="0"/>
+          <w:sz w:val="22"/>
+          <w:szCs w:val="22"/>
+          <w:lang w:val="en" w:eastAsia="zh-CN" w:bidi="hi-IN"/>
+        </w:rPr>
+        <w:t xml:space="preserve">. In this query we wanted to know the average age of the customers in each store, hence we decide to </w:t>
+      </w:r>
+      <w:r>
+        <w:rPr>
+          <w:rFonts w:eastAsia="Arial" w:cs="Arial"/>
+          <w:b w:val="false"/>
+          <w:bCs w:val="false"/>
+          <w:i/>
+          <w:iCs/>
+          <w:color w:val="auto"/>
+          <w:kern w:val="0"/>
+          <w:sz w:val="22"/>
+          <w:szCs w:val="22"/>
+          <w:lang w:val="en" w:eastAsia="zh-CN" w:bidi="hi-IN"/>
+        </w:rPr>
+        <w:t>GROUP BY Stores.name.</w:t>
+      </w:r>
+      <w:r>
+        <w:rPr>
+          <w:rFonts w:eastAsia="Arial" w:cs="Arial"/>
+          <w:b w:val="false"/>
+          <w:bCs w:val="false"/>
+          <w:i w:val="false"/>
+          <w:iCs w:val="false"/>
+          <w:color w:val="auto"/>
+          <w:kern w:val="0"/>
+          <w:sz w:val="22"/>
+          <w:szCs w:val="22"/>
+          <w:lang w:val="en" w:eastAsia="zh-CN" w:bidi="hi-IN"/>
+        </w:rPr>
+        <w:t xml:space="preserve"> </w:t>
+      </w:r>
+    </w:p>
+    <w:p>
+      <w:pPr>
+        <w:pStyle w:val="LOnormal"/>
+        <w:ind w:left="0" w:hanging="0"/>
+        <w:rPr/>
+      </w:pPr>
+      <w:r>
+        <w:rPr/>
+      </w:r>
+    </w:p>
+    <w:p>
+      <w:pPr>
+        <w:pStyle w:val="LOnormal"/>
+        <w:ind w:left="0" w:hanging="0"/>
+        <w:rPr>
+          <w:rFonts w:ascii="Consolas" w:hAnsi="Consolas"/>
+          <w:sz w:val="24"/>
+          <w:szCs w:val="24"/>
+        </w:rPr>
+      </w:pPr>
+      <w:r>
+        <w:rPr>
+          <w:rFonts w:ascii="Consolas" w:hAnsi="Consolas"/>
+          <w:color w:val="385723"/>
+          <w:sz w:val="24"/>
+          <w:szCs w:val="24"/>
+        </w:rPr>
+        <w:t>SELECT</w:t>
+      </w:r>
+      <w:r>
+        <w:rPr>
+          <w:rFonts w:ascii="Consolas" w:hAnsi="Consolas"/>
+          <w:sz w:val="24"/>
+          <w:szCs w:val="24"/>
+        </w:rPr>
+        <w:t xml:space="preserve"> AVG(Customers.age), Stores.name </w:t>
+      </w:r>
+    </w:p>
+    <w:p>
+      <w:pPr>
+        <w:pStyle w:val="LOnormal"/>
+        <w:ind w:left="0" w:hanging="0"/>
+        <w:rPr>
+          <w:rFonts w:ascii="Consolas" w:hAnsi="Consolas"/>
+          <w:sz w:val="24"/>
+          <w:szCs w:val="24"/>
+        </w:rPr>
+      </w:pPr>
+      <w:r>
+        <w:rPr>
+          <w:rFonts w:ascii="Consolas" w:hAnsi="Consolas"/>
+          <w:color w:val="385723"/>
+          <w:sz w:val="24"/>
+          <w:szCs w:val="24"/>
+        </w:rPr>
+        <w:t>FROM</w:t>
+      </w:r>
+      <w:r>
+        <w:rPr>
+          <w:rFonts w:ascii="Consolas" w:hAnsi="Consolas"/>
+          <w:sz w:val="24"/>
+          <w:szCs w:val="24"/>
+        </w:rPr>
+        <w:t xml:space="preserve"> Customers </w:t>
+      </w:r>
+    </w:p>
+    <w:p>
+      <w:pPr>
+        <w:pStyle w:val="LOnormal"/>
+        <w:ind w:left="0" w:hanging="0"/>
+        <w:rPr>
+          <w:rFonts w:ascii="Consolas" w:hAnsi="Consolas"/>
+          <w:sz w:val="24"/>
+          <w:szCs w:val="24"/>
+        </w:rPr>
+      </w:pPr>
+      <w:r>
+        <w:rPr>
+          <w:rFonts w:ascii="Consolas" w:hAnsi="Consolas"/>
+          <w:color w:val="385723"/>
+          <w:sz w:val="24"/>
+          <w:szCs w:val="24"/>
+        </w:rPr>
+        <w:t>INNER JOIN</w:t>
+      </w:r>
+      <w:r>
+        <w:rPr>
+          <w:rFonts w:ascii="Consolas" w:hAnsi="Consolas"/>
+          <w:sz w:val="24"/>
+          <w:szCs w:val="24"/>
+        </w:rPr>
+        <w:t xml:space="preserve"> ordersandarticles </w:t>
+      </w:r>
+      <w:r>
+        <w:rPr>
+          <w:rFonts w:ascii="Consolas" w:hAnsi="Consolas"/>
+          <w:color w:val="385723"/>
+          <w:sz w:val="24"/>
+          <w:szCs w:val="24"/>
+        </w:rPr>
+        <w:t>ON</w:t>
+      </w:r>
+      <w:r>
+        <w:rPr>
+          <w:rFonts w:ascii="Consolas" w:hAnsi="Consolas"/>
+          <w:sz w:val="24"/>
+          <w:szCs w:val="24"/>
+        </w:rPr>
+        <w:t xml:space="preserve"> </w:t>
+        <w:tab/>
+        <w:t xml:space="preserve">customerid=ordersandarticles.customer </w:t>
+      </w:r>
+    </w:p>
+    <w:p>
+      <w:pPr>
+        <w:pStyle w:val="LOnormal"/>
+        <w:ind w:left="0" w:hanging="0"/>
+        <w:rPr>
+          <w:rFonts w:ascii="Consolas" w:hAnsi="Consolas"/>
+          <w:sz w:val="24"/>
+          <w:szCs w:val="24"/>
+        </w:rPr>
+      </w:pPr>
+      <w:r>
+        <w:rPr>
+          <w:rFonts w:ascii="Consolas" w:hAnsi="Consolas"/>
+          <w:color w:val="385723"/>
+          <w:sz w:val="24"/>
+          <w:szCs w:val="24"/>
+        </w:rPr>
+        <w:t>INNER JOIN</w:t>
+      </w:r>
+      <w:r>
+        <w:rPr>
+          <w:rFonts w:ascii="Consolas" w:hAnsi="Consolas"/>
+          <w:sz w:val="24"/>
+          <w:szCs w:val="24"/>
+        </w:rPr>
+        <w:t xml:space="preserve"> Stores </w:t>
+      </w:r>
+      <w:r>
+        <w:rPr>
+          <w:rFonts w:ascii="Consolas" w:hAnsi="Consolas"/>
+          <w:color w:val="385723"/>
+          <w:sz w:val="24"/>
+          <w:szCs w:val="24"/>
+        </w:rPr>
+        <w:t>ON</w:t>
+      </w:r>
+      <w:r>
+        <w:rPr>
+          <w:rFonts w:ascii="Consolas" w:hAnsi="Consolas"/>
+          <w:sz w:val="24"/>
+          <w:szCs w:val="24"/>
+        </w:rPr>
+        <w:t xml:space="preserve"> ordersandarticles.store=Stores.storeid </w:t>
+      </w:r>
+    </w:p>
+    <w:p>
+      <w:pPr>
+        <w:pStyle w:val="LOnormal"/>
+        <w:ind w:left="0" w:hanging="0"/>
+        <w:rPr>
+          <w:rFonts w:ascii="Consolas" w:hAnsi="Consolas"/>
+          <w:sz w:val="24"/>
+          <w:szCs w:val="24"/>
+        </w:rPr>
+      </w:pPr>
+      <w:r>
+        <w:rPr>
+          <w:rFonts w:ascii="Consolas" w:hAnsi="Consolas"/>
+          <w:color w:val="385723"/>
+          <w:sz w:val="24"/>
+          <w:szCs w:val="24"/>
+        </w:rPr>
+        <w:t>GROUP BY</w:t>
+      </w:r>
+      <w:r>
+        <w:rPr>
+          <w:rFonts w:ascii="Consolas" w:hAnsi="Consolas"/>
+          <w:sz w:val="24"/>
+          <w:szCs w:val="24"/>
+        </w:rPr>
+        <w:t xml:space="preserve"> Stores.name </w:t>
+      </w:r>
+    </w:p>
+    <w:p>
+      <w:pPr>
+        <w:pStyle w:val="LOnormal"/>
+        <w:ind w:left="0" w:hanging="0"/>
+        <w:rPr>
+          <w:rFonts w:ascii="Consolas" w:hAnsi="Consolas"/>
+          <w:sz w:val="24"/>
+          <w:szCs w:val="24"/>
+        </w:rPr>
+      </w:pPr>
+      <w:r>
+        <w:rPr>
+          <w:rFonts w:ascii="Consolas" w:hAnsi="Consolas"/>
+          <w:color w:val="385723"/>
+          <w:sz w:val="24"/>
+          <w:szCs w:val="24"/>
+        </w:rPr>
+        <w:t>ORDER BY</w:t>
+      </w:r>
+      <w:r>
+        <w:rPr>
+          <w:rFonts w:ascii="Consolas" w:hAnsi="Consolas"/>
+          <w:sz w:val="24"/>
+          <w:szCs w:val="24"/>
+        </w:rPr>
+        <w:t xml:space="preserve"> AVG(Customers.age);</w:t>
+      </w:r>
+    </w:p>
+    <w:p>
+      <w:pPr>
+        <w:pStyle w:val="LOnormal"/>
+        <w:ind w:left="0" w:hanging="0"/>
+        <w:rPr>
+          <w:rFonts w:ascii="Consolas" w:hAnsi="Consolas"/>
+          <w:sz w:val="24"/>
+          <w:szCs w:val="24"/>
+        </w:rPr>
+      </w:pPr>
+      <w:r>
+        <w:rPr>
+          <w:rFonts w:ascii="Consolas" w:hAnsi="Consolas"/>
+          <w:sz w:val="24"/>
+          <w:szCs w:val="24"/>
+        </w:rPr>
       </w:r>
     </w:p>
     <w:p>

</xml_diff>

<commit_message>
finalize queries for report and correct a wrong in a query in runProgram. instructions and author for readme
</commit_message>
<xml_diff>
--- a/docs/christoffer_eid_report.docx
+++ b/docs/christoffer_eid_report.docx
@@ -894,28 +894,6 @@
       <w:pPr>
         <w:pStyle w:val="LOnormal"/>
         <w:ind w:left="0" w:hanging="0"/>
-        <w:rPr>
-          <w:b w:val="false"/>
-          <w:b w:val="false"/>
-          <w:bCs w:val="false"/>
-          <w:i w:val="false"/>
-          <w:i w:val="false"/>
-          <w:iCs w:val="false"/>
-        </w:rPr>
-      </w:pPr>
-      <w:r>
-        <w:rPr>
-          <w:b w:val="false"/>
-          <w:bCs w:val="false"/>
-          <w:i w:val="false"/>
-          <w:iCs w:val="false"/>
-        </w:rPr>
-      </w:r>
-    </w:p>
-    <w:p>
-      <w:pPr>
-        <w:pStyle w:val="LOnormal"/>
-        <w:ind w:left="0" w:hanging="0"/>
         <w:rPr/>
       </w:pPr>
       <w:r>
@@ -1311,7 +1289,37 @@
           <w:szCs w:val="22"/>
           <w:lang w:val="en" w:eastAsia="zh-CN" w:bidi="hi-IN"/>
         </w:rPr>
-        <w:t xml:space="preserve">ust like our view. We do as we did with the view except on differnet tables. We also get to use our view here. Without our view this quey would have been double the length and four times as complex. What’s also interesting is this query is that we get to use aggregation. Whenever we do aggregation in a query, it alwasy has to be followed by a </w:t>
+        <w:t>ust like our view. We do as we did with the view except on differe</w:t>
+      </w:r>
+      <w:r>
+        <w:rPr>
+          <w:rFonts w:eastAsia="Arial" w:cs="Arial"/>
+          <w:b w:val="false"/>
+          <w:bCs w:val="false"/>
+          <w:i w:val="false"/>
+          <w:iCs w:val="false"/>
+          <w:color w:val="auto"/>
+          <w:kern w:val="0"/>
+          <w:sz w:val="22"/>
+          <w:szCs w:val="22"/>
+          <w:lang w:val="en" w:eastAsia="zh-CN" w:bidi="hi-IN"/>
+        </w:rPr>
+        <w:t>n</w:t>
+      </w:r>
+      <w:r>
+        <w:rPr>
+          <w:rFonts w:eastAsia="Arial" w:cs="Arial"/>
+          <w:b w:val="false"/>
+          <w:bCs w:val="false"/>
+          <w:i w:val="false"/>
+          <w:iCs w:val="false"/>
+          <w:color w:val="auto"/>
+          <w:kern w:val="0"/>
+          <w:sz w:val="22"/>
+          <w:szCs w:val="22"/>
+          <w:lang w:val="en" w:eastAsia="zh-CN" w:bidi="hi-IN"/>
+        </w:rPr>
+        <w:t xml:space="preserve">t tables. We also get to use our view here. Without our view this quey would have been double the length and four times as complex. What’s also interesting is this query is that we get to use aggregation. Whenever we do aggregation in a query, it alwasy has to be followed by a </w:t>
       </w:r>
       <w:r>
         <w:rPr>
@@ -1378,16 +1386,6 @@
       <w:pPr>
         <w:pStyle w:val="LOnormal"/>
         <w:ind w:left="0" w:hanging="0"/>
-        <w:rPr/>
-      </w:pPr>
-      <w:r>
-        <w:rPr/>
-      </w:r>
-    </w:p>
-    <w:p>
-      <w:pPr>
-        <w:pStyle w:val="LOnormal"/>
-        <w:ind w:left="0" w:hanging="0"/>
         <w:rPr>
           <w:rFonts w:ascii="Consolas" w:hAnsi="Consolas"/>
           <w:sz w:val="24"/>
@@ -1614,17 +1612,1174 @@
       </w:pPr>
       <w:r>
         <w:rPr/>
-        <w:t xml:space="preserve">Here you present and discuss the most interesting queries. Make sure you have 5 of them at least and check the specification in the assignment sheet. One example is found below: </w:t>
-      </w:r>
-    </w:p>
-    <w:p>
-      <w:pPr>
-        <w:pStyle w:val="LOnormal"/>
-        <w:ind w:left="0" w:hanging="0"/>
-        <w:rPr/>
-      </w:pPr>
-      <w:r>
-        <w:rPr/>
+        <w:t xml:space="preserve">Q: </w:t>
+      </w:r>
+      <w:r>
+        <w:rPr>
+          <w:b/>
+          <w:bCs/>
+        </w:rPr>
+        <w:t>List all of the chains Stores and their respective addresses.</w:t>
+      </w:r>
+    </w:p>
+    <w:p>
+      <w:pPr>
+        <w:pStyle w:val="LOnormal"/>
+        <w:ind w:left="0" w:hanging="0"/>
+        <w:rPr>
+          <w:b w:val="false"/>
+          <w:b w:val="false"/>
+          <w:bCs w:val="false"/>
+        </w:rPr>
+      </w:pPr>
+      <w:r>
+        <w:rPr>
+          <w:b w:val="false"/>
+          <w:bCs w:val="false"/>
+        </w:rPr>
+        <w:t xml:space="preserve">This query is an easy one but functional if the stores manager ever just need a list of all their sister stores and their respective addresses. I chose to sort the query by </w:t>
+      </w:r>
+      <w:r>
+        <w:rPr>
+          <w:b w:val="false"/>
+          <w:bCs w:val="false"/>
+          <w:i/>
+          <w:iCs/>
+        </w:rPr>
+        <w:t>name</w:t>
+      </w:r>
+      <w:r>
+        <w:rPr>
+          <w:b w:val="false"/>
+          <w:bCs w:val="false"/>
+          <w:i w:val="false"/>
+          <w:iCs w:val="false"/>
+        </w:rPr>
+        <w:t xml:space="preserve"> just because I thought it would look nicer, this could be crucial if the chain were to grow. </w:t>
+      </w:r>
+    </w:p>
+    <w:p>
+      <w:pPr>
+        <w:pStyle w:val="LOnormal"/>
+        <w:ind w:left="0" w:hanging="0"/>
+        <w:rPr>
+          <w:b w:val="false"/>
+          <w:b w:val="false"/>
+          <w:bCs w:val="false"/>
+        </w:rPr>
+      </w:pPr>
+      <w:r>
+        <w:rPr>
+          <w:rFonts w:ascii="Consolas" w:hAnsi="Consolas"/>
+          <w:b w:val="false"/>
+          <w:bCs w:val="false"/>
+          <w:color w:val="385723"/>
+          <w:sz w:val="24"/>
+          <w:szCs w:val="24"/>
+        </w:rPr>
+        <w:t>SELECT</w:t>
+      </w:r>
+      <w:r>
+        <w:rPr>
+          <w:rFonts w:ascii="Consolas" w:hAnsi="Consolas"/>
+          <w:b w:val="false"/>
+          <w:bCs w:val="false"/>
+          <w:sz w:val="24"/>
+          <w:szCs w:val="24"/>
+        </w:rPr>
+        <w:t xml:space="preserve"> name, address </w:t>
+      </w:r>
+    </w:p>
+    <w:p>
+      <w:pPr>
+        <w:pStyle w:val="LOnormal"/>
+        <w:ind w:left="0" w:hanging="0"/>
+        <w:rPr>
+          <w:rFonts w:ascii="Consolas" w:hAnsi="Consolas"/>
+          <w:b w:val="false"/>
+          <w:b w:val="false"/>
+          <w:bCs w:val="false"/>
+          <w:sz w:val="24"/>
+          <w:szCs w:val="24"/>
+        </w:rPr>
+      </w:pPr>
+      <w:r>
+        <w:rPr>
+          <w:rFonts w:ascii="Consolas" w:hAnsi="Consolas"/>
+          <w:b w:val="false"/>
+          <w:bCs w:val="false"/>
+          <w:color w:val="385723"/>
+          <w:sz w:val="24"/>
+          <w:szCs w:val="24"/>
+        </w:rPr>
+        <w:t>FROM</w:t>
+      </w:r>
+      <w:r>
+        <w:rPr>
+          <w:rFonts w:ascii="Consolas" w:hAnsi="Consolas"/>
+          <w:b w:val="false"/>
+          <w:bCs w:val="false"/>
+          <w:sz w:val="24"/>
+          <w:szCs w:val="24"/>
+        </w:rPr>
+        <w:t xml:space="preserve"> Stores </w:t>
+      </w:r>
+    </w:p>
+    <w:p>
+      <w:pPr>
+        <w:pStyle w:val="LOnormal"/>
+        <w:ind w:left="0" w:hanging="0"/>
+        <w:rPr>
+          <w:rFonts w:ascii="Consolas" w:hAnsi="Consolas"/>
+          <w:b w:val="false"/>
+          <w:b w:val="false"/>
+          <w:bCs w:val="false"/>
+          <w:sz w:val="24"/>
+          <w:szCs w:val="24"/>
+        </w:rPr>
+      </w:pPr>
+      <w:r>
+        <w:rPr>
+          <w:rFonts w:ascii="Consolas" w:hAnsi="Consolas"/>
+          <w:b w:val="false"/>
+          <w:bCs w:val="false"/>
+          <w:color w:val="385723"/>
+          <w:sz w:val="24"/>
+          <w:szCs w:val="24"/>
+        </w:rPr>
+        <w:t>ORDER BY</w:t>
+      </w:r>
+      <w:r>
+        <w:rPr>
+          <w:rFonts w:ascii="Consolas" w:hAnsi="Consolas"/>
+          <w:b w:val="false"/>
+          <w:bCs w:val="false"/>
+          <w:sz w:val="24"/>
+          <w:szCs w:val="24"/>
+        </w:rPr>
+        <w:t xml:space="preserve"> name;</w:t>
+      </w:r>
+    </w:p>
+    <w:p>
+      <w:pPr>
+        <w:pStyle w:val="LOnormal"/>
+        <w:ind w:left="0" w:hanging="0"/>
+        <w:rPr/>
+      </w:pPr>
+      <w:r>
+        <w:rPr/>
+      </w:r>
+    </w:p>
+    <w:p>
+      <w:pPr>
+        <w:pStyle w:val="LOnormal"/>
+        <w:ind w:left="0" w:hanging="0"/>
+        <w:rPr/>
+      </w:pPr>
+      <w:r>
+        <w:rPr/>
+      </w:r>
+      <w:r>
+        <w:br w:type="page"/>
+      </w:r>
+    </w:p>
+    <w:p>
+      <w:pPr>
+        <w:pStyle w:val="LOnormal"/>
+        <w:ind w:left="0" w:hanging="0"/>
+        <w:rPr/>
+      </w:pPr>
+      <w:r>
+        <w:rPr/>
+        <w:t xml:space="preserve">Q: </w:t>
+      </w:r>
+      <w:r>
+        <w:rPr>
+          <w:b/>
+          <w:bCs/>
+        </w:rPr>
+        <w:t xml:space="preserve">List the amount of customers each store has. </w:t>
+      </w:r>
+    </w:p>
+    <w:p>
+      <w:pPr>
+        <w:pStyle w:val="LOnormal"/>
+        <w:ind w:left="0" w:hanging="0"/>
+        <w:rPr>
+          <w:b w:val="false"/>
+          <w:b w:val="false"/>
+          <w:bCs w:val="false"/>
+        </w:rPr>
+      </w:pPr>
+      <w:r>
+        <w:rPr>
+          <w:b w:val="false"/>
+          <w:bCs w:val="false"/>
+        </w:rPr>
+        <w:t>Does your store have more customers than your sister stores? No? Then get to work!</w:t>
+      </w:r>
+    </w:p>
+    <w:p>
+      <w:pPr>
+        <w:pStyle w:val="LOnormal"/>
+        <w:ind w:left="0" w:hanging="0"/>
+        <w:rPr>
+          <w:b w:val="false"/>
+          <w:b w:val="false"/>
+          <w:bCs w:val="false"/>
+        </w:rPr>
+      </w:pPr>
+      <w:r>
+        <w:rPr>
+          <w:b w:val="false"/>
+          <w:bCs w:val="false"/>
+        </w:rPr>
+        <w:t xml:space="preserve">This query is </w:t>
+      </w:r>
+      <w:r>
+        <w:rPr>
+          <w:b w:val="false"/>
+          <w:bCs w:val="false"/>
+        </w:rPr>
+        <w:t xml:space="preserve">important for friendly competition between stores. This is a multirelation query where we once again make use of our </w:t>
+      </w:r>
+      <w:r>
+        <w:rPr>
+          <w:b w:val="false"/>
+          <w:bCs w:val="false"/>
+          <w:i/>
+          <w:iCs/>
+        </w:rPr>
+        <w:t>ordersandarticles</w:t>
+      </w:r>
+      <w:r>
+        <w:rPr>
+          <w:b w:val="false"/>
+          <w:bCs w:val="false"/>
+          <w:i w:val="false"/>
+          <w:iCs w:val="false"/>
+        </w:rPr>
+        <w:t xml:space="preserve"> view. We join the view with the table </w:t>
+      </w:r>
+      <w:r>
+        <w:rPr>
+          <w:b w:val="false"/>
+          <w:bCs w:val="false"/>
+          <w:i/>
+          <w:iCs/>
+        </w:rPr>
+        <w:t>Stores</w:t>
+      </w:r>
+      <w:r>
+        <w:rPr>
+          <w:b w:val="false"/>
+          <w:bCs w:val="false"/>
+          <w:i w:val="false"/>
+          <w:iCs w:val="false"/>
+        </w:rPr>
+        <w:t xml:space="preserve">. Then we count the amount of customers </w:t>
+      </w:r>
+      <w:r>
+        <w:rPr>
+          <w:b w:val="false"/>
+          <w:bCs w:val="false"/>
+          <w:i/>
+          <w:iCs/>
+        </w:rPr>
+        <w:t>GROUP</w:t>
+      </w:r>
+      <w:r>
+        <w:rPr>
+          <w:b w:val="false"/>
+          <w:bCs w:val="false"/>
+          <w:i w:val="false"/>
+          <w:iCs w:val="false"/>
+        </w:rPr>
+        <w:t>ed</w:t>
+      </w:r>
+      <w:r>
+        <w:rPr>
+          <w:b w:val="false"/>
+          <w:bCs w:val="false"/>
+          <w:i/>
+          <w:iCs/>
+        </w:rPr>
+        <w:t xml:space="preserve"> BY Stores.name </w:t>
+      </w:r>
+      <w:r>
+        <w:rPr>
+          <w:b w:val="false"/>
+          <w:bCs w:val="false"/>
+          <w:i w:val="false"/>
+          <w:iCs w:val="false"/>
+        </w:rPr>
+        <w:t xml:space="preserve">to get the amount of </w:t>
+      </w:r>
+      <w:r>
+        <w:rPr>
+          <w:b w:val="false"/>
+          <w:bCs w:val="false"/>
+          <w:i/>
+          <w:iCs/>
+        </w:rPr>
+        <w:t>customer</w:t>
+      </w:r>
+      <w:r>
+        <w:rPr>
+          <w:b w:val="false"/>
+          <w:bCs w:val="false"/>
+          <w:i w:val="false"/>
+          <w:iCs w:val="false"/>
+        </w:rPr>
+        <w:t xml:space="preserve">s per store. </w:t>
+      </w:r>
+    </w:p>
+    <w:p>
+      <w:pPr>
+        <w:pStyle w:val="LOnormal"/>
+        <w:ind w:left="0" w:hanging="0"/>
+        <w:rPr>
+          <w:b w:val="false"/>
+          <w:b w:val="false"/>
+          <w:bCs w:val="false"/>
+        </w:rPr>
+      </w:pPr>
+      <w:r>
+        <w:rPr>
+          <w:rFonts w:ascii="Consolas" w:hAnsi="Consolas"/>
+          <w:b w:val="false"/>
+          <w:bCs w:val="false"/>
+          <w:color w:val="385723"/>
+          <w:sz w:val="24"/>
+          <w:szCs w:val="24"/>
+        </w:rPr>
+        <w:t>SELECT</w:t>
+      </w:r>
+      <w:r>
+        <w:rPr>
+          <w:rFonts w:ascii="Consolas" w:hAnsi="Consolas"/>
+          <w:b w:val="false"/>
+          <w:bCs w:val="false"/>
+          <w:sz w:val="24"/>
+          <w:szCs w:val="24"/>
+        </w:rPr>
+        <w:t xml:space="preserve"> COUNT(customer), Stores.name </w:t>
+      </w:r>
+    </w:p>
+    <w:p>
+      <w:pPr>
+        <w:pStyle w:val="LOnormal"/>
+        <w:ind w:left="0" w:hanging="0"/>
+        <w:rPr>
+          <w:rFonts w:ascii="Consolas" w:hAnsi="Consolas"/>
+          <w:b w:val="false"/>
+          <w:b w:val="false"/>
+          <w:bCs w:val="false"/>
+          <w:sz w:val="24"/>
+          <w:szCs w:val="24"/>
+        </w:rPr>
+      </w:pPr>
+      <w:r>
+        <w:rPr>
+          <w:rFonts w:ascii="Consolas" w:hAnsi="Consolas"/>
+          <w:b w:val="false"/>
+          <w:bCs w:val="false"/>
+          <w:color w:val="385723"/>
+          <w:sz w:val="24"/>
+          <w:szCs w:val="24"/>
+        </w:rPr>
+        <w:t>FROM</w:t>
+      </w:r>
+      <w:r>
+        <w:rPr>
+          <w:rFonts w:ascii="Consolas" w:hAnsi="Consolas"/>
+          <w:b w:val="false"/>
+          <w:bCs w:val="false"/>
+          <w:sz w:val="24"/>
+          <w:szCs w:val="24"/>
+        </w:rPr>
+        <w:t xml:space="preserve"> ordersandarticles </w:t>
+      </w:r>
+    </w:p>
+    <w:p>
+      <w:pPr>
+        <w:pStyle w:val="LOnormal"/>
+        <w:ind w:left="0" w:hanging="0"/>
+        <w:rPr>
+          <w:rFonts w:ascii="Consolas" w:hAnsi="Consolas"/>
+          <w:b w:val="false"/>
+          <w:b w:val="false"/>
+          <w:bCs w:val="false"/>
+          <w:sz w:val="24"/>
+          <w:szCs w:val="24"/>
+        </w:rPr>
+      </w:pPr>
+      <w:r>
+        <w:rPr>
+          <w:rFonts w:ascii="Consolas" w:hAnsi="Consolas"/>
+          <w:b w:val="false"/>
+          <w:bCs w:val="false"/>
+          <w:color w:val="385723"/>
+          <w:sz w:val="24"/>
+          <w:szCs w:val="24"/>
+        </w:rPr>
+        <w:t>INNER JOIN</w:t>
+      </w:r>
+      <w:r>
+        <w:rPr>
+          <w:rFonts w:ascii="Consolas" w:hAnsi="Consolas"/>
+          <w:b w:val="false"/>
+          <w:bCs w:val="false"/>
+          <w:sz w:val="24"/>
+          <w:szCs w:val="24"/>
+        </w:rPr>
+        <w:t xml:space="preserve"> Stores </w:t>
+      </w:r>
+      <w:r>
+        <w:rPr>
+          <w:rFonts w:ascii="Consolas" w:hAnsi="Consolas"/>
+          <w:b w:val="false"/>
+          <w:bCs w:val="false"/>
+          <w:color w:val="385723"/>
+          <w:sz w:val="24"/>
+          <w:szCs w:val="24"/>
+        </w:rPr>
+        <w:t>ON</w:t>
+      </w:r>
+      <w:r>
+        <w:rPr>
+          <w:rFonts w:ascii="Consolas" w:hAnsi="Consolas"/>
+          <w:b w:val="false"/>
+          <w:bCs w:val="false"/>
+          <w:sz w:val="24"/>
+          <w:szCs w:val="24"/>
+        </w:rPr>
+        <w:t xml:space="preserve"> ordersandarticles.store=Stores.storeid </w:t>
+      </w:r>
+    </w:p>
+    <w:p>
+      <w:pPr>
+        <w:pStyle w:val="LOnormal"/>
+        <w:ind w:left="0" w:hanging="0"/>
+        <w:rPr>
+          <w:rFonts w:ascii="Consolas" w:hAnsi="Consolas"/>
+          <w:b w:val="false"/>
+          <w:b w:val="false"/>
+          <w:bCs w:val="false"/>
+          <w:sz w:val="24"/>
+          <w:szCs w:val="24"/>
+        </w:rPr>
+      </w:pPr>
+      <w:r>
+        <w:rPr>
+          <w:rFonts w:ascii="Consolas" w:hAnsi="Consolas"/>
+          <w:b w:val="false"/>
+          <w:bCs w:val="false"/>
+          <w:color w:val="385723"/>
+          <w:sz w:val="24"/>
+          <w:szCs w:val="24"/>
+        </w:rPr>
+        <w:t>GROUP BY</w:t>
+      </w:r>
+      <w:r>
+        <w:rPr>
+          <w:rFonts w:ascii="Consolas" w:hAnsi="Consolas"/>
+          <w:b w:val="false"/>
+          <w:bCs w:val="false"/>
+          <w:sz w:val="24"/>
+          <w:szCs w:val="24"/>
+        </w:rPr>
+        <w:t xml:space="preserve"> Stores.name </w:t>
+      </w:r>
+    </w:p>
+    <w:p>
+      <w:pPr>
+        <w:pStyle w:val="LOnormal"/>
+        <w:ind w:left="0" w:hanging="0"/>
+        <w:rPr>
+          <w:rFonts w:ascii="Consolas" w:hAnsi="Consolas"/>
+          <w:b w:val="false"/>
+          <w:b w:val="false"/>
+          <w:bCs w:val="false"/>
+          <w:sz w:val="24"/>
+          <w:szCs w:val="24"/>
+        </w:rPr>
+      </w:pPr>
+      <w:r>
+        <w:rPr>
+          <w:rFonts w:ascii="Consolas" w:hAnsi="Consolas"/>
+          <w:b w:val="false"/>
+          <w:bCs w:val="false"/>
+          <w:color w:val="385723"/>
+          <w:sz w:val="24"/>
+          <w:szCs w:val="24"/>
+        </w:rPr>
+        <w:t>ORDER BY</w:t>
+      </w:r>
+      <w:r>
+        <w:rPr>
+          <w:rFonts w:ascii="Consolas" w:hAnsi="Consolas"/>
+          <w:b w:val="false"/>
+          <w:bCs w:val="false"/>
+          <w:sz w:val="24"/>
+          <w:szCs w:val="24"/>
+        </w:rPr>
+        <w:t xml:space="preserve"> COUNT(customer);</w:t>
+      </w:r>
+    </w:p>
+    <w:p>
+      <w:pPr>
+        <w:pStyle w:val="LOnormal"/>
+        <w:ind w:left="0" w:hanging="0"/>
+        <w:rPr>
+          <w:b w:val="false"/>
+          <w:b w:val="false"/>
+          <w:bCs w:val="false"/>
+        </w:rPr>
+      </w:pPr>
+      <w:r>
+        <w:rPr>
+          <w:b w:val="false"/>
+          <w:bCs w:val="false"/>
+        </w:rPr>
+      </w:r>
+    </w:p>
+    <w:p>
+      <w:pPr>
+        <w:pStyle w:val="LOnormal"/>
+        <w:ind w:left="0" w:hanging="0"/>
+        <w:rPr>
+          <w:b w:val="false"/>
+          <w:b w:val="false"/>
+          <w:bCs w:val="false"/>
+        </w:rPr>
+      </w:pPr>
+      <w:r>
+        <w:rPr>
+          <w:b w:val="false"/>
+          <w:bCs w:val="false"/>
+        </w:rPr>
+        <w:t xml:space="preserve">Q: </w:t>
+      </w:r>
+      <w:r>
+        <w:rPr>
+          <w:b/>
+          <w:bCs/>
+        </w:rPr>
+        <w:t xml:space="preserve">List the price and name for an article. </w:t>
+      </w:r>
+    </w:p>
+    <w:p>
+      <w:pPr>
+        <w:pStyle w:val="LOnormal"/>
+        <w:ind w:left="0" w:hanging="0"/>
+        <w:rPr>
+          <w:b w:val="false"/>
+          <w:b w:val="false"/>
+          <w:bCs w:val="false"/>
+        </w:rPr>
+      </w:pPr>
+      <w:r>
+        <w:rPr>
+          <w:b w:val="false"/>
+          <w:bCs w:val="false"/>
+        </w:rPr>
+        <w:t xml:space="preserve">This query might be the most useful one. It lists the </w:t>
+      </w:r>
+      <w:r>
+        <w:rPr>
+          <w:b w:val="false"/>
+          <w:bCs w:val="false"/>
+          <w:i/>
+          <w:iCs/>
+        </w:rPr>
+        <w:t xml:space="preserve">name </w:t>
+      </w:r>
+      <w:r>
+        <w:rPr>
+          <w:b w:val="false"/>
+          <w:bCs w:val="false"/>
+          <w:i w:val="false"/>
+          <w:iCs w:val="false"/>
+        </w:rPr>
+        <w:t xml:space="preserve">and </w:t>
+      </w:r>
+      <w:r>
+        <w:rPr>
+          <w:b w:val="false"/>
+          <w:bCs w:val="false"/>
+          <w:i/>
+          <w:iCs/>
+        </w:rPr>
+        <w:t>price</w:t>
+      </w:r>
+      <w:r>
+        <w:rPr>
+          <w:b w:val="false"/>
+          <w:bCs w:val="false"/>
+          <w:i w:val="false"/>
+          <w:iCs w:val="false"/>
+        </w:rPr>
+        <w:t xml:space="preserve"> of an article based on its </w:t>
+      </w:r>
+      <w:r>
+        <w:rPr>
+          <w:b w:val="false"/>
+          <w:bCs w:val="false"/>
+          <w:i/>
+          <w:iCs/>
+        </w:rPr>
+        <w:t>articleid</w:t>
+      </w:r>
+      <w:r>
+        <w:rPr>
+          <w:b w:val="false"/>
+          <w:bCs w:val="false"/>
+          <w:i w:val="false"/>
+          <w:iCs w:val="false"/>
+        </w:rPr>
+        <w:t xml:space="preserve">. This will be the query that forexample cashiers use when they scan the barcodes or if the customers of manager just wants to check up on an article naming or pricing. </w:t>
+      </w:r>
+    </w:p>
+    <w:p>
+      <w:pPr>
+        <w:pStyle w:val="LOnormal"/>
+        <w:ind w:left="0" w:hanging="0"/>
+        <w:rPr>
+          <w:b w:val="false"/>
+          <w:b w:val="false"/>
+          <w:bCs w:val="false"/>
+        </w:rPr>
+      </w:pPr>
+      <w:r>
+        <w:rPr>
+          <w:rFonts w:ascii="Consolas" w:hAnsi="Consolas"/>
+          <w:b w:val="false"/>
+          <w:bCs w:val="false"/>
+          <w:i w:val="false"/>
+          <w:iCs w:val="false"/>
+          <w:color w:val="385723"/>
+          <w:sz w:val="24"/>
+          <w:szCs w:val="24"/>
+        </w:rPr>
+        <w:t>SELECT</w:t>
+      </w:r>
+      <w:r>
+        <w:rPr>
+          <w:rFonts w:ascii="Consolas" w:hAnsi="Consolas"/>
+          <w:b w:val="false"/>
+          <w:bCs w:val="false"/>
+          <w:i w:val="false"/>
+          <w:iCs w:val="false"/>
+          <w:sz w:val="24"/>
+          <w:szCs w:val="24"/>
+        </w:rPr>
+        <w:t xml:space="preserve"> name, price </w:t>
+      </w:r>
+    </w:p>
+    <w:p>
+      <w:pPr>
+        <w:pStyle w:val="LOnormal"/>
+        <w:ind w:left="0" w:hanging="0"/>
+        <w:rPr>
+          <w:rFonts w:ascii="Consolas" w:hAnsi="Consolas"/>
+          <w:b w:val="false"/>
+          <w:b w:val="false"/>
+          <w:bCs w:val="false"/>
+          <w:sz w:val="24"/>
+          <w:szCs w:val="24"/>
+        </w:rPr>
+      </w:pPr>
+      <w:r>
+        <w:rPr>
+          <w:rFonts w:ascii="Consolas" w:hAnsi="Consolas"/>
+          <w:b w:val="false"/>
+          <w:bCs w:val="false"/>
+          <w:i w:val="false"/>
+          <w:iCs w:val="false"/>
+          <w:color w:val="385723"/>
+          <w:sz w:val="24"/>
+          <w:szCs w:val="24"/>
+        </w:rPr>
+        <w:t>FROM</w:t>
+      </w:r>
+      <w:r>
+        <w:rPr>
+          <w:rFonts w:ascii="Consolas" w:hAnsi="Consolas"/>
+          <w:b w:val="false"/>
+          <w:bCs w:val="false"/>
+          <w:i w:val="false"/>
+          <w:iCs w:val="false"/>
+          <w:sz w:val="24"/>
+          <w:szCs w:val="24"/>
+        </w:rPr>
+        <w:t xml:space="preserve"> Articles </w:t>
+      </w:r>
+    </w:p>
+    <w:p>
+      <w:pPr>
+        <w:pStyle w:val="LOnormal"/>
+        <w:ind w:left="0" w:hanging="0"/>
+        <w:rPr>
+          <w:rFonts w:ascii="Consolas" w:hAnsi="Consolas"/>
+          <w:b w:val="false"/>
+          <w:b w:val="false"/>
+          <w:bCs w:val="false"/>
+          <w:sz w:val="24"/>
+          <w:szCs w:val="24"/>
+        </w:rPr>
+      </w:pPr>
+      <w:r>
+        <w:rPr>
+          <w:rFonts w:ascii="Consolas" w:hAnsi="Consolas"/>
+          <w:b w:val="false"/>
+          <w:bCs w:val="false"/>
+          <w:i w:val="false"/>
+          <w:iCs w:val="false"/>
+          <w:color w:val="385723"/>
+          <w:sz w:val="24"/>
+          <w:szCs w:val="24"/>
+        </w:rPr>
+        <w:t>WHERE</w:t>
+      </w:r>
+      <w:r>
+        <w:rPr>
+          <w:rFonts w:ascii="Consolas" w:hAnsi="Consolas"/>
+          <w:b w:val="false"/>
+          <w:bCs w:val="false"/>
+          <w:i w:val="false"/>
+          <w:iCs w:val="false"/>
+          <w:sz w:val="24"/>
+          <w:szCs w:val="24"/>
+        </w:rPr>
+        <w:t xml:space="preserve"> articleid=</w:t>
+      </w:r>
+      <w:r>
+        <w:rPr>
+          <w:rFonts w:ascii="Consolas" w:hAnsi="Consolas"/>
+          <w:b w:val="false"/>
+          <w:bCs w:val="false"/>
+          <w:i w:val="false"/>
+          <w:iCs w:val="false"/>
+          <w:color w:val="FF0000"/>
+          <w:sz w:val="24"/>
+          <w:szCs w:val="24"/>
+        </w:rPr>
+        <w:t>?</w:t>
+      </w:r>
+      <w:r>
+        <w:rPr>
+          <w:rFonts w:ascii="Consolas" w:hAnsi="Consolas"/>
+          <w:b w:val="false"/>
+          <w:bCs w:val="false"/>
+          <w:i w:val="false"/>
+          <w:iCs w:val="false"/>
+          <w:sz w:val="24"/>
+          <w:szCs w:val="24"/>
+        </w:rPr>
+        <w:t>;</w:t>
+      </w:r>
+    </w:p>
+    <w:p>
+      <w:pPr>
+        <w:pStyle w:val="LOnormal"/>
+        <w:ind w:left="0" w:hanging="0"/>
+        <w:rPr>
+          <w:b w:val="false"/>
+          <w:b w:val="false"/>
+          <w:bCs w:val="false"/>
+        </w:rPr>
+      </w:pPr>
+      <w:r>
+        <w:rPr>
+          <w:b w:val="false"/>
+          <w:bCs w:val="false"/>
+        </w:rPr>
+      </w:r>
+    </w:p>
+    <w:p>
+      <w:pPr>
+        <w:pStyle w:val="LOnormal"/>
+        <w:ind w:left="0" w:hanging="0"/>
+        <w:rPr>
+          <w:b w:val="false"/>
+          <w:b w:val="false"/>
+          <w:bCs w:val="false"/>
+        </w:rPr>
+      </w:pPr>
+      <w:r>
+        <w:rPr>
+          <w:b w:val="false"/>
+          <w:bCs w:val="false"/>
+        </w:rPr>
+        <w:t xml:space="preserve">Q: </w:t>
+      </w:r>
+      <w:r>
+        <w:rPr>
+          <w:b/>
+          <w:bCs/>
+        </w:rPr>
+        <w:t xml:space="preserve">List the customer who placed and order. </w:t>
+      </w:r>
+    </w:p>
+    <w:p>
+      <w:pPr>
+        <w:pStyle w:val="LOnormal"/>
+        <w:ind w:left="0" w:hanging="0"/>
+        <w:rPr>
+          <w:b w:val="false"/>
+          <w:b w:val="false"/>
+          <w:bCs w:val="false"/>
+        </w:rPr>
+      </w:pPr>
+      <w:r>
+        <w:rPr>
+          <w:b w:val="false"/>
+          <w:bCs w:val="false"/>
+        </w:rPr>
+        <w:t xml:space="preserve">If we have to take a return from a customer. The customer brings the reciept. On the reciept there’s a </w:t>
+      </w:r>
+      <w:r>
+        <w:rPr>
+          <w:b w:val="false"/>
+          <w:bCs w:val="false"/>
+          <w:i/>
+          <w:iCs/>
+        </w:rPr>
+        <w:t xml:space="preserve">orderid. </w:t>
+      </w:r>
+      <w:r>
+        <w:rPr>
+          <w:b w:val="false"/>
+          <w:bCs w:val="false"/>
+          <w:i w:val="false"/>
+          <w:iCs w:val="false"/>
+        </w:rPr>
+        <w:t xml:space="preserve">Now we want to know if this is the customer who bought it. We check up on the </w:t>
+      </w:r>
+      <w:r>
+        <w:rPr>
+          <w:b w:val="false"/>
+          <w:bCs w:val="false"/>
+          <w:i/>
+          <w:iCs/>
+        </w:rPr>
+        <w:t>orderid</w:t>
+      </w:r>
+      <w:r>
+        <w:rPr>
+          <w:b w:val="false"/>
+          <w:bCs w:val="false"/>
+          <w:i w:val="false"/>
+          <w:iCs w:val="false"/>
+        </w:rPr>
+        <w:t xml:space="preserve"> and in return we get the customer’s credentials, knowing for sure who the customer that bought the item was we can safely pay the customer back.</w:t>
+      </w:r>
+    </w:p>
+    <w:p>
+      <w:pPr>
+        <w:pStyle w:val="LOnormal"/>
+        <w:ind w:left="0" w:hanging="0"/>
+        <w:rPr>
+          <w:b w:val="false"/>
+          <w:b w:val="false"/>
+          <w:bCs w:val="false"/>
+        </w:rPr>
+      </w:pPr>
+      <w:r>
+        <w:rPr>
+          <w:b w:val="false"/>
+          <w:bCs w:val="false"/>
+          <w:i w:val="false"/>
+          <w:iCs w:val="false"/>
+        </w:rPr>
+        <w:t xml:space="preserve">In this multirelation query we join </w:t>
+      </w:r>
+      <w:r>
+        <w:rPr>
+          <w:b w:val="false"/>
+          <w:bCs w:val="false"/>
+          <w:i/>
+          <w:iCs/>
+        </w:rPr>
+        <w:t xml:space="preserve">Customers </w:t>
+      </w:r>
+      <w:r>
+        <w:rPr>
+          <w:b w:val="false"/>
+          <w:bCs w:val="false"/>
+          <w:i w:val="false"/>
+          <w:iCs w:val="false"/>
+        </w:rPr>
+        <w:t xml:space="preserve">and </w:t>
+      </w:r>
+      <w:r>
+        <w:rPr>
+          <w:b w:val="false"/>
+          <w:bCs w:val="false"/>
+          <w:i/>
+          <w:iCs/>
+        </w:rPr>
+        <w:t>Orders</w:t>
+      </w:r>
+      <w:r>
+        <w:rPr>
+          <w:b w:val="false"/>
+          <w:bCs w:val="false"/>
+          <w:i w:val="false"/>
+          <w:iCs w:val="false"/>
+        </w:rPr>
+        <w:t xml:space="preserve"> on the </w:t>
+      </w:r>
+      <w:r>
+        <w:rPr>
+          <w:b w:val="false"/>
+          <w:bCs w:val="false"/>
+          <w:i/>
+          <w:iCs/>
+        </w:rPr>
+        <w:t>customerid</w:t>
+      </w:r>
+      <w:r>
+        <w:rPr>
+          <w:b w:val="false"/>
+          <w:bCs w:val="false"/>
+          <w:i w:val="false"/>
+          <w:iCs w:val="false"/>
+        </w:rPr>
+        <w:t xml:space="preserve">, which is a foreign key in </w:t>
+      </w:r>
+      <w:r>
+        <w:rPr>
+          <w:b w:val="false"/>
+          <w:bCs w:val="false"/>
+          <w:i/>
+          <w:iCs/>
+        </w:rPr>
+        <w:t>Orders</w:t>
+      </w:r>
+      <w:r>
+        <w:rPr>
+          <w:b w:val="false"/>
+          <w:bCs w:val="false"/>
+          <w:i w:val="false"/>
+          <w:iCs w:val="false"/>
+        </w:rPr>
+        <w:t xml:space="preserve"> and primary key in </w:t>
+      </w:r>
+      <w:r>
+        <w:rPr>
+          <w:b w:val="false"/>
+          <w:bCs w:val="false"/>
+          <w:i/>
+          <w:iCs/>
+        </w:rPr>
+        <w:t xml:space="preserve">Customers. </w:t>
+      </w:r>
+    </w:p>
+    <w:p>
+      <w:pPr>
+        <w:pStyle w:val="LOnormal"/>
+        <w:ind w:left="0" w:hanging="0"/>
+        <w:rPr>
+          <w:b w:val="false"/>
+          <w:b w:val="false"/>
+          <w:bCs w:val="false"/>
+        </w:rPr>
+      </w:pPr>
+      <w:r>
+        <w:rPr>
+          <w:rFonts w:ascii="Consolas" w:hAnsi="Consolas"/>
+          <w:b w:val="false"/>
+          <w:bCs w:val="false"/>
+          <w:i w:val="false"/>
+          <w:iCs w:val="false"/>
+          <w:color w:val="385723"/>
+          <w:sz w:val="24"/>
+          <w:szCs w:val="24"/>
+        </w:rPr>
+        <w:t>SELECT</w:t>
+      </w:r>
+      <w:r>
+        <w:rPr>
+          <w:rFonts w:ascii="Consolas" w:hAnsi="Consolas"/>
+          <w:b w:val="false"/>
+          <w:bCs w:val="false"/>
+          <w:i w:val="false"/>
+          <w:iCs w:val="false"/>
+          <w:sz w:val="24"/>
+          <w:szCs w:val="24"/>
+        </w:rPr>
+        <w:t xml:space="preserve"> Customers.customerid, Customers.firstname, </w:t>
+        <w:tab/>
+        <w:t xml:space="preserve">Customers.lastname </w:t>
+      </w:r>
+    </w:p>
+    <w:p>
+      <w:pPr>
+        <w:pStyle w:val="LOnormal"/>
+        <w:ind w:left="0" w:hanging="0"/>
+        <w:rPr>
+          <w:rFonts w:ascii="Consolas" w:hAnsi="Consolas"/>
+          <w:b w:val="false"/>
+          <w:b w:val="false"/>
+          <w:bCs w:val="false"/>
+          <w:sz w:val="24"/>
+          <w:szCs w:val="24"/>
+        </w:rPr>
+      </w:pPr>
+      <w:r>
+        <w:rPr>
+          <w:rFonts w:ascii="Consolas" w:hAnsi="Consolas"/>
+          <w:b w:val="false"/>
+          <w:bCs w:val="false"/>
+          <w:i w:val="false"/>
+          <w:iCs w:val="false"/>
+          <w:color w:val="385723"/>
+          <w:sz w:val="24"/>
+          <w:szCs w:val="24"/>
+        </w:rPr>
+        <w:t>FROM</w:t>
+      </w:r>
+      <w:r>
+        <w:rPr>
+          <w:rFonts w:ascii="Consolas" w:hAnsi="Consolas"/>
+          <w:b w:val="false"/>
+          <w:bCs w:val="false"/>
+          <w:i w:val="false"/>
+          <w:iCs w:val="false"/>
+          <w:sz w:val="24"/>
+          <w:szCs w:val="24"/>
+        </w:rPr>
+        <w:t xml:space="preserve"> Orders </w:t>
+      </w:r>
+    </w:p>
+    <w:p>
+      <w:pPr>
+        <w:pStyle w:val="LOnormal"/>
+        <w:ind w:left="0" w:hanging="0"/>
+        <w:rPr>
+          <w:rFonts w:ascii="Consolas" w:hAnsi="Consolas"/>
+          <w:b w:val="false"/>
+          <w:b w:val="false"/>
+          <w:bCs w:val="false"/>
+          <w:sz w:val="24"/>
+          <w:szCs w:val="24"/>
+        </w:rPr>
+      </w:pPr>
+      <w:r>
+        <w:rPr>
+          <w:rFonts w:ascii="Consolas" w:hAnsi="Consolas"/>
+          <w:b w:val="false"/>
+          <w:bCs w:val="false"/>
+          <w:i w:val="false"/>
+          <w:iCs w:val="false"/>
+          <w:color w:val="385723"/>
+          <w:sz w:val="24"/>
+          <w:szCs w:val="24"/>
+        </w:rPr>
+        <w:t>INNER JOIN</w:t>
+      </w:r>
+      <w:r>
+        <w:rPr>
+          <w:rFonts w:ascii="Consolas" w:hAnsi="Consolas"/>
+          <w:b w:val="false"/>
+          <w:bCs w:val="false"/>
+          <w:i w:val="false"/>
+          <w:iCs w:val="false"/>
+          <w:sz w:val="24"/>
+          <w:szCs w:val="24"/>
+        </w:rPr>
+        <w:t xml:space="preserve"> Customers </w:t>
+      </w:r>
+      <w:r>
+        <w:rPr>
+          <w:rFonts w:ascii="Consolas" w:hAnsi="Consolas"/>
+          <w:b w:val="false"/>
+          <w:bCs w:val="false"/>
+          <w:i w:val="false"/>
+          <w:iCs w:val="false"/>
+          <w:color w:val="385723"/>
+          <w:sz w:val="24"/>
+          <w:szCs w:val="24"/>
+        </w:rPr>
+        <w:t>ON</w:t>
+      </w:r>
+      <w:r>
+        <w:rPr>
+          <w:rFonts w:ascii="Consolas" w:hAnsi="Consolas"/>
+          <w:b w:val="false"/>
+          <w:bCs w:val="false"/>
+          <w:i w:val="false"/>
+          <w:iCs w:val="false"/>
+          <w:sz w:val="24"/>
+          <w:szCs w:val="24"/>
+        </w:rPr>
+        <w:t xml:space="preserve"> customer=Customers.customerid </w:t>
+      </w:r>
+    </w:p>
+    <w:p>
+      <w:pPr>
+        <w:pStyle w:val="LOnormal"/>
+        <w:ind w:left="0" w:hanging="0"/>
+        <w:rPr>
+          <w:rFonts w:ascii="Consolas" w:hAnsi="Consolas"/>
+          <w:b w:val="false"/>
+          <w:b w:val="false"/>
+          <w:bCs w:val="false"/>
+          <w:sz w:val="24"/>
+          <w:szCs w:val="24"/>
+        </w:rPr>
+      </w:pPr>
+      <w:r>
+        <w:rPr>
+          <w:rFonts w:ascii="Consolas" w:hAnsi="Consolas"/>
+          <w:b w:val="false"/>
+          <w:bCs w:val="false"/>
+          <w:i w:val="false"/>
+          <w:iCs w:val="false"/>
+          <w:color w:val="385723"/>
+          <w:sz w:val="24"/>
+          <w:szCs w:val="24"/>
+        </w:rPr>
+        <w:t>WHERE</w:t>
+      </w:r>
+      <w:r>
+        <w:rPr>
+          <w:rFonts w:ascii="Consolas" w:hAnsi="Consolas"/>
+          <w:b w:val="false"/>
+          <w:bCs w:val="false"/>
+          <w:i w:val="false"/>
+          <w:iCs w:val="false"/>
+          <w:sz w:val="24"/>
+          <w:szCs w:val="24"/>
+        </w:rPr>
+        <w:t xml:space="preserve"> orderid = </w:t>
+      </w:r>
+      <w:r>
+        <w:rPr>
+          <w:rFonts w:ascii="Consolas" w:hAnsi="Consolas"/>
+          <w:b w:val="false"/>
+          <w:bCs w:val="false"/>
+          <w:i w:val="false"/>
+          <w:iCs w:val="false"/>
+          <w:color w:val="FF0000"/>
+          <w:sz w:val="24"/>
+          <w:szCs w:val="24"/>
+        </w:rPr>
+        <w:t>?</w:t>
+      </w:r>
+      <w:r>
+        <w:rPr>
+          <w:rFonts w:ascii="Consolas" w:hAnsi="Consolas"/>
+          <w:b w:val="false"/>
+          <w:bCs w:val="false"/>
+          <w:i w:val="false"/>
+          <w:iCs w:val="false"/>
+          <w:sz w:val="24"/>
+          <w:szCs w:val="24"/>
+        </w:rPr>
+        <w:t>;</w:t>
       </w:r>
     </w:p>
     <w:p>
@@ -1634,250 +2789,273 @@
         <w:rPr>
           <w:b/>
           <w:b/>
-        </w:rPr>
-      </w:pPr>
-      <w:r>
-        <w:rPr/>
+          <w:bCs/>
+        </w:rPr>
+      </w:pPr>
+      <w:r>
+        <w:rPr>
+          <w:b/>
+          <w:bCs/>
+        </w:rPr>
+      </w:r>
+    </w:p>
+    <w:p>
+      <w:pPr>
+        <w:pStyle w:val="LOnormal"/>
+        <w:ind w:left="0" w:hanging="0"/>
+        <w:rPr>
+          <w:b w:val="false"/>
+          <w:b w:val="false"/>
+          <w:bCs w:val="false"/>
+        </w:rPr>
+      </w:pPr>
+      <w:r>
+        <w:rPr>
+          <w:b w:val="false"/>
+          <w:bCs w:val="false"/>
+        </w:rPr>
         <w:t xml:space="preserve">Q: </w:t>
       </w:r>
       <w:r>
         <w:rPr>
           <w:b/>
-        </w:rPr>
-        <w:t>List the name, last name and job title of the employee from a given city.</w:t>
-      </w:r>
-    </w:p>
-    <w:p>
-      <w:pPr>
-        <w:pStyle w:val="LOnormal"/>
-        <w:ind w:left="0" w:hanging="0"/>
-        <w:rPr>
+          <w:bCs/>
+        </w:rPr>
+        <w:t>List the shopping cart from an order.</w:t>
+      </w:r>
+    </w:p>
+    <w:p>
+      <w:pPr>
+        <w:pStyle w:val="LOnormal"/>
+        <w:ind w:left="0" w:hanging="0"/>
+        <w:rPr>
+          <w:b w:val="false"/>
+          <w:b w:val="false"/>
+          <w:bCs w:val="false"/>
+        </w:rPr>
+      </w:pPr>
+      <w:r>
+        <w:rPr>
+          <w:b w:val="false"/>
+          <w:bCs w:val="false"/>
+        </w:rPr>
+        <w:t xml:space="preserve">Using this query the store could make good analytical statistics to know what is bought in combination with what, or the query could be used as a customer service. Maybe the customer can log in ffrom home to check all their previous shopping carts. </w:t>
+      </w:r>
+    </w:p>
+    <w:p>
+      <w:pPr>
+        <w:pStyle w:val="LOnormal"/>
+        <w:ind w:left="0" w:hanging="0"/>
+        <w:rPr>
+          <w:b w:val="false"/>
+          <w:b w:val="false"/>
+          <w:bCs w:val="false"/>
+        </w:rPr>
+      </w:pPr>
+      <w:r>
+        <w:rPr>
+          <w:b w:val="false"/>
+          <w:bCs w:val="false"/>
+        </w:rPr>
+        <w:t xml:space="preserve">In this query we make full use of our view. We </w:t>
+      </w:r>
+      <w:r>
+        <w:rPr>
+          <w:b w:val="false"/>
+          <w:bCs w:val="false"/>
           <w:i/>
+          <w:iCs/>
+        </w:rPr>
+        <w:t xml:space="preserve">SELECT </w:t>
+      </w:r>
+      <w:r>
+        <w:rPr>
+          <w:b w:val="false"/>
+          <w:bCs w:val="false"/>
+          <w:i w:val="false"/>
+          <w:iCs w:val="false"/>
+        </w:rPr>
+        <w:t xml:space="preserve">all the relevant information and show it in nice alpabetical order based on </w:t>
+      </w:r>
+      <w:r>
+        <w:rPr>
+          <w:b w:val="false"/>
+          <w:bCs w:val="false"/>
           <w:i/>
-        </w:rPr>
-      </w:pPr>
-      <w:r>
-        <w:rPr/>
-        <w:t xml:space="preserve">The following query is a multirelation query and uses </w:t>
-      </w:r>
-      <w:r>
-        <w:rPr>
+          <w:iCs/>
+        </w:rPr>
+        <w:t>name.</w:t>
+      </w:r>
+      <w:r>
+        <w:rPr>
+          <w:b w:val="false"/>
+          <w:bCs w:val="false"/>
+          <w:i w:val="false"/>
+          <w:iCs w:val="false"/>
+        </w:rPr>
+        <w:t xml:space="preserve"> The search is made based on </w:t>
+      </w:r>
+      <w:r>
+        <w:rPr>
+          <w:b w:val="false"/>
+          <w:bCs w:val="false"/>
           <w:i/>
-        </w:rPr>
-        <w:t>JOIN.</w:t>
-      </w:r>
-      <w:r>
-        <w:rPr/>
-        <w:t xml:space="preserve"> We pass the argument of the city name (marked with </w:t>
-      </w:r>
-      <w:r>
-        <w:rPr>
+          <w:iCs/>
+        </w:rPr>
+        <w:t>orderid</w:t>
+      </w:r>
+      <w:r>
+        <w:rPr>
+          <w:b w:val="false"/>
+          <w:bCs w:val="false"/>
+          <w:i w:val="false"/>
+          <w:iCs w:val="false"/>
+        </w:rPr>
+        <w:t xml:space="preserve">. </w:t>
+      </w:r>
+    </w:p>
+    <w:p>
+      <w:pPr>
+        <w:pStyle w:val="LOnormal"/>
+        <w:ind w:left="0" w:hanging="0"/>
+        <w:rPr>
+          <w:b w:val="false"/>
+          <w:b w:val="false"/>
+          <w:bCs w:val="false"/>
+        </w:rPr>
+      </w:pPr>
+      <w:r>
+        <w:rPr>
+          <w:rFonts w:ascii="Consolas" w:hAnsi="Consolas"/>
+          <w:b w:val="false"/>
+          <w:bCs w:val="false"/>
+          <w:color w:val="385723"/>
+          <w:sz w:val="24"/>
+          <w:szCs w:val="24"/>
+        </w:rPr>
+        <w:t>SELECT</w:t>
+      </w:r>
+      <w:r>
+        <w:rPr>
+          <w:rFonts w:ascii="Consolas" w:hAnsi="Consolas"/>
+          <w:b w:val="false"/>
+          <w:bCs w:val="false"/>
+          <w:sz w:val="24"/>
+          <w:szCs w:val="24"/>
+        </w:rPr>
+        <w:t xml:space="preserve"> name, price, amount </w:t>
+      </w:r>
+    </w:p>
+    <w:p>
+      <w:pPr>
+        <w:pStyle w:val="LOnormal"/>
+        <w:ind w:left="0" w:hanging="0"/>
+        <w:rPr>
+          <w:rFonts w:ascii="Consolas" w:hAnsi="Consolas"/>
+          <w:b w:val="false"/>
+          <w:b w:val="false"/>
+          <w:bCs w:val="false"/>
+          <w:sz w:val="24"/>
+          <w:szCs w:val="24"/>
+        </w:rPr>
+      </w:pPr>
+      <w:r>
+        <w:rPr>
+          <w:rFonts w:ascii="Consolas" w:hAnsi="Consolas"/>
+          <w:b w:val="false"/>
+          <w:bCs w:val="false"/>
+          <w:color w:val="385723"/>
+          <w:sz w:val="24"/>
+          <w:szCs w:val="24"/>
+        </w:rPr>
+        <w:t>FROM</w:t>
+      </w:r>
+      <w:r>
+        <w:rPr>
+          <w:rFonts w:ascii="Consolas" w:hAnsi="Consolas"/>
+          <w:b w:val="false"/>
+          <w:bCs w:val="false"/>
+          <w:sz w:val="24"/>
+          <w:szCs w:val="24"/>
+        </w:rPr>
+        <w:t xml:space="preserve"> ordersandarticles </w:t>
+      </w:r>
+    </w:p>
+    <w:p>
+      <w:pPr>
+        <w:pStyle w:val="LOnormal"/>
+        <w:ind w:left="0" w:hanging="0"/>
+        <w:rPr>
+          <w:rFonts w:ascii="Consolas" w:hAnsi="Consolas"/>
+          <w:b w:val="false"/>
+          <w:b w:val="false"/>
+          <w:bCs w:val="false"/>
+          <w:sz w:val="24"/>
+          <w:szCs w:val="24"/>
+        </w:rPr>
+      </w:pPr>
+      <w:r>
+        <w:rPr>
+          <w:rFonts w:ascii="Consolas" w:hAnsi="Consolas"/>
+          <w:b w:val="false"/>
+          <w:bCs w:val="false"/>
+          <w:color w:val="385723"/>
+          <w:sz w:val="24"/>
+          <w:szCs w:val="24"/>
+        </w:rPr>
+        <w:t>WHERE</w:t>
+      </w:r>
+      <w:r>
+        <w:rPr>
+          <w:rFonts w:ascii="Consolas" w:hAnsi="Consolas"/>
+          <w:b w:val="false"/>
+          <w:bCs w:val="false"/>
+          <w:sz w:val="24"/>
+          <w:szCs w:val="24"/>
+        </w:rPr>
+        <w:t xml:space="preserve"> orderid =</w:t>
+      </w:r>
+      <w:r>
+        <w:rPr>
+          <w:rFonts w:ascii="Consolas" w:hAnsi="Consolas"/>
+          <w:b w:val="false"/>
+          <w:bCs w:val="false"/>
           <w:color w:val="FF0000"/>
-        </w:rPr>
-        <w:t>?</w:t>
-      </w:r>
-      <w:r>
-        <w:rPr/>
-        <w:t xml:space="preserve"> in the query) and the query should give us all the employees of the corresponding shop. We join table </w:t>
-      </w:r>
-      <w:r>
-        <w:rPr>
-          <w:i/>
-        </w:rPr>
-        <w:t>Employees</w:t>
-      </w:r>
-      <w:r>
-        <w:rPr/>
-        <w:t xml:space="preserve"> on table </w:t>
-      </w:r>
-      <w:r>
-        <w:rPr>
-          <w:i/>
-        </w:rPr>
-        <w:t>Shops</w:t>
-      </w:r>
-      <w:r>
-        <w:rPr/>
-        <w:t xml:space="preserve"> by matching the </w:t>
-      </w:r>
-      <w:r>
-        <w:rPr>
-          <w:i/>
-        </w:rPr>
-        <w:t>Shops.ID</w:t>
-      </w:r>
-      <w:r>
-        <w:rPr/>
-        <w:t xml:space="preserve"> to the foreign key </w:t>
-      </w:r>
-      <w:r>
-        <w:rPr>
-          <w:rFonts w:eastAsia="Consolas" w:cs="Consolas" w:ascii="Consolas" w:hAnsi="Consolas"/>
-          <w:i/>
-          <w:sz w:val="24"/>
-          <w:szCs w:val="24"/>
-        </w:rPr>
-        <w:t>Employees.shopID</w:t>
-      </w:r>
-    </w:p>
-    <w:p>
-      <w:pPr>
-        <w:pStyle w:val="LOnormal"/>
-        <w:ind w:left="0" w:hanging="0"/>
-        <w:rPr/>
-      </w:pPr>
-      <w:r>
-        <w:rPr/>
-      </w:r>
-    </w:p>
-    <w:p>
-      <w:pPr>
-        <w:pStyle w:val="LOnormal"/>
-        <w:shd w:val="clear" w:fill="FFFFFF"/>
-        <w:spacing w:lineRule="auto" w:line="240" w:before="240" w:after="240"/>
-        <w:rPr>
-          <w:rFonts w:ascii="Consolas" w:hAnsi="Consolas" w:eastAsia="Consolas" w:cs="Consolas"/>
-          <w:sz w:val="24"/>
-          <w:szCs w:val="24"/>
-        </w:rPr>
-      </w:pPr>
-      <w:r>
-        <w:rPr>
-          <w:rFonts w:eastAsia="Consolas" w:cs="Consolas" w:ascii="Consolas" w:hAnsi="Consolas"/>
+          <w:sz w:val="24"/>
+          <w:szCs w:val="24"/>
+        </w:rPr>
+        <w:t xml:space="preserve"> ? </w:t>
+      </w:r>
+    </w:p>
+    <w:p>
+      <w:pPr>
+        <w:pStyle w:val="LOnormal"/>
+        <w:ind w:left="0" w:hanging="0"/>
+        <w:rPr/>
+      </w:pPr>
+      <w:r>
+        <w:rPr>
+          <w:rFonts w:ascii="Consolas" w:hAnsi="Consolas"/>
+          <w:b w:val="false"/>
+          <w:bCs w:val="false"/>
           <w:color w:val="385723"/>
           <w:sz w:val="24"/>
           <w:szCs w:val="24"/>
         </w:rPr>
-        <w:t xml:space="preserve">SELECT </w:t>
-      </w:r>
-      <w:r>
-        <w:rPr>
-          <w:rFonts w:eastAsia="Consolas" w:cs="Consolas" w:ascii="Consolas" w:hAnsi="Consolas"/>
-          <w:sz w:val="24"/>
-          <w:szCs w:val="24"/>
-        </w:rPr>
-        <w:t xml:space="preserve">firstname, lastname, jobtitle </w:t>
-      </w:r>
-    </w:p>
-    <w:p>
-      <w:pPr>
-        <w:pStyle w:val="LOnormal"/>
-        <w:shd w:val="clear" w:fill="FFFFFF"/>
-        <w:spacing w:lineRule="auto" w:line="240" w:before="240" w:after="240"/>
-        <w:rPr>
-          <w:rFonts w:ascii="Consolas" w:hAnsi="Consolas" w:eastAsia="Consolas" w:cs="Consolas"/>
-          <w:sz w:val="24"/>
-          <w:szCs w:val="24"/>
-        </w:rPr>
-      </w:pPr>
-      <w:r>
-        <w:rPr>
-          <w:rFonts w:eastAsia="Consolas" w:cs="Consolas" w:ascii="Consolas" w:hAnsi="Consolas"/>
-          <w:color w:val="385723"/>
-          <w:sz w:val="24"/>
-          <w:szCs w:val="24"/>
-        </w:rPr>
-        <w:t xml:space="preserve">FROM </w:t>
-      </w:r>
-      <w:r>
-        <w:rPr>
-          <w:rFonts w:eastAsia="Consolas" w:cs="Consolas" w:ascii="Consolas" w:hAnsi="Consolas"/>
-          <w:sz w:val="24"/>
-          <w:szCs w:val="24"/>
-        </w:rPr>
-        <w:t>Employees</w:t>
-      </w:r>
-    </w:p>
-    <w:p>
-      <w:pPr>
-        <w:pStyle w:val="LOnormal"/>
-        <w:shd w:val="clear" w:fill="FFFFFF"/>
-        <w:spacing w:lineRule="auto" w:line="240" w:before="240" w:after="240"/>
-        <w:rPr>
-          <w:rFonts w:ascii="Consolas" w:hAnsi="Consolas" w:eastAsia="Consolas" w:cs="Consolas"/>
-          <w:sz w:val="24"/>
-          <w:szCs w:val="24"/>
-        </w:rPr>
-      </w:pPr>
-      <w:r>
-        <w:rPr>
-          <w:rFonts w:eastAsia="Consolas" w:cs="Consolas" w:ascii="Consolas" w:hAnsi="Consolas"/>
-          <w:color w:val="385723"/>
-          <w:sz w:val="24"/>
-          <w:szCs w:val="24"/>
-        </w:rPr>
-        <w:t xml:space="preserve">JOIN </w:t>
-      </w:r>
-      <w:r>
-        <w:rPr>
-          <w:rFonts w:eastAsia="Consolas" w:cs="Consolas" w:ascii="Consolas" w:hAnsi="Consolas"/>
-          <w:sz w:val="24"/>
-          <w:szCs w:val="24"/>
-        </w:rPr>
-        <w:t xml:space="preserve">Shops </w:t>
-      </w:r>
-      <w:r>
-        <w:rPr>
-          <w:rFonts w:eastAsia="Consolas" w:cs="Consolas" w:ascii="Consolas" w:hAnsi="Consolas"/>
-          <w:color w:val="385723"/>
-          <w:sz w:val="24"/>
-          <w:szCs w:val="24"/>
-        </w:rPr>
-        <w:t xml:space="preserve">ON </w:t>
-      </w:r>
-      <w:r>
-        <w:rPr>
-          <w:rFonts w:eastAsia="Consolas" w:cs="Consolas" w:ascii="Consolas" w:hAnsi="Consolas"/>
-          <w:sz w:val="24"/>
-          <w:szCs w:val="24"/>
-        </w:rPr>
-        <w:t>Employees.shopID = Shops.ID</w:t>
-      </w:r>
-    </w:p>
-    <w:p>
-      <w:pPr>
-        <w:pStyle w:val="LOnormal"/>
-        <w:shd w:val="clear" w:fill="FFFFFF"/>
-        <w:spacing w:lineRule="auto" w:line="240" w:before="240" w:after="240"/>
-        <w:rPr>
-          <w:rFonts w:ascii="Consolas" w:hAnsi="Consolas" w:eastAsia="Consolas" w:cs="Consolas"/>
-          <w:sz w:val="24"/>
-          <w:szCs w:val="24"/>
-        </w:rPr>
-      </w:pPr>
-      <w:r>
-        <w:rPr>
-          <w:rFonts w:eastAsia="Consolas" w:cs="Consolas" w:ascii="Consolas" w:hAnsi="Consolas"/>
-          <w:color w:val="385723"/>
-          <w:sz w:val="24"/>
-          <w:szCs w:val="24"/>
-        </w:rPr>
-        <w:t xml:space="preserve">WHERE </w:t>
-      </w:r>
-      <w:r>
-        <w:rPr>
-          <w:rFonts w:eastAsia="Consolas" w:cs="Consolas" w:ascii="Consolas" w:hAnsi="Consolas"/>
-          <w:sz w:val="24"/>
-          <w:szCs w:val="24"/>
-        </w:rPr>
-        <w:t>city=</w:t>
-      </w:r>
-      <w:r>
-        <w:rPr>
-          <w:rFonts w:eastAsia="Consolas" w:cs="Consolas" w:ascii="Consolas" w:hAnsi="Consolas"/>
-          <w:color w:val="FF0000"/>
-          <w:sz w:val="24"/>
-          <w:szCs w:val="24"/>
-        </w:rPr>
-        <w:t>?</w:t>
-      </w:r>
-      <w:r>
-        <w:rPr>
-          <w:rFonts w:eastAsia="Consolas" w:cs="Consolas" w:ascii="Consolas" w:hAnsi="Consolas"/>
-          <w:sz w:val="24"/>
-          <w:szCs w:val="24"/>
-        </w:rPr>
-        <w:t>;</w:t>
+        <w:t>ORDER BY</w:t>
+      </w:r>
+      <w:r>
+        <w:rPr>
+          <w:rFonts w:ascii="Consolas" w:hAnsi="Consolas"/>
+          <w:b w:val="false"/>
+          <w:bCs w:val="false"/>
+          <w:sz w:val="24"/>
+          <w:szCs w:val="24"/>
+        </w:rPr>
+        <w:t xml:space="preserve"> name;</w:t>
+      </w:r>
+      <w:r>
+        <w:br w:type="page"/>
       </w:r>
     </w:p>
     <w:p>
@@ -1897,6 +3075,36 @@
       <w:r>
         <w:rPr/>
         <w:t>Discussion and Resources</w:t>
+      </w:r>
+    </w:p>
+    <w:p>
+      <w:pPr>
+        <w:pStyle w:val="LOnormal"/>
+        <w:ind w:left="0" w:hanging="0"/>
+        <w:rPr/>
+      </w:pPr>
+      <w:r>
+        <w:rPr/>
+      </w:r>
+    </w:p>
+    <w:p>
+      <w:pPr>
+        <w:pStyle w:val="LOnormal"/>
+        <w:ind w:left="0" w:hanging="0"/>
+        <w:rPr/>
+      </w:pPr>
+      <w:r>
+        <w:rPr/>
+      </w:r>
+    </w:p>
+    <w:p>
+      <w:pPr>
+        <w:pStyle w:val="LOnormal"/>
+        <w:ind w:left="0" w:hanging="0"/>
+        <w:rPr/>
+      </w:pPr>
+      <w:r>
+        <w:rPr/>
       </w:r>
     </w:p>
     <w:p>

</xml_diff>

<commit_message>
correct query using view unneccesarily
</commit_message>
<xml_diff>
--- a/docs/christoffer_eid_report.docx
+++ b/docs/christoffer_eid_report.docx
@@ -265,7 +265,9 @@
         </w:rPr>
       </w:pPr>
       <w:r>
-        <w:rPr/>
+        <w:rPr>
+          <w:u w:val="none"/>
+        </w:rPr>
       </w:r>
       <w:r>
         <w:br w:type="page"/>
@@ -598,7 +600,9 @@
         </w:rPr>
       </w:pPr>
       <w:r>
-        <w:rPr/>
+        <w:rPr>
+          <w:u w:val="none"/>
+        </w:rPr>
       </w:r>
       <w:r>
         <w:br w:type="page"/>
@@ -711,16 +715,7 @@
           <w:i w:val="false"/>
           <w:iCs w:val="false"/>
         </w:rPr>
-        <w:t xml:space="preserve">The following </w:t>
-      </w:r>
-      <w:r>
-        <w:rPr>
-          <w:b w:val="false"/>
-          <w:bCs w:val="false"/>
-          <w:i w:val="false"/>
-          <w:iCs w:val="false"/>
-        </w:rPr>
-        <w:t xml:space="preserve">view is made up of a multirelation query and uses two </w:t>
+        <w:t xml:space="preserve">The following view is made up of a multirelation query and uses two </w:t>
       </w:r>
       <w:r>
         <w:rPr>
@@ -810,16 +805,7 @@
           <w:i w:val="false"/>
           <w:iCs w:val="false"/>
         </w:rPr>
-        <w:t xml:space="preserve">. </w:t>
-      </w:r>
-      <w:r>
-        <w:rPr>
-          <w:b w:val="false"/>
-          <w:bCs w:val="false"/>
-          <w:i w:val="false"/>
-          <w:iCs w:val="false"/>
-        </w:rPr>
-        <w:t xml:space="preserve">We then join that with table </w:t>
+        <w:t xml:space="preserve">. We then join that with table </w:t>
       </w:r>
       <w:r>
         <w:rPr>
@@ -1265,7 +1251,7 @@
           <w:i/>
           <w:iCs/>
         </w:rPr>
-        <w:t xml:space="preserve">INNER JOINs, </w:t>
+        <w:t xml:space="preserve">JOINs, </w:t>
       </w:r>
       <w:r>
         <w:rPr>
@@ -1289,7 +1275,7 @@
           <w:szCs w:val="22"/>
           <w:lang w:val="en" w:eastAsia="zh-CN" w:bidi="hi-IN"/>
         </w:rPr>
-        <w:t>ust like our view. We do as we did with the view except on differe</w:t>
+        <w:t xml:space="preserve">ust like our view. We do as we did with the view except on different tables. What’s interesting </w:t>
       </w:r>
       <w:r>
         <w:rPr>
@@ -1304,7 +1290,7 @@
           <w:szCs w:val="22"/>
           <w:lang w:val="en" w:eastAsia="zh-CN" w:bidi="hi-IN"/>
         </w:rPr>
-        <w:t>n</w:t>
+        <w:t>in</w:t>
       </w:r>
       <w:r>
         <w:rPr>
@@ -1319,7 +1305,37 @@
           <w:szCs w:val="22"/>
           <w:lang w:val="en" w:eastAsia="zh-CN" w:bidi="hi-IN"/>
         </w:rPr>
-        <w:t xml:space="preserve">t tables. We also get to use our view here. Without our view this quey would have been double the length and four times as complex. What’s also interesting is this query is that we get to use aggregation. Whenever we do aggregation in a query, it alwasy has to be followed by a </w:t>
+        <w:t xml:space="preserve"> this query is that we get to use aggregation. Whenever we do aggregation in a query, it alwa</w:t>
+      </w:r>
+      <w:r>
+        <w:rPr>
+          <w:rFonts w:eastAsia="Arial" w:cs="Arial"/>
+          <w:b w:val="false"/>
+          <w:bCs w:val="false"/>
+          <w:i w:val="false"/>
+          <w:iCs w:val="false"/>
+          <w:color w:val="auto"/>
+          <w:kern w:val="0"/>
+          <w:sz w:val="22"/>
+          <w:szCs w:val="22"/>
+          <w:lang w:val="en" w:eastAsia="zh-CN" w:bidi="hi-IN"/>
+        </w:rPr>
+        <w:t>ys</w:t>
+      </w:r>
+      <w:r>
+        <w:rPr>
+          <w:rFonts w:eastAsia="Arial" w:cs="Arial"/>
+          <w:b w:val="false"/>
+          <w:bCs w:val="false"/>
+          <w:i w:val="false"/>
+          <w:iCs w:val="false"/>
+          <w:color w:val="auto"/>
+          <w:kern w:val="0"/>
+          <w:sz w:val="22"/>
+          <w:szCs w:val="22"/>
+          <w:lang w:val="en" w:eastAsia="zh-CN" w:bidi="hi-IN"/>
+        </w:rPr>
+        <w:t xml:space="preserve"> has to be followed by a </w:t>
       </w:r>
       <w:r>
         <w:rPr>
@@ -1364,21 +1380,36 @@
           <w:szCs w:val="22"/>
           <w:lang w:val="en" w:eastAsia="zh-CN" w:bidi="hi-IN"/>
         </w:rPr>
-        <w:t>GROUP BY Stores.name.</w:t>
+        <w:t xml:space="preserve">GROUP BY </w:t>
       </w:r>
       <w:r>
         <w:rPr>
           <w:rFonts w:eastAsia="Arial" w:cs="Arial"/>
           <w:b w:val="false"/>
           <w:bCs w:val="false"/>
-          <w:i w:val="false"/>
-          <w:iCs w:val="false"/>
+          <w:i/>
+          <w:iCs/>
           <w:color w:val="auto"/>
           <w:kern w:val="0"/>
           <w:sz w:val="22"/>
           <w:szCs w:val="22"/>
           <w:lang w:val="en" w:eastAsia="zh-CN" w:bidi="hi-IN"/>
         </w:rPr>
+        <w:t>store.</w:t>
+      </w:r>
+      <w:r>
+        <w:rPr>
+          <w:rFonts w:eastAsia="Arial" w:cs="Arial"/>
+          <w:b w:val="false"/>
+          <w:bCs w:val="false"/>
+          <w:i w:val="false"/>
+          <w:iCs w:val="false"/>
+          <w:color w:val="auto"/>
+          <w:kern w:val="0"/>
+          <w:sz w:val="22"/>
+          <w:szCs w:val="22"/>
+          <w:lang w:val="en" w:eastAsia="zh-CN" w:bidi="hi-IN"/>
+        </w:rPr>
         <w:t xml:space="preserve"> </w:t>
       </w:r>
     </w:p>
@@ -1435,7 +1466,23 @@
           <w:sz w:val="24"/>
           <w:szCs w:val="24"/>
         </w:rPr>
-        <w:t xml:space="preserve"> Customers </w:t>
+        <w:t xml:space="preserve"> </w:t>
+      </w:r>
+      <w:r>
+        <w:rPr>
+          <w:rFonts w:ascii="Consolas" w:hAnsi="Consolas"/>
+          <w:sz w:val="24"/>
+          <w:szCs w:val="24"/>
+        </w:rPr>
+        <w:t>Stores</w:t>
+      </w:r>
+      <w:r>
+        <w:rPr>
+          <w:rFonts w:ascii="Consolas" w:hAnsi="Consolas"/>
+          <w:sz w:val="24"/>
+          <w:szCs w:val="24"/>
+        </w:rPr>
+        <w:t xml:space="preserve"> </w:t>
       </w:r>
     </w:p>
     <w:p>
@@ -1455,15 +1502,31 @@
           <w:sz w:val="24"/>
           <w:szCs w:val="24"/>
         </w:rPr>
-        <w:t>INNER JOIN</w:t>
-      </w:r>
-      <w:r>
-        <w:rPr>
-          <w:rFonts w:ascii="Consolas" w:hAnsi="Consolas"/>
-          <w:sz w:val="24"/>
-          <w:szCs w:val="24"/>
-        </w:rPr>
-        <w:t xml:space="preserve"> ordersandarticles </w:t>
+        <w:t>JOIN</w:t>
+      </w:r>
+      <w:r>
+        <w:rPr>
+          <w:rFonts w:ascii="Consolas" w:hAnsi="Consolas"/>
+          <w:sz w:val="24"/>
+          <w:szCs w:val="24"/>
+        </w:rPr>
+        <w:t xml:space="preserve"> </w:t>
+      </w:r>
+      <w:r>
+        <w:rPr>
+          <w:rFonts w:ascii="Consolas" w:hAnsi="Consolas"/>
+          <w:sz w:val="24"/>
+          <w:szCs w:val="24"/>
+        </w:rPr>
+        <w:t>Orders</w:t>
+      </w:r>
+      <w:r>
+        <w:rPr>
+          <w:rFonts w:ascii="Consolas" w:hAnsi="Consolas"/>
+          <w:sz w:val="24"/>
+          <w:szCs w:val="24"/>
+        </w:rPr>
+        <w:t xml:space="preserve"> </w:t>
       </w:r>
       <w:r>
         <w:rPr>
@@ -1472,6 +1535,110 @@
           <w:sz w:val="24"/>
           <w:szCs w:val="24"/>
         </w:rPr>
+        <w:t xml:space="preserve">ON </w:t>
+      </w:r>
+      <w:r>
+        <w:rPr>
+          <w:rFonts w:eastAsia="Arial" w:cs="Arial" w:ascii="Consolas" w:hAnsi="Consolas"/>
+          <w:color w:val="auto"/>
+          <w:kern w:val="0"/>
+          <w:sz w:val="24"/>
+          <w:szCs w:val="24"/>
+          <w:lang w:val="en" w:eastAsia="zh-CN" w:bidi="hi-IN"/>
+        </w:rPr>
+        <w:t>Orders.store</w:t>
+      </w:r>
+      <w:r>
+        <w:rPr>
+          <w:rFonts w:ascii="Consolas" w:hAnsi="Consolas"/>
+          <w:sz w:val="24"/>
+          <w:szCs w:val="24"/>
+        </w:rPr>
+        <w:t>=</w:t>
+      </w:r>
+      <w:r>
+        <w:rPr>
+          <w:rFonts w:ascii="Consolas" w:hAnsi="Consolas"/>
+          <w:sz w:val="24"/>
+          <w:szCs w:val="24"/>
+        </w:rPr>
+        <w:t>Stores</w:t>
+      </w:r>
+      <w:r>
+        <w:rPr>
+          <w:rFonts w:ascii="Consolas" w:hAnsi="Consolas"/>
+          <w:sz w:val="24"/>
+          <w:szCs w:val="24"/>
+        </w:rPr>
+        <w:t>.</w:t>
+      </w:r>
+      <w:r>
+        <w:rPr>
+          <w:rFonts w:ascii="Consolas" w:hAnsi="Consolas"/>
+          <w:sz w:val="24"/>
+          <w:szCs w:val="24"/>
+        </w:rPr>
+        <w:t>storeid</w:t>
+      </w:r>
+      <w:r>
+        <w:rPr>
+          <w:rFonts w:ascii="Consolas" w:hAnsi="Consolas"/>
+          <w:sz w:val="24"/>
+          <w:szCs w:val="24"/>
+        </w:rPr>
+        <w:t xml:space="preserve"> </w:t>
+      </w:r>
+    </w:p>
+    <w:p>
+      <w:pPr>
+        <w:pStyle w:val="LOnormal"/>
+        <w:ind w:left="0" w:hanging="0"/>
+        <w:rPr>
+          <w:rFonts w:ascii="Consolas" w:hAnsi="Consolas"/>
+          <w:sz w:val="24"/>
+          <w:szCs w:val="24"/>
+        </w:rPr>
+      </w:pPr>
+      <w:r>
+        <w:rPr>
+          <w:rFonts w:ascii="Consolas" w:hAnsi="Consolas"/>
+          <w:color w:val="385723"/>
+          <w:sz w:val="24"/>
+          <w:szCs w:val="24"/>
+        </w:rPr>
+        <w:t>JOIN</w:t>
+      </w:r>
+      <w:r>
+        <w:rPr>
+          <w:rFonts w:ascii="Consolas" w:hAnsi="Consolas"/>
+          <w:sz w:val="24"/>
+          <w:szCs w:val="24"/>
+        </w:rPr>
+        <w:t xml:space="preserve"> </w:t>
+      </w:r>
+      <w:r>
+        <w:rPr>
+          <w:rFonts w:ascii="Consolas" w:hAnsi="Consolas"/>
+          <w:sz w:val="24"/>
+          <w:szCs w:val="24"/>
+        </w:rPr>
+        <w:t>Customers</w:t>
+      </w:r>
+      <w:r>
+        <w:rPr>
+          <w:rFonts w:ascii="Consolas" w:hAnsi="Consolas"/>
+          <w:sz w:val="24"/>
+          <w:szCs w:val="24"/>
+        </w:rPr>
+        <w:t xml:space="preserve"> </w:t>
+      </w:r>
+      <w:r>
+        <w:rPr>
+          <w:rFonts w:ascii="Consolas" w:hAnsi="Consolas"/>
+          <w:color w:val="385723"/>
+          <w:sz w:val="24"/>
+          <w:szCs w:val="24"/>
+        </w:rPr>
         <w:t>ON</w:t>
       </w:r>
       <w:r>
@@ -1481,8 +1648,70 @@
           <w:szCs w:val="24"/>
         </w:rPr>
         <w:t xml:space="preserve"> </w:t>
-        <w:tab/>
-        <w:t xml:space="preserve">customerid=ordersandarticles.customer </w:t>
+      </w:r>
+      <w:r>
+        <w:rPr>
+          <w:rFonts w:ascii="Consolas" w:hAnsi="Consolas"/>
+          <w:sz w:val="24"/>
+          <w:szCs w:val="24"/>
+        </w:rPr>
+        <w:t>Orders</w:t>
+      </w:r>
+      <w:r>
+        <w:rPr>
+          <w:rFonts w:ascii="Consolas" w:hAnsi="Consolas"/>
+          <w:sz w:val="24"/>
+          <w:szCs w:val="24"/>
+        </w:rPr>
+        <w:t>.</w:t>
+      </w:r>
+      <w:r>
+        <w:rPr>
+          <w:rFonts w:ascii="Consolas" w:hAnsi="Consolas"/>
+          <w:sz w:val="24"/>
+          <w:szCs w:val="24"/>
+        </w:rPr>
+        <w:t>customer</w:t>
+      </w:r>
+      <w:r>
+        <w:rPr>
+          <w:rFonts w:ascii="Consolas" w:hAnsi="Consolas"/>
+          <w:sz w:val="24"/>
+          <w:szCs w:val="24"/>
+        </w:rPr>
+        <w:t>=</w:t>
+      </w:r>
+      <w:r>
+        <w:rPr>
+          <w:rFonts w:ascii="Consolas" w:hAnsi="Consolas"/>
+          <w:sz w:val="24"/>
+          <w:szCs w:val="24"/>
+        </w:rPr>
+        <w:t>Customers</w:t>
+      </w:r>
+      <w:r>
+        <w:rPr>
+          <w:rFonts w:ascii="Consolas" w:hAnsi="Consolas"/>
+          <w:sz w:val="24"/>
+          <w:szCs w:val="24"/>
+        </w:rPr>
+        <w:t>.</w:t>
+      </w:r>
+      <w:r>
+        <w:rPr>
+          <w:rFonts w:ascii="Consolas" w:hAnsi="Consolas"/>
+          <w:sz w:val="24"/>
+          <w:szCs w:val="24"/>
+        </w:rPr>
+        <w:t>customerid</w:t>
+      </w:r>
+      <w:r>
+        <w:rPr>
+          <w:rFonts w:ascii="Consolas" w:hAnsi="Consolas"/>
+          <w:sz w:val="24"/>
+          <w:szCs w:val="24"/>
+        </w:rPr>
+        <w:t xml:space="preserve"> </w:t>
       </w:r>
     </w:p>
     <w:p>
@@ -1502,51 +1731,6 @@
           <w:sz w:val="24"/>
           <w:szCs w:val="24"/>
         </w:rPr>
-        <w:t>INNER JOIN</w:t>
-      </w:r>
-      <w:r>
-        <w:rPr>
-          <w:rFonts w:ascii="Consolas" w:hAnsi="Consolas"/>
-          <w:sz w:val="24"/>
-          <w:szCs w:val="24"/>
-        </w:rPr>
-        <w:t xml:space="preserve"> Stores </w:t>
-      </w:r>
-      <w:r>
-        <w:rPr>
-          <w:rFonts w:ascii="Consolas" w:hAnsi="Consolas"/>
-          <w:color w:val="385723"/>
-          <w:sz w:val="24"/>
-          <w:szCs w:val="24"/>
-        </w:rPr>
-        <w:t>ON</w:t>
-      </w:r>
-      <w:r>
-        <w:rPr>
-          <w:rFonts w:ascii="Consolas" w:hAnsi="Consolas"/>
-          <w:sz w:val="24"/>
-          <w:szCs w:val="24"/>
-        </w:rPr>
-        <w:t xml:space="preserve"> ordersandarticles.store=Stores.storeid </w:t>
-      </w:r>
-    </w:p>
-    <w:p>
-      <w:pPr>
-        <w:pStyle w:val="LOnormal"/>
-        <w:ind w:left="0" w:hanging="0"/>
-        <w:rPr>
-          <w:rFonts w:ascii="Consolas" w:hAnsi="Consolas"/>
-          <w:sz w:val="24"/>
-          <w:szCs w:val="24"/>
-        </w:rPr>
-      </w:pPr>
-      <w:r>
-        <w:rPr>
-          <w:rFonts w:ascii="Consolas" w:hAnsi="Consolas"/>
-          <w:color w:val="385723"/>
-          <w:sz w:val="24"/>
-          <w:szCs w:val="24"/>
-        </w:rPr>
         <w:t>GROUP BY</w:t>
       </w:r>
       <w:r>
@@ -1555,7 +1739,15 @@
           <w:sz w:val="24"/>
           <w:szCs w:val="24"/>
         </w:rPr>
-        <w:t xml:space="preserve"> Stores.name </w:t>
+        <w:t xml:space="preserve"> </w:t>
+      </w:r>
+      <w:r>
+        <w:rPr>
+          <w:rFonts w:ascii="Consolas" w:hAnsi="Consolas"/>
+          <w:sz w:val="24"/>
+          <w:szCs w:val="24"/>
+        </w:rPr>
+        <w:t>store</w:t>
       </w:r>
     </w:p>
     <w:p>
@@ -1834,14 +2026,34 @@
           <w:b w:val="false"/>
           <w:bCs w:val="false"/>
         </w:rPr>
-        <w:t xml:space="preserve">This query is </w:t>
-      </w:r>
-      <w:r>
-        <w:rPr>
-          <w:b w:val="false"/>
-          <w:bCs w:val="false"/>
-        </w:rPr>
-        <w:t xml:space="preserve">important for friendly competition between stores. This is a multirelation query where we once again make use of our </w:t>
+        <w:t>This query is important for friendly competition between stores. This is a multirelation query.</w:t>
+      </w:r>
+      <w:r>
+        <w:rPr>
+          <w:b w:val="false"/>
+          <w:bCs w:val="false"/>
+          <w:i w:val="false"/>
+          <w:iCs w:val="false"/>
+        </w:rPr>
+        <w:t xml:space="preserve"> We join </w:t>
+      </w:r>
+      <w:r>
+        <w:rPr>
+          <w:b w:val="false"/>
+          <w:bCs w:val="false"/>
+          <w:i w:val="false"/>
+          <w:iCs w:val="false"/>
+        </w:rPr>
+        <w:t>tables Orders and Stores together, t</w:t>
+      </w:r>
+      <w:r>
+        <w:rPr>
+          <w:b w:val="false"/>
+          <w:bCs w:val="false"/>
+          <w:i w:val="false"/>
+          <w:iCs w:val="false"/>
+        </w:rPr>
+        <w:t xml:space="preserve">hen we count the amount of customers </w:t>
       </w:r>
       <w:r>
         <w:rPr>
@@ -1850,16 +2062,16 @@
           <w:i/>
           <w:iCs/>
         </w:rPr>
-        <w:t>ordersandarticles</w:t>
-      </w:r>
-      <w:r>
-        <w:rPr>
-          <w:b w:val="false"/>
-          <w:bCs w:val="false"/>
-          <w:i w:val="false"/>
-          <w:iCs w:val="false"/>
-        </w:rPr>
-        <w:t xml:space="preserve"> view. We join the view with the table </w:t>
+        <w:t>GROUP</w:t>
+      </w:r>
+      <w:r>
+        <w:rPr>
+          <w:b w:val="false"/>
+          <w:bCs w:val="false"/>
+          <w:i w:val="false"/>
+          <w:iCs w:val="false"/>
+        </w:rPr>
+        <w:t>ed</w:t>
       </w:r>
       <w:r>
         <w:rPr>
@@ -1868,16 +2080,7 @@
           <w:i/>
           <w:iCs/>
         </w:rPr>
-        <w:t>Stores</w:t>
-      </w:r>
-      <w:r>
-        <w:rPr>
-          <w:b w:val="false"/>
-          <w:bCs w:val="false"/>
-          <w:i w:val="false"/>
-          <w:iCs w:val="false"/>
-        </w:rPr>
-        <w:t xml:space="preserve">. Then we count the amount of customers </w:t>
+        <w:t xml:space="preserve"> BY </w:t>
       </w:r>
       <w:r>
         <w:rPr>
@@ -1886,16 +2089,7 @@
           <w:i/>
           <w:iCs/>
         </w:rPr>
-        <w:t>GROUP</w:t>
-      </w:r>
-      <w:r>
-        <w:rPr>
-          <w:b w:val="false"/>
-          <w:bCs w:val="false"/>
-          <w:i w:val="false"/>
-          <w:iCs w:val="false"/>
-        </w:rPr>
-        <w:t>ed</w:t>
+        <w:t>store</w:t>
       </w:r>
       <w:r>
         <w:rPr>
@@ -1904,7 +2098,7 @@
           <w:i/>
           <w:iCs/>
         </w:rPr>
-        <w:t xml:space="preserve"> BY Stores.name </w:t>
+        <w:t xml:space="preserve"> </w:t>
       </w:r>
       <w:r>
         <w:rPr>
@@ -1998,7 +2192,17 @@
           <w:sz w:val="24"/>
           <w:szCs w:val="24"/>
         </w:rPr>
-        <w:t xml:space="preserve"> ordersandarticles </w:t>
+        <w:t xml:space="preserve"> </w:t>
+      </w:r>
+      <w:r>
+        <w:rPr>
+          <w:rFonts w:ascii="Consolas" w:hAnsi="Consolas"/>
+          <w:b w:val="false"/>
+          <w:bCs w:val="false"/>
+          <w:sz w:val="24"/>
+          <w:szCs w:val="24"/>
+        </w:rPr>
+        <w:t>Orders</w:t>
       </w:r>
     </w:p>
     <w:p>
@@ -2023,7 +2227,7 @@
           <w:sz w:val="24"/>
           <w:szCs w:val="24"/>
         </w:rPr>
-        <w:t>INNER JOIN</w:t>
+        <w:t>JOIN</w:t>
       </w:r>
       <w:r>
         <w:rPr>
@@ -2054,7 +2258,27 @@
           <w:sz w:val="24"/>
           <w:szCs w:val="24"/>
         </w:rPr>
-        <w:t xml:space="preserve"> ordersandarticles.store=Stores.storeid </w:t>
+        <w:t xml:space="preserve"> </w:t>
+      </w:r>
+      <w:r>
+        <w:rPr>
+          <w:rFonts w:ascii="Consolas" w:hAnsi="Consolas"/>
+          <w:b w:val="false"/>
+          <w:bCs w:val="false"/>
+          <w:sz w:val="24"/>
+          <w:szCs w:val="24"/>
+        </w:rPr>
+        <w:t>Orders.store</w:t>
+      </w:r>
+      <w:r>
+        <w:rPr>
+          <w:rFonts w:ascii="Consolas" w:hAnsi="Consolas"/>
+          <w:b w:val="false"/>
+          <w:bCs w:val="false"/>
+          <w:sz w:val="24"/>
+          <w:szCs w:val="24"/>
+        </w:rPr>
+        <w:t xml:space="preserve">=Stores.storeid </w:t>
       </w:r>
     </w:p>
     <w:p>
@@ -2089,7 +2313,17 @@
           <w:sz w:val="24"/>
           <w:szCs w:val="24"/>
         </w:rPr>
-        <w:t xml:space="preserve"> Stores.name </w:t>
+        <w:t xml:space="preserve"> </w:t>
+      </w:r>
+      <w:r>
+        <w:rPr>
+          <w:rFonts w:ascii="Consolas" w:hAnsi="Consolas"/>
+          <w:b w:val="false"/>
+          <w:bCs w:val="false"/>
+          <w:sz w:val="24"/>
+          <w:szCs w:val="24"/>
+        </w:rPr>
+        <w:t>store</w:t>
       </w:r>
     </w:p>
     <w:p>
@@ -2419,7 +2653,7 @@
           <w:b/>
           <w:bCs/>
         </w:rPr>
-        <w:t xml:space="preserve">List the customer who placed and order. </w:t>
+        <w:t xml:space="preserve">List the customer who placed an order. </w:t>
       </w:r>
     </w:p>
     <w:p>
@@ -2839,7 +3073,7 @@
           <w:b w:val="false"/>
           <w:bCs w:val="false"/>
         </w:rPr>
-        <w:t xml:space="preserve">Using this query the store could make good analytical statistics to know what is bought in combination with what, or the query could be used as a customer service. Maybe the customer can log in ffrom home to check all their previous shopping carts. </w:t>
+        <w:t xml:space="preserve">Using this query the store could make good analytical statistics to know what is bought in combination with what, or the query could be used as a customer service. Maybe the customer can log in from home to check all their previous shopping carts. </w:t>
       </w:r>
     </w:p>
     <w:p>
@@ -3085,101 +3319,203 @@
       </w:pPr>
       <w:r>
         <w:rPr/>
-      </w:r>
-    </w:p>
-    <w:p>
-      <w:pPr>
-        <w:pStyle w:val="LOnormal"/>
-        <w:ind w:left="0" w:hanging="0"/>
-        <w:rPr/>
-      </w:pPr>
-      <w:r>
-        <w:rPr/>
-      </w:r>
-    </w:p>
-    <w:p>
-      <w:pPr>
-        <w:pStyle w:val="LOnormal"/>
-        <w:ind w:left="0" w:hanging="0"/>
-        <w:rPr/>
-      </w:pPr>
-      <w:r>
-        <w:rPr/>
-      </w:r>
-    </w:p>
-    <w:p>
-      <w:pPr>
-        <w:pStyle w:val="LOnormal"/>
-        <w:ind w:left="0" w:hanging="0"/>
-        <w:rPr/>
-      </w:pPr>
-      <w:r>
-        <w:rPr/>
-        <w:t>Here you can write anything you might think it is important and provide the link to the required resources. For example:</w:t>
-      </w:r>
-    </w:p>
-    <w:p>
-      <w:pPr>
-        <w:pStyle w:val="LOnormal"/>
-        <w:ind w:left="0" w:hanging="0"/>
-        <w:rPr/>
-      </w:pPr>
-      <w:r>
-        <w:rPr/>
-      </w:r>
-    </w:p>
-    <w:p>
-      <w:pPr>
-        <w:pStyle w:val="LOnormal"/>
-        <w:ind w:left="0" w:hanging="0"/>
-        <w:rPr/>
-      </w:pPr>
-      <w:r>
-        <w:rPr/>
-        <w:t>We had issues with the missing and inconsistent data. We decided to remove/insert NULLS in the missing/corrupted attributes/tuples…...</w:t>
-      </w:r>
-    </w:p>
-    <w:p>
-      <w:pPr>
-        <w:pStyle w:val="LOnormal"/>
-        <w:ind w:left="0" w:hanging="0"/>
-        <w:rPr/>
-      </w:pPr>
-      <w:r>
-        <w:rPr/>
-      </w:r>
-    </w:p>
-    <w:p>
-      <w:pPr>
-        <w:pStyle w:val="LOnormal"/>
-        <w:ind w:left="0" w:hanging="0"/>
-        <w:rPr/>
-      </w:pPr>
-      <w:r>
-        <w:rPr/>
-        <w:t>The project uses xyz library, please check readme.txt for installation details.</w:t>
-      </w:r>
-    </w:p>
-    <w:p>
-      <w:pPr>
-        <w:pStyle w:val="LOnormal"/>
-        <w:ind w:left="0" w:hanging="0"/>
-        <w:rPr/>
-      </w:pPr>
-      <w:r>
-        <w:rPr/>
-        <w:t>Source code: [github/... link]</w:t>
-      </w:r>
-    </w:p>
-    <w:p>
-      <w:pPr>
-        <w:pStyle w:val="LOnormal"/>
-        <w:ind w:left="0" w:hanging="0"/>
-        <w:rPr/>
-      </w:pPr>
-      <w:r>
-        <w:rPr/>
-        <w:t>Video demonstration: [youtube/vimeo/... link]</w:t>
+        <w:t xml:space="preserve">The project uses libraries; mysql.connector, csv and tkinter. </w:t>
+      </w:r>
+    </w:p>
+    <w:p>
+      <w:pPr>
+        <w:pStyle w:val="LOnormal"/>
+        <w:ind w:left="0" w:hanging="0"/>
+        <w:rPr/>
+      </w:pPr>
+      <w:r>
+        <w:rPr/>
+        <w:t xml:space="preserve">Mysql.connector is used for connection to and querying from mysql database. </w:t>
+      </w:r>
+    </w:p>
+    <w:p>
+      <w:pPr>
+        <w:pStyle w:val="LOnormal"/>
+        <w:ind w:left="0" w:hanging="0"/>
+        <w:rPr/>
+      </w:pPr>
+      <w:r>
+        <w:rPr/>
+        <w:t xml:space="preserve">Csv is used for reading .csv-files into python. </w:t>
+      </w:r>
+    </w:p>
+    <w:p>
+      <w:pPr>
+        <w:pStyle w:val="LOnormal"/>
+        <w:ind w:left="0" w:hanging="0"/>
+        <w:rPr/>
+      </w:pPr>
+      <w:r>
+        <w:rPr/>
+        <w:t xml:space="preserve">Tkinter is used to create the interface in which the user uses the program and queries from the database. </w:t>
+      </w:r>
+      <w:r>
+        <w:rPr/>
+        <w:t>It was my first time ever creating a graphical user interface, so I knew I needed something that was fairly easy to use. I did some looking around and found these two sources that both used tkinter in a way that suited me perfectly:</w:t>
+      </w:r>
+    </w:p>
+    <w:p>
+      <w:pPr>
+        <w:pStyle w:val="LOnormal"/>
+        <w:ind w:left="0" w:hanging="0"/>
+        <w:rPr/>
+      </w:pPr>
+      <w:hyperlink r:id="rId7">
+        <w:r>
+          <w:rPr>
+            <w:rStyle w:val="InternetLink"/>
+          </w:rPr>
+          <w:t>https://github.com/Ramoooona/Python-GUI-MySQL</w:t>
+        </w:r>
+      </w:hyperlink>
+      <w:r>
+        <w:rPr/>
+        <w:t xml:space="preserve"> </w:t>
+      </w:r>
+    </w:p>
+    <w:p>
+      <w:pPr>
+        <w:pStyle w:val="LOnormal"/>
+        <w:ind w:left="0" w:hanging="0"/>
+        <w:rPr/>
+      </w:pPr>
+      <w:hyperlink r:id="rId9">
+        <w:r>
+          <w:rPr>
+            <w:rStyle w:val="InternetLink"/>
+          </w:rPr>
+          <w:t>https://realpython.com/python-gui-tkinter/</w:t>
+        </w:r>
+      </w:hyperlink>
+    </w:p>
+    <w:p>
+      <w:pPr>
+        <w:pStyle w:val="LOnormal"/>
+        <w:ind w:left="0" w:hanging="0"/>
+        <w:rPr/>
+      </w:pPr>
+      <w:r>
+        <w:rPr/>
+      </w:r>
+    </w:p>
+    <w:p>
+      <w:pPr>
+        <w:pStyle w:val="LOnormal"/>
+        <w:ind w:left="0" w:hanging="0"/>
+        <w:rPr/>
+      </w:pPr>
+      <w:r>
+        <w:rPr/>
+        <w:t xml:space="preserve">I had no issues what so ever with my data thanks to the fact that I myself generated all the data that I needed through; </w:t>
+      </w:r>
+      <w:hyperlink r:id="rId10">
+        <w:r>
+          <w:rPr>
+            <w:rStyle w:val="InternetLink"/>
+          </w:rPr>
+          <w:t>https://www.mockaroo.com</w:t>
+        </w:r>
+      </w:hyperlink>
+      <w:hyperlink r:id="rId11">
+        <w:r>
+          <w:rPr/>
+          <w:t>.</w:t>
+        </w:r>
+      </w:hyperlink>
+    </w:p>
+    <w:p>
+      <w:pPr>
+        <w:pStyle w:val="LOnormal"/>
+        <w:ind w:left="0" w:hanging="0"/>
+        <w:rPr/>
+      </w:pPr>
+      <w:r>
+        <w:rPr/>
+        <w:t xml:space="preserve">At first I was thinking about using already existing data from </w:t>
+      </w:r>
+      <w:hyperlink r:id="rId12">
+        <w:r>
+          <w:rPr>
+            <w:rStyle w:val="InternetLink"/>
+          </w:rPr>
+          <w:t>https://www.dataportal.se/</w:t>
+        </w:r>
+      </w:hyperlink>
+      <w:r>
+        <w:rPr/>
+        <w:t xml:space="preserve">. But I changed my mind after thinking about good database normalisation structures. It seemed like all the data that was up for grabs was very poorly organised. Basically just randomly thrown into a .csv-file. </w:t>
+      </w:r>
+    </w:p>
+    <w:p>
+      <w:pPr>
+        <w:pStyle w:val="LOnormal"/>
+        <w:ind w:left="0" w:hanging="0"/>
+        <w:rPr/>
+      </w:pPr>
+      <w:r>
+        <w:rPr/>
+      </w:r>
+    </w:p>
+    <w:p>
+      <w:pPr>
+        <w:pStyle w:val="LOnormal"/>
+        <w:ind w:left="0" w:hanging="0"/>
+        <w:rPr/>
+      </w:pPr>
+      <w:r>
+        <w:rPr/>
+        <w:t xml:space="preserve">Source code: </w:t>
+      </w:r>
+      <w:hyperlink r:id="rId13">
+        <w:r>
+          <w:rPr>
+            <w:rStyle w:val="InternetLink"/>
+          </w:rPr>
+          <w:t>https://github.com/krukle/store-database</w:t>
+        </w:r>
+      </w:hyperlink>
+      <w:hyperlink r:id="rId14">
+        <w:r>
+          <w:rPr/>
+          <w:t xml:space="preserve"> </w:t>
+        </w:r>
+      </w:hyperlink>
+    </w:p>
+    <w:p>
+      <w:pPr>
+        <w:pStyle w:val="LOnormal"/>
+        <w:ind w:left="0" w:hanging="0"/>
+        <w:rPr/>
+      </w:pPr>
+      <w:r>
+        <w:rPr/>
+        <w:t xml:space="preserve">Check readme.txt for installation instructions. </w:t>
+      </w:r>
+    </w:p>
+    <w:p>
+      <w:pPr>
+        <w:pStyle w:val="LOnormal"/>
+        <w:ind w:left="0" w:hanging="0"/>
+        <w:rPr/>
+      </w:pPr>
+      <w:r>
+        <w:rPr/>
+      </w:r>
+    </w:p>
+    <w:p>
+      <w:pPr>
+        <w:pStyle w:val="LOnormal"/>
+        <w:ind w:left="0" w:hanging="0"/>
+        <w:rPr/>
+      </w:pPr>
+      <w:r>
+        <w:rPr/>
+        <w:t xml:space="preserve">Video demonstration: </w:t>
       </w:r>
     </w:p>
     <w:sectPr>

</xml_diff>

<commit_message>
spell checking and structure change to report and exported pdf from report
</commit_message>
<xml_diff>
--- a/docs/christoffer_eid_report.docx
+++ b/docs/christoffer_eid_report.docx
@@ -6,23 +6,18 @@
     <w:p>
       <w:pPr>
         <w:pStyle w:val="Heading1"/>
-        <w:spacing w:before="400" w:after="120"/>
-        <w:rPr/>
+        <w:spacing w:lineRule="auto" w:line="360" w:before="400" w:after="120"/>
+        <w:rPr>
+          <w:lang w:val="en-US"/>
+        </w:rPr>
       </w:pPr>
       <w:bookmarkStart w:id="0" w:name="_dpjzob9417wk"/>
       <w:bookmarkEnd w:id="0"/>
       <w:r>
-        <w:rPr/>
+        <w:rPr>
+          <w:lang w:val="en-US"/>
+        </w:rPr>
         <w:t>Programming Assignment 2 Report</w:t>
-      </w:r>
-    </w:p>
-    <w:p>
-      <w:pPr>
-        <w:pStyle w:val="LOnormal"/>
-        <w:rPr/>
-      </w:pPr>
-      <w:r>
-        <w:rPr/>
       </w:r>
     </w:p>
     <w:tbl>
@@ -59,10 +54,15 @@
           <w:p>
             <w:pPr>
               <w:pStyle w:val="LOnormal"/>
-              <w:rPr/>
+              <w:spacing w:lineRule="auto" w:line="360"/>
+              <w:rPr>
+                <w:lang w:val="en-US"/>
+              </w:rPr>
             </w:pPr>
             <w:r>
-              <w:rPr/>
+              <w:rPr>
+                <w:lang w:val="en-US"/>
+              </w:rPr>
               <w:t>Student:</w:t>
             </w:r>
           </w:p>
@@ -81,10 +81,13 @@
           <w:p>
             <w:pPr>
               <w:pStyle w:val="LOnormal"/>
+              <w:spacing w:lineRule="auto" w:line="360"/>
               <w:rPr/>
             </w:pPr>
             <w:r>
-              <w:rPr/>
+              <w:rPr>
+                <w:lang w:val="en-US"/>
+              </w:rPr>
               <w:t>Christoffer Eid – ce223af</w:t>
             </w:r>
             <w:hyperlink r:id="rId2">
@@ -92,29 +95,16 @@
                 <w:rPr>
                   <w:color w:val="1155CC"/>
                   <w:u w:val="single"/>
+                  <w:lang w:val="en-US"/>
                 </w:rPr>
                 <w:t>@student.lnu.se</w:t>
               </w:r>
             </w:hyperlink>
             <w:r>
-              <w:rPr/>
+              <w:rPr>
+                <w:lang w:val="en-US"/>
+              </w:rPr>
               <w:t xml:space="preserve"> </w:t>
-            </w:r>
-          </w:p>
-          <w:p>
-            <w:pPr>
-              <w:pStyle w:val="LOnormal"/>
-              <w:keepNext w:val="false"/>
-              <w:keepLines w:val="false"/>
-              <w:widowControl w:val="false"/>
-              <w:shd w:val="clear" w:fill="auto"/>
-              <w:spacing w:lineRule="auto" w:line="240" w:before="0" w:after="0"/>
-              <w:ind w:left="0" w:right="0" w:hanging="0"/>
-              <w:jc w:val="left"/>
-              <w:rPr/>
-            </w:pPr>
-            <w:r>
-              <w:rPr/>
             </w:r>
           </w:p>
         </w:tc>
@@ -123,19 +113,15 @@
     <w:p>
       <w:pPr>
         <w:pStyle w:val="LOnormal"/>
-        <w:rPr/>
-      </w:pPr>
-      <w:r>
-        <w:rPr/>
-      </w:r>
-    </w:p>
-    <w:p>
-      <w:pPr>
-        <w:pStyle w:val="LOnormal"/>
-        <w:rPr/>
-      </w:pPr>
-      <w:r>
-        <w:rPr/>
+        <w:spacing w:lineRule="auto" w:line="360"/>
+        <w:rPr>
+          <w:lang w:val="en-US"/>
+        </w:rPr>
+      </w:pPr>
+      <w:r>
+        <w:rPr>
+          <w:lang w:val="en-US"/>
+        </w:rPr>
       </w:r>
     </w:p>
     <w:p>
@@ -145,106 +131,98 @@
           <w:ilvl w:val="0"/>
           <w:numId w:val="1"/>
         </w:numPr>
+        <w:spacing w:lineRule="auto" w:line="360"/>
         <w:ind w:left="720" w:hanging="360"/>
         <w:rPr>
-          <w:u w:val="none"/>
+          <w:lang w:val="en-US"/>
         </w:rPr>
       </w:pPr>
       <w:bookmarkStart w:id="1" w:name="_l1qcnd14rt6f"/>
       <w:bookmarkEnd w:id="1"/>
       <w:r>
+        <w:rPr>
+          <w:lang w:val="en-US"/>
+        </w:rPr>
+        <w:t>Project Idea</w:t>
+      </w:r>
+    </w:p>
+    <w:p>
+      <w:pPr>
+        <w:pStyle w:val="LOnormal"/>
+        <w:spacing w:lineRule="auto" w:line="360"/>
+        <w:ind w:left="0" w:hanging="0"/>
+        <w:rPr>
+          <w:lang w:val="en-US"/>
+        </w:rPr>
+      </w:pPr>
+      <w:r>
+        <w:rPr>
+          <w:lang w:val="en-US"/>
+        </w:rPr>
+        <w:t xml:space="preserve">For this assignment I have designed and implemented a system to store customer, store, order and article data in one database. </w:t>
+      </w:r>
+    </w:p>
+    <w:p>
+      <w:pPr>
+        <w:pStyle w:val="LOnormal"/>
+        <w:spacing w:lineRule="auto" w:line="360"/>
+        <w:ind w:left="0" w:hanging="0"/>
         <w:rPr/>
-        <w:t>Project Idea</w:t>
-      </w:r>
-    </w:p>
-    <w:p>
-      <w:pPr>
-        <w:pStyle w:val="LOnormal"/>
-        <w:ind w:left="0" w:hanging="0"/>
-        <w:rPr/>
-      </w:pPr>
-      <w:r>
-        <w:rPr/>
-        <w:t xml:space="preserve">Here you should discuss your idea. For instance: </w:t>
-      </w:r>
-    </w:p>
-    <w:p>
-      <w:pPr>
-        <w:pStyle w:val="LOnormal"/>
-        <w:ind w:left="0" w:hanging="0"/>
-        <w:rPr/>
-      </w:pPr>
-      <w:r>
-        <w:rPr/>
-        <w:t xml:space="preserve">For this assignment we have designed and implemented a system to store data about the COVID vaccination. We have downloaded the data from this source: </w:t>
+      </w:pPr>
+      <w:r>
+        <w:rPr>
+          <w:lang w:val="en-US"/>
+        </w:rPr>
+        <w:t xml:space="preserve">I generated all the data using the tools supplied at </w:t>
       </w:r>
       <w:hyperlink r:id="rId3">
         <w:r>
           <w:rPr>
-            <w:color w:val="1155CC"/>
-            <w:u w:val="single"/>
-          </w:rPr>
-          <w:t>www.somesource.com</w:t>
-        </w:r>
-      </w:hyperlink>
-      <w:r>
-        <w:rPr/>
-        <w:t xml:space="preserve"> (alternatively you can generate your own data). Our tool enables users to track this data but also provide various statistics and visualizations of the data. ….</w:t>
-      </w:r>
-    </w:p>
-    <w:p>
-      <w:pPr>
-        <w:pStyle w:val="LOnormal"/>
-        <w:ind w:left="0" w:hanging="0"/>
-        <w:rPr/>
-      </w:pPr>
-      <w:r>
-        <w:rPr/>
-      </w:r>
-    </w:p>
-    <w:p>
-      <w:pPr>
-        <w:pStyle w:val="LOnormal"/>
-        <w:ind w:left="0" w:hanging="0"/>
-        <w:rPr/>
-      </w:pPr>
-      <w:r>
-        <w:rPr/>
-        <w:t xml:space="preserve">For this assignment I have designed and implemented a system to store customer, store, order and article data in one database. </w:t>
-      </w:r>
-    </w:p>
-    <w:p>
-      <w:pPr>
-        <w:pStyle w:val="LOnormal"/>
-        <w:ind w:left="0" w:hanging="0"/>
-        <w:rPr/>
-      </w:pPr>
-      <w:r>
-        <w:rPr/>
-        <w:t xml:space="preserve">I generated all the data using the tools supplied at </w:t>
-      </w:r>
-      <w:hyperlink r:id="rId4">
-        <w:r>
-          <w:rPr>
             <w:rStyle w:val="InternetLink"/>
+            <w:lang w:val="en-US"/>
           </w:rPr>
           <w:t>https://www.mockaroo.com</w:t>
         </w:r>
       </w:hyperlink>
       <w:r>
-        <w:rPr/>
+        <w:rPr>
+          <w:lang w:val="en-US"/>
+        </w:rPr>
         <w:t xml:space="preserve">. </w:t>
       </w:r>
     </w:p>
     <w:p>
       <w:pPr>
         <w:pStyle w:val="LOnormal"/>
-        <w:ind w:left="0" w:hanging="0"/>
-        <w:rPr/>
-      </w:pPr>
-      <w:r>
-        <w:rPr/>
-        <w:t xml:space="preserve">My program enable supervisor at a store chain to keep track of all its customers data and purchases, the chains supplied articles, all the chains stores different locations and more. </w:t>
+        <w:spacing w:lineRule="auto" w:line="360"/>
+        <w:ind w:left="0" w:hanging="0"/>
+        <w:rPr>
+          <w:lang w:val="en-US"/>
+        </w:rPr>
+      </w:pPr>
+      <w:r>
+        <w:rPr>
+          <w:lang w:val="en-US"/>
+        </w:rPr>
+        <w:t>My program enable</w:t>
+      </w:r>
+      <w:r>
+        <w:rPr>
+          <w:lang w:val="en-US"/>
+        </w:rPr>
+        <w:t>s</w:t>
+      </w:r>
+      <w:r>
+        <w:rPr>
+          <w:lang w:val="en-US"/>
+        </w:rPr>
+        <w:t xml:space="preserve"> supervisor at a store chain to keep track of all its customers data and purchases, the chains supplied articles, all the chains stores different locations and more. </w:t>
+      </w:r>
+      <w:r>
+        <w:rPr>
+          <w:lang w:val="en-US"/>
+        </w:rPr>
+        <w:t>Thanks to me designing the database in Boyce-Codd Normal Form it is very easy to add future functions. For example; adding an employee table or maybe article categories. The possibilities are endless!</w:t>
       </w:r>
     </w:p>
     <w:p>
@@ -257,16 +235,16 @@
           <w:numId w:val="0"/>
         </w:numPr>
         <w:suppressAutoHyphens w:val="true"/>
-        <w:spacing w:lineRule="auto" w:line="240"/>
+        <w:spacing w:lineRule="auto" w:line="360"/>
         <w:ind w:left="720" w:hanging="360"/>
         <w:jc w:val="left"/>
         <w:rPr>
-          <w:u w:val="none"/>
-        </w:rPr>
-      </w:pPr>
-      <w:r>
-        <w:rPr>
-          <w:u w:val="none"/>
+          <w:lang w:val="en-US"/>
+        </w:rPr>
+      </w:pPr>
+      <w:r>
+        <w:rPr>
+          <w:lang w:val="en-US"/>
         </w:rPr>
       </w:r>
       <w:r>
@@ -280,57 +258,27 @@
           <w:ilvl w:val="0"/>
           <w:numId w:val="1"/>
         </w:numPr>
+        <w:spacing w:lineRule="auto" w:line="360"/>
         <w:ind w:left="720" w:hanging="360"/>
         <w:rPr>
-          <w:u w:val="none"/>
-        </w:rPr>
-      </w:pPr>
-      <w:bookmarkStart w:id="2" w:name="_t82k46lgys58"/>
-      <w:bookmarkEnd w:id="2"/>
-      <w:r>
-        <w:rPr/>
+          <w:lang w:val="en-US"/>
+        </w:rPr>
+      </w:pPr>
+      <w:r>
+        <w:rPr>
+          <w:lang w:val="en-US"/>
+        </w:rPr>
         <w:t>Schema Design</w:t>
       </w:r>
     </w:p>
     <w:p>
       <w:pPr>
         <w:pStyle w:val="LOnormal"/>
-        <w:ind w:left="0" w:hanging="0"/>
-        <w:rPr/>
-      </w:pPr>
-      <w:r>
-        <w:rPr/>
-        <w:t xml:space="preserve">Here you present your schema design. You can use softwares such as </w:t>
-      </w:r>
-      <w:hyperlink r:id="rId5">
-        <w:r>
-          <w:rPr>
-            <w:color w:val="1155CC"/>
-            <w:u w:val="single"/>
-          </w:rPr>
-          <w:t>https://app.diagrams.net</w:t>
-        </w:r>
-      </w:hyperlink>
-      <w:r>
-        <w:rPr/>
-        <w:t xml:space="preserve"> to draw your schema. Explain all the tables/relations and different connections they have.</w:t>
-      </w:r>
-    </w:p>
-    <w:p>
-      <w:pPr>
-        <w:pStyle w:val="LOnormal"/>
-        <w:ind w:left="0" w:hanging="0"/>
-        <w:rPr/>
-      </w:pPr>
-      <w:r>
-        <w:rPr/>
-      </w:r>
-    </w:p>
-    <w:p>
-      <w:pPr>
-        <w:pStyle w:val="LOnormal"/>
-        <w:ind w:left="0" w:hanging="0"/>
-        <w:rPr/>
+        <w:spacing w:lineRule="auto" w:line="360"/>
+        <w:ind w:left="0" w:hanging="0"/>
+        <w:rPr>
+          <w:lang w:val="en-US"/>
+        </w:rPr>
       </w:pPr>
       <w:r>
         <w:drawing>
@@ -359,7 +307,7 @@
                     </pic:cNvPicPr>
                   </pic:nvPicPr>
                   <pic:blipFill>
-                    <a:blip r:embed="rId6"/>
+                    <a:blip r:embed="rId4"/>
                     <a:stretch>
                       <a:fillRect/>
                     </a:stretch>
@@ -380,23 +328,21 @@
         </w:drawing>
       </w:r>
       <w:r>
-        <w:rPr/>
+        <w:rPr>
+          <w:lang w:val="en-US"/>
+        </w:rPr>
         <w:t xml:space="preserve"> </w:t>
       </w:r>
-    </w:p>
-    <w:p>
-      <w:pPr>
-        <w:pStyle w:val="LOnormal"/>
-        <w:ind w:left="0" w:hanging="0"/>
-        <w:rPr/>
-      </w:pPr>
-      <w:r>
-        <w:rPr/>
+      <w:r>
+        <w:rPr>
+          <w:lang w:val="en-US"/>
+        </w:rPr>
         <w:t xml:space="preserve">All of my entities has an AUTO_INCREMENTED </w:t>
       </w:r>
       <w:r>
         <w:rPr>
           <w:u w:val="single"/>
+          <w:lang w:val="en-US"/>
         </w:rPr>
         <w:t>id</w:t>
       </w:r>
@@ -405,14 +351,70 @@
           <w:i w:val="false"/>
           <w:iCs w:val="false"/>
           <w:u w:val="none"/>
-        </w:rPr>
-        <w:t xml:space="preserve"> as primary key. This makes it easy to Query for the exact result the manager of the store wants to find. </w:t>
+          <w:lang w:val="en-US"/>
+        </w:rPr>
+        <w:t xml:space="preserve"> as primary key. This makes it easy to </w:t>
+      </w:r>
+      <w:r>
+        <w:rPr>
+          <w:i w:val="false"/>
+          <w:iCs w:val="false"/>
+          <w:u w:val="none"/>
+          <w:lang w:val="en-US"/>
+        </w:rPr>
+        <w:t>q</w:t>
+      </w:r>
+      <w:r>
+        <w:rPr>
+          <w:i w:val="false"/>
+          <w:iCs w:val="false"/>
+          <w:u w:val="none"/>
+          <w:lang w:val="en-US"/>
+        </w:rPr>
+        <w:t xml:space="preserve">uery for the exact result the </w:t>
+      </w:r>
+      <w:r>
+        <w:rPr>
+          <w:i w:val="false"/>
+          <w:iCs w:val="false"/>
+          <w:u w:val="none"/>
+          <w:lang w:val="en-US"/>
+        </w:rPr>
+        <w:t>user</w:t>
+      </w:r>
+      <w:r>
+        <w:rPr>
+          <w:i w:val="false"/>
+          <w:iCs w:val="false"/>
+          <w:u w:val="none"/>
+          <w:lang w:val="en-US"/>
+        </w:rPr>
+        <w:t xml:space="preserve"> of the s</w:t>
+      </w:r>
+      <w:r>
+        <w:rPr>
+          <w:i w:val="false"/>
+          <w:iCs w:val="false"/>
+          <w:u w:val="none"/>
+          <w:lang w:val="en-US"/>
+        </w:rPr>
+        <w:t>ystem</w:t>
+      </w:r>
+      <w:r>
+        <w:rPr>
+          <w:i w:val="false"/>
+          <w:iCs w:val="false"/>
+          <w:u w:val="none"/>
+          <w:lang w:val="en-US"/>
+        </w:rPr>
+        <w:t xml:space="preserve"> wants to find. </w:t>
       </w:r>
       <w:r>
         <w:rPr>
           <w:i/>
           <w:iCs/>
           <w:u w:val="none"/>
+          <w:lang w:val="en-US"/>
         </w:rPr>
         <w:t xml:space="preserve">Order </w:t>
       </w:r>
@@ -421,6 +423,7 @@
           <w:i w:val="false"/>
           <w:iCs w:val="false"/>
           <w:u w:val="none"/>
+          <w:lang w:val="en-US"/>
         </w:rPr>
         <w:t xml:space="preserve">and </w:t>
       </w:r>
@@ -429,6 +432,7 @@
           <w:i/>
           <w:iCs/>
           <w:u w:val="none"/>
+          <w:lang w:val="en-US"/>
         </w:rPr>
         <w:t xml:space="preserve">Article </w:t>
       </w:r>
@@ -437,14 +441,34 @@
           <w:i w:val="false"/>
           <w:iCs w:val="false"/>
           <w:u w:val="none"/>
-        </w:rPr>
-        <w:t xml:space="preserve">has a many-to-many relationship. This makes it so that in the actual databse design, i had to create a relation table; </w:t>
+          <w:lang w:val="en-US"/>
+        </w:rPr>
+        <w:t xml:space="preserve">has a many-to-many relationship. This makes it so that in the actual database design, </w:t>
+      </w:r>
+      <w:r>
+        <w:rPr>
+          <w:i w:val="false"/>
+          <w:iCs w:val="false"/>
+          <w:u w:val="none"/>
+          <w:lang w:val="en-US"/>
+        </w:rPr>
+        <w:t>I</w:t>
+      </w:r>
+      <w:r>
+        <w:rPr>
+          <w:i w:val="false"/>
+          <w:iCs w:val="false"/>
+          <w:u w:val="none"/>
+          <w:lang w:val="en-US"/>
+        </w:rPr>
+        <w:t xml:space="preserve"> had to create a relation table; </w:t>
       </w:r>
       <w:r>
         <w:rPr>
           <w:i/>
           <w:iCs/>
           <w:u w:val="none"/>
+          <w:lang w:val="en-US"/>
         </w:rPr>
         <w:t>OrdersArticles</w:t>
       </w:r>
@@ -453,6 +477,7 @@
           <w:i w:val="false"/>
           <w:iCs w:val="false"/>
           <w:u w:val="none"/>
+          <w:lang w:val="en-US"/>
         </w:rPr>
         <w:t xml:space="preserve"> to keep track of what articles and how many of it there was in each order. The </w:t>
       </w:r>
@@ -461,6 +486,7 @@
           <w:i/>
           <w:iCs/>
           <w:u w:val="none"/>
+          <w:lang w:val="en-US"/>
         </w:rPr>
         <w:t xml:space="preserve">OrdersArticles </w:t>
       </w:r>
@@ -469,6 +495,7 @@
           <w:i w:val="false"/>
           <w:iCs w:val="false"/>
           <w:u w:val="none"/>
+          <w:lang w:val="en-US"/>
         </w:rPr>
         <w:t xml:space="preserve">table is represented by the relationship </w:t>
       </w:r>
@@ -477,6 +504,7 @@
           <w:i/>
           <w:iCs/>
           <w:u w:val="none"/>
+          <w:lang w:val="en-US"/>
         </w:rPr>
         <w:t>Contains</w:t>
       </w:r>
@@ -485,14 +513,16 @@
           <w:i w:val="false"/>
           <w:iCs w:val="false"/>
           <w:u w:val="none"/>
-        </w:rPr>
-        <w:t xml:space="preserve"> inbetween the entities </w:t>
+          <w:lang w:val="en-US"/>
+        </w:rPr>
+        <w:t xml:space="preserve"> in between the entities </w:t>
       </w:r>
       <w:r>
         <w:rPr>
           <w:i/>
           <w:iCs/>
           <w:u w:val="none"/>
+          <w:lang w:val="en-US"/>
         </w:rPr>
         <w:t xml:space="preserve">Order </w:t>
       </w:r>
@@ -501,6 +531,7 @@
           <w:i w:val="false"/>
           <w:iCs w:val="false"/>
           <w:u w:val="none"/>
+          <w:lang w:val="en-US"/>
         </w:rPr>
         <w:t xml:space="preserve">and </w:t>
       </w:r>
@@ -509,6 +540,7 @@
           <w:i/>
           <w:iCs/>
           <w:u w:val="none"/>
+          <w:lang w:val="en-US"/>
         </w:rPr>
         <w:t>Article</w:t>
       </w:r>
@@ -517,6 +549,7 @@
           <w:i w:val="false"/>
           <w:iCs w:val="false"/>
           <w:u w:val="none"/>
+          <w:lang w:val="en-US"/>
         </w:rPr>
         <w:t xml:space="preserve">. </w:t>
       </w:r>
@@ -524,29 +557,37 @@
     <w:p>
       <w:pPr>
         <w:pStyle w:val="LOnormal"/>
-        <w:ind w:left="0" w:hanging="0"/>
-        <w:rPr/>
+        <w:spacing w:lineRule="auto" w:line="360"/>
+        <w:ind w:left="0" w:hanging="0"/>
+        <w:rPr>
+          <w:lang w:val="en-US"/>
+        </w:rPr>
       </w:pPr>
       <w:r>
         <w:rPr>
           <w:i w:val="false"/>
           <w:iCs w:val="false"/>
           <w:u w:val="none"/>
-        </w:rPr>
-        <w:t xml:space="preserve">Apart from this the other stuff is quite straight forward. There’s one customer per order, but a customer can have several orders, but atleast one. Because if a customer doesnt have an order, it isn’t a customer. </w:t>
-      </w:r>
-    </w:p>
-    <w:p>
-      <w:pPr>
-        <w:pStyle w:val="LOnormal"/>
-        <w:ind w:left="0" w:hanging="0"/>
-        <w:rPr/>
+          <w:lang w:val="en-US"/>
+        </w:rPr>
+        <w:t xml:space="preserve">Apart from this the other stuff is quite straight forward. There’s one customer per order, but a customer can have several orders, but at least one. Because if a customer doesn’t have an order, it isn’t a customer. </w:t>
+      </w:r>
+    </w:p>
+    <w:p>
+      <w:pPr>
+        <w:pStyle w:val="LOnormal"/>
+        <w:spacing w:lineRule="auto" w:line="360"/>
+        <w:ind w:left="0" w:hanging="0"/>
+        <w:rPr>
+          <w:lang w:val="en-US"/>
+        </w:rPr>
       </w:pPr>
       <w:r>
         <w:rPr>
           <w:i w:val="false"/>
           <w:iCs w:val="false"/>
           <w:u w:val="none"/>
+          <w:lang w:val="en-US"/>
         </w:rPr>
         <w:t xml:space="preserve">For each order there’s a store. And for each store, there can be any amount of orders. Here we even allow for a store to have 0 orders, since that will be the case any time we open a new store. </w:t>
       </w:r>
@@ -554,14 +595,18 @@
     <w:p>
       <w:pPr>
         <w:pStyle w:val="LOnormal"/>
-        <w:ind w:left="0" w:hanging="0"/>
-        <w:rPr/>
+        <w:spacing w:lineRule="auto" w:line="360"/>
+        <w:ind w:left="0" w:hanging="0"/>
+        <w:rPr>
+          <w:lang w:val="en-US"/>
+        </w:rPr>
       </w:pPr>
       <w:r>
         <w:rPr>
           <w:i w:val="false"/>
           <w:iCs w:val="false"/>
           <w:u w:val="none"/>
+          <w:lang w:val="en-US"/>
         </w:rPr>
         <w:t xml:space="preserve">The </w:t>
       </w:r>
@@ -570,6 +615,7 @@
           <w:i/>
           <w:iCs/>
           <w:u w:val="none"/>
+          <w:lang w:val="en-US"/>
         </w:rPr>
         <w:t xml:space="preserve">Order </w:t>
       </w:r>
@@ -578,31 +624,9 @@
           <w:i w:val="false"/>
           <w:iCs w:val="false"/>
           <w:u w:val="none"/>
-        </w:rPr>
-        <w:t xml:space="preserve">entity keeps track of its connected store and customer by keeping their respctive primary keys as foreign keys. </w:t>
-      </w:r>
-    </w:p>
-    <w:p>
-      <w:pPr>
-        <w:pStyle w:val="Heading2"/>
-        <w:keepLines/>
-        <w:widowControl/>
-        <w:numPr>
-          <w:ilvl w:val="0"/>
-          <w:numId w:val="0"/>
-        </w:numPr>
-        <w:suppressAutoHyphens w:val="true"/>
-        <w:spacing w:lineRule="auto" w:line="240"/>
-        <w:ind w:left="720" w:hanging="360"/>
-        <w:jc w:val="left"/>
-        <w:rPr>
-          <w:u w:val="none"/>
-        </w:rPr>
-      </w:pPr>
-      <w:r>
-        <w:rPr>
-          <w:u w:val="none"/>
-        </w:rPr>
+          <w:lang w:val="en-US"/>
+        </w:rPr>
+        <w:t xml:space="preserve">entity keeps track of its connected store and customer by keeping their respective primary keys as foreign keys. </w:t>
       </w:r>
       <w:r>
         <w:br w:type="page"/>
@@ -615,32 +639,41 @@
           <w:ilvl w:val="0"/>
           <w:numId w:val="1"/>
         </w:numPr>
+        <w:spacing w:lineRule="auto" w:line="360"/>
         <w:ind w:left="720" w:hanging="360"/>
         <w:rPr>
-          <w:u w:val="none"/>
-        </w:rPr>
-      </w:pPr>
-      <w:bookmarkStart w:id="3" w:name="_6xrmzi9f431l"/>
-      <w:bookmarkEnd w:id="3"/>
-      <w:r>
-        <w:rPr/>
+          <w:lang w:val="en-US"/>
+        </w:rPr>
+      </w:pPr>
+      <w:bookmarkStart w:id="2" w:name="_6xrmzi9f431l"/>
+      <w:bookmarkEnd w:id="2"/>
+      <w:r>
+        <w:rPr>
+          <w:lang w:val="en-US"/>
+        </w:rPr>
         <w:t>SQL Queries</w:t>
       </w:r>
     </w:p>
     <w:p>
       <w:pPr>
         <w:pStyle w:val="LOnormal"/>
-        <w:ind w:left="0" w:hanging="0"/>
-        <w:rPr/>
-      </w:pPr>
-      <w:r>
-        <w:rPr/>
+        <w:spacing w:lineRule="auto" w:line="360"/>
+        <w:ind w:left="0" w:hanging="0"/>
+        <w:rPr>
+          <w:lang w:val="en-US"/>
+        </w:rPr>
+      </w:pPr>
+      <w:r>
+        <w:rPr>
+          <w:lang w:val="en-US"/>
+        </w:rPr>
         <w:t xml:space="preserve">V: </w:t>
       </w:r>
       <w:r>
         <w:rPr>
           <w:b/>
           <w:bCs/>
+          <w:lang w:val="en-US"/>
         </w:rPr>
         <w:t xml:space="preserve">Combining </w:t>
       </w:r>
@@ -650,6 +683,7 @@
           <w:bCs/>
           <w:i/>
           <w:iCs/>
+          <w:lang w:val="en-US"/>
         </w:rPr>
         <w:t>Orders</w:t>
       </w:r>
@@ -657,6 +691,7 @@
         <w:rPr>
           <w:b/>
           <w:bCs/>
+          <w:lang w:val="en-US"/>
         </w:rPr>
         <w:t xml:space="preserve">, </w:t>
       </w:r>
@@ -666,6 +701,7 @@
           <w:bCs/>
           <w:i/>
           <w:iCs/>
+          <w:lang w:val="en-US"/>
         </w:rPr>
         <w:t>OrdersArticles</w:t>
       </w:r>
@@ -673,6 +709,7 @@
         <w:rPr>
           <w:b/>
           <w:bCs/>
+          <w:lang w:val="en-US"/>
         </w:rPr>
         <w:t xml:space="preserve"> and </w:t>
       </w:r>
@@ -682,6 +719,7 @@
           <w:bCs/>
           <w:i/>
           <w:iCs/>
+          <w:lang w:val="en-US"/>
         </w:rPr>
         <w:t>Articles</w:t>
       </w:r>
@@ -691,6 +729,7 @@
           <w:bCs/>
           <w:i w:val="false"/>
           <w:iCs w:val="false"/>
+          <w:lang w:val="en-US"/>
         </w:rPr>
         <w:t xml:space="preserve"> into one view.</w:t>
       </w:r>
@@ -698,24 +737,21 @@
     <w:p>
       <w:pPr>
         <w:pStyle w:val="LOnormal"/>
-        <w:ind w:left="0" w:hanging="0"/>
-        <w:rPr>
-          <w:b w:val="false"/>
-          <w:b w:val="false"/>
-          <w:bCs w:val="false"/>
-          <w:i w:val="false"/>
-          <w:i w:val="false"/>
-          <w:iCs w:val="false"/>
-        </w:rPr>
-      </w:pPr>
-      <w:r>
-        <w:rPr>
-          <w:b w:val="false"/>
-          <w:bCs w:val="false"/>
-          <w:i w:val="false"/>
-          <w:iCs w:val="false"/>
-        </w:rPr>
-        <w:t xml:space="preserve">The following view is made up of a multirelation query and uses two </w:t>
+        <w:spacing w:lineRule="auto" w:line="360"/>
+        <w:ind w:left="0" w:hanging="0"/>
+        <w:rPr>
+          <w:lang w:val="en-US"/>
+        </w:rPr>
+      </w:pPr>
+      <w:r>
+        <w:rPr>
+          <w:b w:val="false"/>
+          <w:bCs w:val="false"/>
+          <w:i w:val="false"/>
+          <w:iCs w:val="false"/>
+          <w:lang w:val="en-US"/>
+        </w:rPr>
+        <w:t xml:space="preserve">The following view is made up of a multi relation query and uses two </w:t>
       </w:r>
       <w:r>
         <w:rPr>
@@ -723,6 +759,7 @@
           <w:bCs w:val="false"/>
           <w:i/>
           <w:iCs/>
+          <w:lang w:val="en-US"/>
         </w:rPr>
         <w:t xml:space="preserve">INNER JOINs. </w:t>
       </w:r>
@@ -732,6 +769,7 @@
           <w:bCs w:val="false"/>
           <w:i w:val="false"/>
           <w:iCs w:val="false"/>
+          <w:lang w:val="en-US"/>
         </w:rPr>
         <w:t xml:space="preserve">We join table </w:t>
       </w:r>
@@ -741,6 +779,7 @@
           <w:bCs w:val="false"/>
           <w:i/>
           <w:iCs/>
+          <w:lang w:val="en-US"/>
         </w:rPr>
         <w:t>Orders</w:t>
       </w:r>
@@ -750,6 +789,7 @@
           <w:bCs w:val="false"/>
           <w:i w:val="false"/>
           <w:iCs w:val="false"/>
+          <w:lang w:val="en-US"/>
         </w:rPr>
         <w:t xml:space="preserve"> on table </w:t>
       </w:r>
@@ -759,6 +799,7 @@
           <w:bCs w:val="false"/>
           <w:i/>
           <w:iCs/>
+          <w:lang w:val="en-US"/>
         </w:rPr>
         <w:t>OrdersArticles</w:t>
       </w:r>
@@ -768,6 +809,7 @@
           <w:bCs w:val="false"/>
           <w:i w:val="false"/>
           <w:iCs w:val="false"/>
+          <w:lang w:val="en-US"/>
         </w:rPr>
         <w:t xml:space="preserve"> by matching the primary key </w:t>
       </w:r>
@@ -777,6 +819,7 @@
           <w:bCs w:val="false"/>
           <w:i/>
           <w:iCs/>
+          <w:lang w:val="en-US"/>
         </w:rPr>
         <w:t xml:space="preserve">Articles.articleid </w:t>
       </w:r>
@@ -786,6 +829,7 @@
           <w:bCs w:val="false"/>
           <w:i w:val="false"/>
           <w:iCs w:val="false"/>
+          <w:lang w:val="en-US"/>
         </w:rPr>
         <w:t xml:space="preserve">to the foreign key </w:t>
       </w:r>
@@ -795,6 +839,7 @@
           <w:bCs w:val="false"/>
           <w:i/>
           <w:iCs/>
+          <w:lang w:val="en-US"/>
         </w:rPr>
         <w:t>OrdersArticles.article</w:t>
       </w:r>
@@ -804,6 +849,7 @@
           <w:bCs w:val="false"/>
           <w:i w:val="false"/>
           <w:iCs w:val="false"/>
+          <w:lang w:val="en-US"/>
         </w:rPr>
         <w:t xml:space="preserve">. We then join that with table </w:t>
       </w:r>
@@ -813,6 +859,7 @@
           <w:bCs w:val="false"/>
           <w:i/>
           <w:iCs/>
+          <w:lang w:val="en-US"/>
         </w:rPr>
         <w:t>Articles</w:t>
       </w:r>
@@ -822,6 +869,7 @@
           <w:bCs w:val="false"/>
           <w:i w:val="false"/>
           <w:iCs w:val="false"/>
+          <w:lang w:val="en-US"/>
         </w:rPr>
         <w:t xml:space="preserve"> by matching primary key </w:t>
       </w:r>
@@ -831,6 +879,7 @@
           <w:bCs w:val="false"/>
           <w:i/>
           <w:iCs/>
+          <w:lang w:val="en-US"/>
         </w:rPr>
         <w:t xml:space="preserve">Articles.articleid </w:t>
       </w:r>
@@ -840,6 +889,7 @@
           <w:bCs w:val="false"/>
           <w:i w:val="false"/>
           <w:iCs w:val="false"/>
+          <w:lang w:val="en-US"/>
         </w:rPr>
         <w:t xml:space="preserve">with foreign key </w:t>
       </w:r>
@@ -849,6 +899,7 @@
           <w:bCs w:val="false"/>
           <w:i/>
           <w:iCs/>
+          <w:lang w:val="en-US"/>
         </w:rPr>
         <w:t>OrdersArticles.article.</w:t>
       </w:r>
@@ -856,22 +907,19 @@
     <w:p>
       <w:pPr>
         <w:pStyle w:val="LOnormal"/>
-        <w:ind w:left="0" w:hanging="0"/>
-        <w:rPr>
-          <w:b w:val="false"/>
-          <w:b w:val="false"/>
-          <w:bCs w:val="false"/>
-          <w:i w:val="false"/>
-          <w:i w:val="false"/>
-          <w:iCs w:val="false"/>
-        </w:rPr>
-      </w:pPr>
-      <w:r>
-        <w:rPr>
-          <w:b w:val="false"/>
-          <w:bCs w:val="false"/>
-          <w:i w:val="false"/>
-          <w:iCs w:val="false"/>
+        <w:spacing w:lineRule="auto" w:line="360"/>
+        <w:ind w:left="0" w:hanging="0"/>
+        <w:rPr>
+          <w:lang w:val="en-US"/>
+        </w:rPr>
+      </w:pPr>
+      <w:r>
+        <w:rPr>
+          <w:b w:val="false"/>
+          <w:bCs w:val="false"/>
+          <w:i w:val="false"/>
+          <w:iCs w:val="false"/>
+          <w:lang w:val="en-US"/>
         </w:rPr>
         <w:t xml:space="preserve">This view becomes really useful when querying from specific orders or shopping carts. </w:t>
       </w:r>
@@ -879,20 +927,48 @@
     <w:p>
       <w:pPr>
         <w:pStyle w:val="LOnormal"/>
-        <w:ind w:left="0" w:hanging="0"/>
-        <w:rPr/>
-      </w:pPr>
-      <w:r>
-        <w:rPr>
-          <w:rFonts w:ascii="Consolas" w:hAnsi="Consolas"/>
-          <w:b w:val="false"/>
-          <w:bCs w:val="false"/>
+        <w:spacing w:lineRule="auto" w:line="360"/>
+        <w:ind w:left="0" w:hanging="0"/>
+        <w:rPr>
+          <w:rFonts w:ascii="Consolas" w:hAnsi="Consolas"/>
+          <w:b w:val="false"/>
+          <w:b w:val="false"/>
+          <w:bCs w:val="false"/>
+          <w:i w:val="false"/>
           <w:i w:val="false"/>
           <w:iCs w:val="false"/>
           <w:color w:val="385723"/>
           <w:sz w:val="24"/>
           <w:szCs w:val="24"/>
         </w:rPr>
+      </w:pPr>
+      <w:r>
+        <w:rPr>
+          <w:lang w:val="en-US"/>
+        </w:rPr>
+      </w:r>
+    </w:p>
+    <w:p>
+      <w:pPr>
+        <w:pStyle w:val="LOnormal"/>
+        <w:spacing w:lineRule="auto" w:line="360"/>
+        <w:ind w:left="0" w:hanging="0"/>
+        <w:rPr>
+          <w:lang w:val="en-US"/>
+        </w:rPr>
+      </w:pPr>
+      <w:r>
+        <w:rPr>
+          <w:rFonts w:ascii="Consolas" w:hAnsi="Consolas"/>
+          <w:b w:val="false"/>
+          <w:bCs w:val="false"/>
+          <w:i w:val="false"/>
+          <w:iCs w:val="false"/>
+          <w:color w:val="385723"/>
+          <w:sz w:val="24"/>
+          <w:szCs w:val="24"/>
+          <w:lang w:val="en-US"/>
+        </w:rPr>
         <w:t>CREATE VIEW</w:t>
       </w:r>
       <w:r>
@@ -904,6 +980,7 @@
           <w:iCs w:val="false"/>
           <w:sz w:val="24"/>
           <w:szCs w:val="24"/>
+          <w:lang w:val="en-US"/>
         </w:rPr>
         <w:t xml:space="preserve"> ordersandarticles </w:t>
       </w:r>
@@ -917,6 +994,7 @@
           <w:color w:val="385723"/>
           <w:sz w:val="24"/>
           <w:szCs w:val="24"/>
+          <w:lang w:val="en-US"/>
         </w:rPr>
         <w:t>AS</w:t>
       </w:r>
@@ -929,6 +1007,7 @@
           <w:iCs w:val="false"/>
           <w:sz w:val="24"/>
           <w:szCs w:val="24"/>
+          <w:lang w:val="en-US"/>
         </w:rPr>
         <w:t xml:space="preserve"> </w:t>
       </w:r>
@@ -936,17 +1015,10 @@
     <w:p>
       <w:pPr>
         <w:pStyle w:val="LOnormal"/>
-        <w:ind w:left="0" w:hanging="0"/>
-        <w:rPr>
-          <w:rFonts w:ascii="Consolas" w:hAnsi="Consolas"/>
-          <w:b w:val="false"/>
-          <w:b w:val="false"/>
-          <w:bCs w:val="false"/>
-          <w:i w:val="false"/>
-          <w:i w:val="false"/>
-          <w:iCs w:val="false"/>
-          <w:sz w:val="24"/>
-          <w:szCs w:val="24"/>
+        <w:spacing w:lineRule="auto" w:line="360"/>
+        <w:ind w:left="0" w:hanging="0"/>
+        <w:rPr>
+          <w:lang w:val="en-US"/>
         </w:rPr>
       </w:pPr>
       <w:r>
@@ -959,6 +1031,7 @@
           <w:color w:val="385723"/>
           <w:sz w:val="24"/>
           <w:szCs w:val="24"/>
+          <w:lang w:val="en-US"/>
         </w:rPr>
         <w:tab/>
         <w:t>SELECT</w:t>
@@ -972,6 +1045,7 @@
           <w:iCs w:val="false"/>
           <w:sz w:val="24"/>
           <w:szCs w:val="24"/>
+          <w:lang w:val="en-US"/>
         </w:rPr>
         <w:t xml:space="preserve"> * </w:t>
       </w:r>
@@ -979,17 +1053,10 @@
     <w:p>
       <w:pPr>
         <w:pStyle w:val="LOnormal"/>
-        <w:ind w:left="0" w:hanging="0"/>
-        <w:rPr>
-          <w:rFonts w:ascii="Consolas" w:hAnsi="Consolas"/>
-          <w:b w:val="false"/>
-          <w:b w:val="false"/>
-          <w:bCs w:val="false"/>
-          <w:i w:val="false"/>
-          <w:i w:val="false"/>
-          <w:iCs w:val="false"/>
-          <w:sz w:val="24"/>
-          <w:szCs w:val="24"/>
+        <w:spacing w:lineRule="auto" w:line="360"/>
+        <w:ind w:left="0" w:hanging="0"/>
+        <w:rPr>
+          <w:lang w:val="en-US"/>
         </w:rPr>
       </w:pPr>
       <w:r>
@@ -1002,6 +1069,7 @@
           <w:color w:val="385723"/>
           <w:sz w:val="24"/>
           <w:szCs w:val="24"/>
+          <w:lang w:val="en-US"/>
         </w:rPr>
         <w:tab/>
         <w:t>FROM</w:t>
@@ -1015,6 +1083,7 @@
           <w:iCs w:val="false"/>
           <w:sz w:val="24"/>
           <w:szCs w:val="24"/>
+          <w:lang w:val="en-US"/>
         </w:rPr>
         <w:t xml:space="preserve"> Orders </w:t>
       </w:r>
@@ -1022,28 +1091,22 @@
     <w:p>
       <w:pPr>
         <w:pStyle w:val="LOnormal"/>
-        <w:ind w:left="0" w:hanging="0"/>
-        <w:rPr>
-          <w:rFonts w:ascii="Consolas" w:hAnsi="Consolas"/>
-          <w:b w:val="false"/>
-          <w:b w:val="false"/>
-          <w:bCs w:val="false"/>
-          <w:i w:val="false"/>
-          <w:i w:val="false"/>
-          <w:iCs w:val="false"/>
-          <w:sz w:val="24"/>
-          <w:szCs w:val="24"/>
-        </w:rPr>
-      </w:pPr>
-      <w:r>
-        <w:rPr>
-          <w:rFonts w:ascii="Consolas" w:hAnsi="Consolas"/>
-          <w:b w:val="false"/>
-          <w:bCs w:val="false"/>
-          <w:i w:val="false"/>
-          <w:iCs w:val="false"/>
-          <w:sz w:val="24"/>
-          <w:szCs w:val="24"/>
+        <w:spacing w:lineRule="auto" w:line="360"/>
+        <w:ind w:left="0" w:hanging="0"/>
+        <w:rPr>
+          <w:lang w:val="en-US"/>
+        </w:rPr>
+      </w:pPr>
+      <w:r>
+        <w:rPr>
+          <w:rFonts w:ascii="Consolas" w:hAnsi="Consolas"/>
+          <w:b w:val="false"/>
+          <w:bCs w:val="false"/>
+          <w:i w:val="false"/>
+          <w:iCs w:val="false"/>
+          <w:sz w:val="24"/>
+          <w:szCs w:val="24"/>
+          <w:lang w:val="en-US"/>
         </w:rPr>
         <w:tab/>
       </w:r>
@@ -1057,6 +1120,7 @@
           <w:color w:val="385723"/>
           <w:sz w:val="24"/>
           <w:szCs w:val="24"/>
+          <w:lang w:val="en-US"/>
         </w:rPr>
         <w:t>INNER JOIN</w:t>
       </w:r>
@@ -1069,6 +1133,7 @@
           <w:iCs w:val="false"/>
           <w:sz w:val="24"/>
           <w:szCs w:val="24"/>
+          <w:lang w:val="en-US"/>
         </w:rPr>
         <w:t xml:space="preserve"> OrdersArticles </w:t>
       </w:r>
@@ -1082,6 +1147,7 @@
           <w:color w:val="385723"/>
           <w:sz w:val="24"/>
           <w:szCs w:val="24"/>
+          <w:lang w:val="en-US"/>
         </w:rPr>
         <w:t xml:space="preserve">ON </w:t>
         <w:tab/>
@@ -1102,6 +1168,7 @@
           <w:iCs w:val="false"/>
           <w:sz w:val="24"/>
           <w:szCs w:val="24"/>
+          <w:lang w:val="en-US"/>
         </w:rPr>
         <w:t xml:space="preserve">Orders.orderid=OrdersArticles.order </w:t>
       </w:r>
@@ -1109,28 +1176,22 @@
     <w:p>
       <w:pPr>
         <w:pStyle w:val="LOnormal"/>
-        <w:ind w:left="0" w:hanging="0"/>
-        <w:rPr>
-          <w:rFonts w:ascii="Consolas" w:hAnsi="Consolas"/>
-          <w:b w:val="false"/>
-          <w:b w:val="false"/>
-          <w:bCs w:val="false"/>
-          <w:i w:val="false"/>
-          <w:i w:val="false"/>
-          <w:iCs w:val="false"/>
-          <w:sz w:val="24"/>
-          <w:szCs w:val="24"/>
-        </w:rPr>
-      </w:pPr>
-      <w:r>
-        <w:rPr>
-          <w:rFonts w:ascii="Consolas" w:hAnsi="Consolas"/>
-          <w:b w:val="false"/>
-          <w:bCs w:val="false"/>
-          <w:i w:val="false"/>
-          <w:iCs w:val="false"/>
-          <w:sz w:val="24"/>
-          <w:szCs w:val="24"/>
+        <w:spacing w:lineRule="auto" w:line="360"/>
+        <w:ind w:left="0" w:hanging="0"/>
+        <w:rPr>
+          <w:lang w:val="en-US"/>
+        </w:rPr>
+      </w:pPr>
+      <w:r>
+        <w:rPr>
+          <w:rFonts w:ascii="Consolas" w:hAnsi="Consolas"/>
+          <w:b w:val="false"/>
+          <w:bCs w:val="false"/>
+          <w:i w:val="false"/>
+          <w:iCs w:val="false"/>
+          <w:sz w:val="24"/>
+          <w:szCs w:val="24"/>
+          <w:lang w:val="en-US"/>
         </w:rPr>
         <w:tab/>
       </w:r>
@@ -1144,6 +1205,7 @@
           <w:color w:val="385723"/>
           <w:sz w:val="24"/>
           <w:szCs w:val="24"/>
+          <w:lang w:val="en-US"/>
         </w:rPr>
         <w:t>INNER JOIN</w:t>
       </w:r>
@@ -1156,6 +1218,7 @@
           <w:iCs w:val="false"/>
           <w:sz w:val="24"/>
           <w:szCs w:val="24"/>
+          <w:lang w:val="en-US"/>
         </w:rPr>
         <w:t xml:space="preserve"> Articles </w:t>
       </w:r>
@@ -1169,6 +1232,7 @@
           <w:color w:val="385723"/>
           <w:sz w:val="24"/>
           <w:szCs w:val="24"/>
+          <w:lang w:val="en-US"/>
         </w:rPr>
         <w:t xml:space="preserve">ON </w:t>
         <w:tab/>
@@ -1190,6 +1254,7 @@
           <w:iCs w:val="false"/>
           <w:sz w:val="24"/>
           <w:szCs w:val="24"/>
+          <w:lang w:val="en-US"/>
         </w:rPr>
         <w:t>OrdersArticles.article=Articles.articleid;</w:t>
       </w:r>
@@ -1197,18 +1262,22 @@
     <w:p>
       <w:pPr>
         <w:pStyle w:val="LOnormal"/>
-        <w:ind w:left="0" w:hanging="0"/>
-        <w:rPr/>
-      </w:pPr>
-      <w:r>
-        <w:rPr>
-          <w:rFonts w:ascii="Consolas" w:hAnsi="Consolas"/>
-          <w:b w:val="false"/>
-          <w:bCs w:val="false"/>
-          <w:i w:val="false"/>
-          <w:iCs w:val="false"/>
-          <w:sz w:val="24"/>
-          <w:szCs w:val="24"/>
+        <w:spacing w:lineRule="auto" w:line="360"/>
+        <w:ind w:left="0" w:hanging="0"/>
+        <w:rPr>
+          <w:lang w:val="en-US"/>
+        </w:rPr>
+      </w:pPr>
+      <w:r>
+        <w:rPr>
+          <w:rFonts w:ascii="Consolas" w:hAnsi="Consolas"/>
+          <w:b w:val="false"/>
+          <w:bCs w:val="false"/>
+          <w:i w:val="false"/>
+          <w:iCs w:val="false"/>
+          <w:sz w:val="24"/>
+          <w:szCs w:val="24"/>
+          <w:lang w:val="en-US"/>
         </w:rPr>
         <w:t xml:space="preserve">        </w:t>
       </w:r>
@@ -1216,17 +1285,23 @@
     <w:p>
       <w:pPr>
         <w:pStyle w:val="LOnormal"/>
-        <w:ind w:left="0" w:hanging="0"/>
-        <w:rPr/>
-      </w:pPr>
-      <w:r>
-        <w:rPr/>
+        <w:spacing w:lineRule="auto" w:line="360"/>
+        <w:ind w:left="0" w:hanging="0"/>
+        <w:rPr>
+          <w:lang w:val="en-US"/>
+        </w:rPr>
+      </w:pPr>
+      <w:r>
+        <w:rPr>
+          <w:lang w:val="en-US"/>
+        </w:rPr>
         <w:t xml:space="preserve">Q: </w:t>
       </w:r>
       <w:r>
         <w:rPr>
           <w:b/>
           <w:bCs/>
+          <w:lang w:val="en-US"/>
         </w:rPr>
         <w:t>List the average age of the customers in each store.</w:t>
       </w:r>
@@ -1234,15 +1309,19 @@
     <w:p>
       <w:pPr>
         <w:pStyle w:val="LOnormal"/>
-        <w:ind w:left="0" w:hanging="0"/>
-        <w:rPr/>
-      </w:pPr>
-      <w:r>
-        <w:rPr>
-          <w:b w:val="false"/>
-          <w:bCs w:val="false"/>
-        </w:rPr>
-        <w:t xml:space="preserve">The following query is a multirelation query and uses two </w:t>
+        <w:spacing w:lineRule="auto" w:line="360"/>
+        <w:ind w:left="0" w:hanging="0"/>
+        <w:rPr>
+          <w:lang w:val="en-US"/>
+        </w:rPr>
+      </w:pPr>
+      <w:r>
+        <w:rPr>
+          <w:b w:val="false"/>
+          <w:bCs w:val="false"/>
+          <w:lang w:val="en-US"/>
+        </w:rPr>
+        <w:t xml:space="preserve">The following query is a multi relation query and uses two </w:t>
       </w:r>
       <w:r>
         <w:rPr>
@@ -1250,6 +1329,7 @@
           <w:bCs w:val="false"/>
           <w:i/>
           <w:iCs/>
+          <w:lang w:val="en-US"/>
         </w:rPr>
         <w:t xml:space="preserve">JOINs, </w:t>
       </w:r>
@@ -1259,6 +1339,7 @@
           <w:bCs w:val="false"/>
           <w:i w:val="false"/>
           <w:iCs w:val="false"/>
+          <w:lang w:val="en-US"/>
         </w:rPr>
         <w:t>j</w:t>
       </w:r>
@@ -1273,7 +1354,7 @@
           <w:kern w:val="0"/>
           <w:sz w:val="22"/>
           <w:szCs w:val="22"/>
-          <w:lang w:val="en" w:eastAsia="zh-CN" w:bidi="hi-IN"/>
+          <w:lang w:val="en-US" w:eastAsia="zh-CN" w:bidi="hi-IN"/>
         </w:rPr>
         <w:t xml:space="preserve">ust like our view. We do as we did with the view except on different tables. What’s interesting </w:t>
       </w:r>
@@ -1288,7 +1369,7 @@
           <w:kern w:val="0"/>
           <w:sz w:val="22"/>
           <w:szCs w:val="22"/>
-          <w:lang w:val="en" w:eastAsia="zh-CN" w:bidi="hi-IN"/>
+          <w:lang w:val="en-US" w:eastAsia="zh-CN" w:bidi="hi-IN"/>
         </w:rPr>
         <w:t>in</w:t>
       </w:r>
@@ -1303,7 +1384,7 @@
           <w:kern w:val="0"/>
           <w:sz w:val="22"/>
           <w:szCs w:val="22"/>
-          <w:lang w:val="en" w:eastAsia="zh-CN" w:bidi="hi-IN"/>
+          <w:lang w:val="en-US" w:eastAsia="zh-CN" w:bidi="hi-IN"/>
         </w:rPr>
         <w:t xml:space="preserve"> this query is that we get to use aggregation. Whenever we do aggregation in a query, it alwa</w:t>
       </w:r>
@@ -1318,7 +1399,7 @@
           <w:kern w:val="0"/>
           <w:sz w:val="22"/>
           <w:szCs w:val="22"/>
-          <w:lang w:val="en" w:eastAsia="zh-CN" w:bidi="hi-IN"/>
+          <w:lang w:val="en-US" w:eastAsia="zh-CN" w:bidi="hi-IN"/>
         </w:rPr>
         <w:t>ys</w:t>
       </w:r>
@@ -1333,7 +1414,7 @@
           <w:kern w:val="0"/>
           <w:sz w:val="22"/>
           <w:szCs w:val="22"/>
-          <w:lang w:val="en" w:eastAsia="zh-CN" w:bidi="hi-IN"/>
+          <w:lang w:val="en-US" w:eastAsia="zh-CN" w:bidi="hi-IN"/>
         </w:rPr>
         <w:t xml:space="preserve"> has to be followed by a </w:t>
       </w:r>
@@ -1348,7 +1429,7 @@
           <w:kern w:val="0"/>
           <w:sz w:val="22"/>
           <w:szCs w:val="22"/>
-          <w:lang w:val="en" w:eastAsia="zh-CN" w:bidi="hi-IN"/>
+          <w:lang w:val="en-US" w:eastAsia="zh-CN" w:bidi="hi-IN"/>
         </w:rPr>
         <w:t>GROUP BY</w:t>
       </w:r>
@@ -1363,7 +1444,7 @@
           <w:kern w:val="0"/>
           <w:sz w:val="22"/>
           <w:szCs w:val="22"/>
-          <w:lang w:val="en" w:eastAsia="zh-CN" w:bidi="hi-IN"/>
+          <w:lang w:val="en-US" w:eastAsia="zh-CN" w:bidi="hi-IN"/>
         </w:rPr>
         <w:t xml:space="preserve">. In this query we wanted to know the average age of the customers in each store, hence we decide to </w:t>
       </w:r>
@@ -1378,7 +1459,7 @@
           <w:kern w:val="0"/>
           <w:sz w:val="22"/>
           <w:szCs w:val="22"/>
-          <w:lang w:val="en" w:eastAsia="zh-CN" w:bidi="hi-IN"/>
+          <w:lang w:val="en-US" w:eastAsia="zh-CN" w:bidi="hi-IN"/>
         </w:rPr>
         <w:t xml:space="preserve">GROUP BY </w:t>
       </w:r>
@@ -1393,7 +1474,7 @@
           <w:kern w:val="0"/>
           <w:sz w:val="22"/>
           <w:szCs w:val="22"/>
-          <w:lang w:val="en" w:eastAsia="zh-CN" w:bidi="hi-IN"/>
+          <w:lang w:val="en-US" w:eastAsia="zh-CN" w:bidi="hi-IN"/>
         </w:rPr>
         <w:t>store.</w:t>
       </w:r>
@@ -1408,7 +1489,7 @@
           <w:kern w:val="0"/>
           <w:sz w:val="22"/>
           <w:szCs w:val="22"/>
-          <w:lang w:val="en" w:eastAsia="zh-CN" w:bidi="hi-IN"/>
+          <w:lang w:val="en-US" w:eastAsia="zh-CN" w:bidi="hi-IN"/>
         </w:rPr>
         <w:t xml:space="preserve"> </w:t>
       </w:r>
@@ -1416,20 +1497,38 @@
     <w:p>
       <w:pPr>
         <w:pStyle w:val="LOnormal"/>
-        <w:ind w:left="0" w:hanging="0"/>
-        <w:rPr>
-          <w:rFonts w:ascii="Consolas" w:hAnsi="Consolas"/>
-          <w:sz w:val="24"/>
-          <w:szCs w:val="24"/>
-        </w:rPr>
-      </w:pPr>
-      <w:r>
+        <w:spacing w:lineRule="auto" w:line="360"/>
+        <w:ind w:left="0" w:hanging="0"/>
         <w:rPr>
           <w:rFonts w:ascii="Consolas" w:hAnsi="Consolas"/>
           <w:color w:val="385723"/>
           <w:sz w:val="24"/>
           <w:szCs w:val="24"/>
         </w:rPr>
+      </w:pPr>
+      <w:r>
+        <w:rPr>
+          <w:lang w:val="en-US"/>
+        </w:rPr>
+      </w:r>
+    </w:p>
+    <w:p>
+      <w:pPr>
+        <w:pStyle w:val="LOnormal"/>
+        <w:spacing w:lineRule="auto" w:line="360"/>
+        <w:ind w:left="0" w:hanging="0"/>
+        <w:rPr>
+          <w:lang w:val="en-US"/>
+        </w:rPr>
+      </w:pPr>
+      <w:r>
+        <w:rPr>
+          <w:rFonts w:ascii="Consolas" w:hAnsi="Consolas"/>
+          <w:color w:val="385723"/>
+          <w:sz w:val="24"/>
+          <w:szCs w:val="24"/>
+          <w:lang w:val="en-US"/>
+        </w:rPr>
         <w:t>SELECT</w:t>
       </w:r>
       <w:r>
@@ -1437,6 +1536,7 @@
           <w:rFonts w:ascii="Consolas" w:hAnsi="Consolas"/>
           <w:sz w:val="24"/>
           <w:szCs w:val="24"/>
+          <w:lang w:val="en-US"/>
         </w:rPr>
         <w:t xml:space="preserve"> AVG(Customers.age), Stores.name </w:t>
       </w:r>
@@ -1444,11 +1544,10 @@
     <w:p>
       <w:pPr>
         <w:pStyle w:val="LOnormal"/>
-        <w:ind w:left="0" w:hanging="0"/>
-        <w:rPr>
-          <w:rFonts w:ascii="Consolas" w:hAnsi="Consolas"/>
-          <w:sz w:val="24"/>
-          <w:szCs w:val="24"/>
+        <w:spacing w:lineRule="auto" w:line="360"/>
+        <w:ind w:left="0" w:hanging="0"/>
+        <w:rPr>
+          <w:lang w:val="en-US"/>
         </w:rPr>
       </w:pPr>
       <w:r>
@@ -1457,6 +1556,7 @@
           <w:color w:val="385723"/>
           <w:sz w:val="24"/>
           <w:szCs w:val="24"/>
+          <w:lang w:val="en-US"/>
         </w:rPr>
         <w:t>FROM</w:t>
       </w:r>
@@ -1465,6 +1565,7 @@
           <w:rFonts w:ascii="Consolas" w:hAnsi="Consolas"/>
           <w:sz w:val="24"/>
           <w:szCs w:val="24"/>
+          <w:lang w:val="en-US"/>
         </w:rPr>
         <w:t xml:space="preserve"> </w:t>
       </w:r>
@@ -1473,6 +1574,7 @@
           <w:rFonts w:ascii="Consolas" w:hAnsi="Consolas"/>
           <w:sz w:val="24"/>
           <w:szCs w:val="24"/>
+          <w:lang w:val="en-US"/>
         </w:rPr>
         <w:t>Stores</w:t>
       </w:r>
@@ -1481,6 +1583,7 @@
           <w:rFonts w:ascii="Consolas" w:hAnsi="Consolas"/>
           <w:sz w:val="24"/>
           <w:szCs w:val="24"/>
+          <w:lang w:val="en-US"/>
         </w:rPr>
         <w:t xml:space="preserve"> </w:t>
       </w:r>
@@ -1488,11 +1591,10 @@
     <w:p>
       <w:pPr>
         <w:pStyle w:val="LOnormal"/>
-        <w:ind w:left="0" w:hanging="0"/>
-        <w:rPr>
-          <w:rFonts w:ascii="Consolas" w:hAnsi="Consolas"/>
-          <w:sz w:val="24"/>
-          <w:szCs w:val="24"/>
+        <w:spacing w:lineRule="auto" w:line="360"/>
+        <w:ind w:left="0" w:hanging="0"/>
+        <w:rPr>
+          <w:lang w:val="en-US"/>
         </w:rPr>
       </w:pPr>
       <w:r>
@@ -1501,6 +1603,7 @@
           <w:color w:val="385723"/>
           <w:sz w:val="24"/>
           <w:szCs w:val="24"/>
+          <w:lang w:val="en-US"/>
         </w:rPr>
         <w:t>JOIN</w:t>
       </w:r>
@@ -1509,6 +1612,7 @@
           <w:rFonts w:ascii="Consolas" w:hAnsi="Consolas"/>
           <w:sz w:val="24"/>
           <w:szCs w:val="24"/>
+          <w:lang w:val="en-US"/>
         </w:rPr>
         <w:t xml:space="preserve"> </w:t>
       </w:r>
@@ -1517,6 +1621,7 @@
           <w:rFonts w:ascii="Consolas" w:hAnsi="Consolas"/>
           <w:sz w:val="24"/>
           <w:szCs w:val="24"/>
+          <w:lang w:val="en-US"/>
         </w:rPr>
         <w:t>Orders</w:t>
       </w:r>
@@ -1525,6 +1630,7 @@
           <w:rFonts w:ascii="Consolas" w:hAnsi="Consolas"/>
           <w:sz w:val="24"/>
           <w:szCs w:val="24"/>
+          <w:lang w:val="en-US"/>
         </w:rPr>
         <w:t xml:space="preserve"> </w:t>
       </w:r>
@@ -1534,6 +1640,7 @@
           <w:color w:val="385723"/>
           <w:sz w:val="24"/>
           <w:szCs w:val="24"/>
+          <w:lang w:val="en-US"/>
         </w:rPr>
         <w:t xml:space="preserve">ON </w:t>
       </w:r>
@@ -1544,7 +1651,7 @@
           <w:kern w:val="0"/>
           <w:sz w:val="24"/>
           <w:szCs w:val="24"/>
-          <w:lang w:val="en" w:eastAsia="zh-CN" w:bidi="hi-IN"/>
+          <w:lang w:val="en-US" w:eastAsia="zh-CN" w:bidi="hi-IN"/>
         </w:rPr>
         <w:t>Orders.store</w:t>
       </w:r>
@@ -1553,6 +1660,7 @@
           <w:rFonts w:ascii="Consolas" w:hAnsi="Consolas"/>
           <w:sz w:val="24"/>
           <w:szCs w:val="24"/>
+          <w:lang w:val="en-US"/>
         </w:rPr>
         <w:t>=</w:t>
       </w:r>
@@ -1561,6 +1669,7 @@
           <w:rFonts w:ascii="Consolas" w:hAnsi="Consolas"/>
           <w:sz w:val="24"/>
           <w:szCs w:val="24"/>
+          <w:lang w:val="en-US"/>
         </w:rPr>
         <w:t>Stores</w:t>
       </w:r>
@@ -1569,6 +1678,7 @@
           <w:rFonts w:ascii="Consolas" w:hAnsi="Consolas"/>
           <w:sz w:val="24"/>
           <w:szCs w:val="24"/>
+          <w:lang w:val="en-US"/>
         </w:rPr>
         <w:t>.</w:t>
       </w:r>
@@ -1577,6 +1687,7 @@
           <w:rFonts w:ascii="Consolas" w:hAnsi="Consolas"/>
           <w:sz w:val="24"/>
           <w:szCs w:val="24"/>
+          <w:lang w:val="en-US"/>
         </w:rPr>
         <w:t>storeid</w:t>
       </w:r>
@@ -1585,6 +1696,7 @@
           <w:rFonts w:ascii="Consolas" w:hAnsi="Consolas"/>
           <w:sz w:val="24"/>
           <w:szCs w:val="24"/>
+          <w:lang w:val="en-US"/>
         </w:rPr>
         <w:t xml:space="preserve"> </w:t>
       </w:r>
@@ -1592,11 +1704,10 @@
     <w:p>
       <w:pPr>
         <w:pStyle w:val="LOnormal"/>
-        <w:ind w:left="0" w:hanging="0"/>
-        <w:rPr>
-          <w:rFonts w:ascii="Consolas" w:hAnsi="Consolas"/>
-          <w:sz w:val="24"/>
-          <w:szCs w:val="24"/>
+        <w:spacing w:lineRule="auto" w:line="360"/>
+        <w:ind w:left="0" w:hanging="0"/>
+        <w:rPr>
+          <w:lang w:val="en-US"/>
         </w:rPr>
       </w:pPr>
       <w:r>
@@ -1605,6 +1716,7 @@
           <w:color w:val="385723"/>
           <w:sz w:val="24"/>
           <w:szCs w:val="24"/>
+          <w:lang w:val="en-US"/>
         </w:rPr>
         <w:t>JOIN</w:t>
       </w:r>
@@ -1613,6 +1725,7 @@
           <w:rFonts w:ascii="Consolas" w:hAnsi="Consolas"/>
           <w:sz w:val="24"/>
           <w:szCs w:val="24"/>
+          <w:lang w:val="en-US"/>
         </w:rPr>
         <w:t xml:space="preserve"> </w:t>
       </w:r>
@@ -1621,6 +1734,7 @@
           <w:rFonts w:ascii="Consolas" w:hAnsi="Consolas"/>
           <w:sz w:val="24"/>
           <w:szCs w:val="24"/>
+          <w:lang w:val="en-US"/>
         </w:rPr>
         <w:t>Customers</w:t>
       </w:r>
@@ -1629,6 +1743,7 @@
           <w:rFonts w:ascii="Consolas" w:hAnsi="Consolas"/>
           <w:sz w:val="24"/>
           <w:szCs w:val="24"/>
+          <w:lang w:val="en-US"/>
         </w:rPr>
         <w:t xml:space="preserve"> </w:t>
       </w:r>
@@ -1638,6 +1753,7 @@
           <w:color w:val="385723"/>
           <w:sz w:val="24"/>
           <w:szCs w:val="24"/>
+          <w:lang w:val="en-US"/>
         </w:rPr>
         <w:t>ON</w:t>
       </w:r>
@@ -1646,6 +1762,7 @@
           <w:rFonts w:ascii="Consolas" w:hAnsi="Consolas"/>
           <w:sz w:val="24"/>
           <w:szCs w:val="24"/>
+          <w:lang w:val="en-US"/>
         </w:rPr>
         <w:t xml:space="preserve"> </w:t>
       </w:r>
@@ -1654,6 +1771,7 @@
           <w:rFonts w:ascii="Consolas" w:hAnsi="Consolas"/>
           <w:sz w:val="24"/>
           <w:szCs w:val="24"/>
+          <w:lang w:val="en-US"/>
         </w:rPr>
         <w:t>Orders</w:t>
       </w:r>
@@ -1662,6 +1780,7 @@
           <w:rFonts w:ascii="Consolas" w:hAnsi="Consolas"/>
           <w:sz w:val="24"/>
           <w:szCs w:val="24"/>
+          <w:lang w:val="en-US"/>
         </w:rPr>
         <w:t>.</w:t>
       </w:r>
@@ -1670,6 +1789,7 @@
           <w:rFonts w:ascii="Consolas" w:hAnsi="Consolas"/>
           <w:sz w:val="24"/>
           <w:szCs w:val="24"/>
+          <w:lang w:val="en-US"/>
         </w:rPr>
         <w:t>customer</w:t>
       </w:r>
@@ -1678,6 +1798,7 @@
           <w:rFonts w:ascii="Consolas" w:hAnsi="Consolas"/>
           <w:sz w:val="24"/>
           <w:szCs w:val="24"/>
+          <w:lang w:val="en-US"/>
         </w:rPr>
         <w:t>=</w:t>
       </w:r>
@@ -1686,6 +1807,7 @@
           <w:rFonts w:ascii="Consolas" w:hAnsi="Consolas"/>
           <w:sz w:val="24"/>
           <w:szCs w:val="24"/>
+          <w:lang w:val="en-US"/>
         </w:rPr>
         <w:t>Customers</w:t>
       </w:r>
@@ -1694,6 +1816,7 @@
           <w:rFonts w:ascii="Consolas" w:hAnsi="Consolas"/>
           <w:sz w:val="24"/>
           <w:szCs w:val="24"/>
+          <w:lang w:val="en-US"/>
         </w:rPr>
         <w:t>.</w:t>
       </w:r>
@@ -1702,6 +1825,7 @@
           <w:rFonts w:ascii="Consolas" w:hAnsi="Consolas"/>
           <w:sz w:val="24"/>
           <w:szCs w:val="24"/>
+          <w:lang w:val="en-US"/>
         </w:rPr>
         <w:t>customerid</w:t>
       </w:r>
@@ -1710,6 +1834,7 @@
           <w:rFonts w:ascii="Consolas" w:hAnsi="Consolas"/>
           <w:sz w:val="24"/>
           <w:szCs w:val="24"/>
+          <w:lang w:val="en-US"/>
         </w:rPr>
         <w:t xml:space="preserve"> </w:t>
       </w:r>
@@ -1717,11 +1842,10 @@
     <w:p>
       <w:pPr>
         <w:pStyle w:val="LOnormal"/>
-        <w:ind w:left="0" w:hanging="0"/>
-        <w:rPr>
-          <w:rFonts w:ascii="Consolas" w:hAnsi="Consolas"/>
-          <w:sz w:val="24"/>
-          <w:szCs w:val="24"/>
+        <w:spacing w:lineRule="auto" w:line="360"/>
+        <w:ind w:left="0" w:hanging="0"/>
+        <w:rPr>
+          <w:lang w:val="en-US"/>
         </w:rPr>
       </w:pPr>
       <w:r>
@@ -1730,6 +1854,7 @@
           <w:color w:val="385723"/>
           <w:sz w:val="24"/>
           <w:szCs w:val="24"/>
+          <w:lang w:val="en-US"/>
         </w:rPr>
         <w:t>GROUP BY</w:t>
       </w:r>
@@ -1738,6 +1863,7 @@
           <w:rFonts w:ascii="Consolas" w:hAnsi="Consolas"/>
           <w:sz w:val="24"/>
           <w:szCs w:val="24"/>
+          <w:lang w:val="en-US"/>
         </w:rPr>
         <w:t xml:space="preserve"> </w:t>
       </w:r>
@@ -1746,6 +1872,7 @@
           <w:rFonts w:ascii="Consolas" w:hAnsi="Consolas"/>
           <w:sz w:val="24"/>
           <w:szCs w:val="24"/>
+          <w:lang w:val="en-US"/>
         </w:rPr>
         <w:t>store</w:t>
       </w:r>
@@ -1753,11 +1880,10 @@
     <w:p>
       <w:pPr>
         <w:pStyle w:val="LOnormal"/>
-        <w:ind w:left="0" w:hanging="0"/>
-        <w:rPr>
-          <w:rFonts w:ascii="Consolas" w:hAnsi="Consolas"/>
-          <w:sz w:val="24"/>
-          <w:szCs w:val="24"/>
+        <w:spacing w:lineRule="auto" w:line="360"/>
+        <w:ind w:left="0" w:hanging="0"/>
+        <w:rPr>
+          <w:lang w:val="en-US"/>
         </w:rPr>
       </w:pPr>
       <w:r>
@@ -1766,6 +1892,7 @@
           <w:color w:val="385723"/>
           <w:sz w:val="24"/>
           <w:szCs w:val="24"/>
+          <w:lang w:val="en-US"/>
         </w:rPr>
         <w:t>ORDER BY</w:t>
       </w:r>
@@ -1774,6 +1901,7 @@
           <w:rFonts w:ascii="Consolas" w:hAnsi="Consolas"/>
           <w:sz w:val="24"/>
           <w:szCs w:val="24"/>
+          <w:lang w:val="en-US"/>
         </w:rPr>
         <w:t xml:space="preserve"> AVG(Customers.age);</w:t>
       </w:r>
@@ -1781,35 +1909,62 @@
     <w:p>
       <w:pPr>
         <w:pStyle w:val="LOnormal"/>
-        <w:ind w:left="0" w:hanging="0"/>
-        <w:rPr>
-          <w:rFonts w:ascii="Consolas" w:hAnsi="Consolas"/>
-          <w:sz w:val="24"/>
-          <w:szCs w:val="24"/>
-        </w:rPr>
-      </w:pPr>
-      <w:r>
-        <w:rPr>
-          <w:rFonts w:ascii="Consolas" w:hAnsi="Consolas"/>
-          <w:sz w:val="24"/>
-          <w:szCs w:val="24"/>
-        </w:rPr>
-      </w:r>
-    </w:p>
-    <w:p>
-      <w:pPr>
-        <w:pStyle w:val="LOnormal"/>
-        <w:ind w:left="0" w:hanging="0"/>
-        <w:rPr/>
-      </w:pPr>
-      <w:r>
-        <w:rPr/>
+        <w:spacing w:lineRule="auto" w:line="360"/>
+        <w:ind w:left="0" w:hanging="0"/>
+        <w:rPr>
+          <w:rFonts w:ascii="Consolas" w:hAnsi="Consolas"/>
+          <w:sz w:val="24"/>
+          <w:szCs w:val="24"/>
+          <w:lang w:val="en-US"/>
+        </w:rPr>
+      </w:pPr>
+      <w:r>
+        <w:rPr>
+          <w:rFonts w:ascii="Consolas" w:hAnsi="Consolas"/>
+          <w:sz w:val="24"/>
+          <w:szCs w:val="24"/>
+          <w:lang w:val="en-US"/>
+        </w:rPr>
+      </w:r>
+    </w:p>
+    <w:p>
+      <w:pPr>
+        <w:pStyle w:val="LOnormal"/>
+        <w:spacing w:lineRule="auto" w:line="360"/>
+        <w:ind w:left="0" w:hanging="0"/>
+        <w:rPr>
+          <w:lang w:val="en-US"/>
+        </w:rPr>
+      </w:pPr>
+      <w:r>
+        <w:rPr>
+          <w:lang w:val="en-US"/>
+        </w:rPr>
+      </w:r>
+      <w:r>
+        <w:br w:type="page"/>
+      </w:r>
+    </w:p>
+    <w:p>
+      <w:pPr>
+        <w:pStyle w:val="LOnormal"/>
+        <w:spacing w:lineRule="auto" w:line="360"/>
+        <w:ind w:left="0" w:hanging="0"/>
+        <w:rPr>
+          <w:lang w:val="en-US"/>
+        </w:rPr>
+      </w:pPr>
+      <w:r>
+        <w:rPr>
+          <w:lang w:val="en-US"/>
+        </w:rPr>
         <w:t xml:space="preserve">Q: </w:t>
       </w:r>
       <w:r>
         <w:rPr>
           <w:b/>
           <w:bCs/>
+          <w:lang w:val="en-US"/>
         </w:rPr>
         <w:t>List all of the chains Stores and their respective addresses.</w:t>
       </w:r>
@@ -1817,17 +1972,17 @@
     <w:p>
       <w:pPr>
         <w:pStyle w:val="LOnormal"/>
-        <w:ind w:left="0" w:hanging="0"/>
-        <w:rPr>
-          <w:b w:val="false"/>
-          <w:b w:val="false"/>
-          <w:bCs w:val="false"/>
-        </w:rPr>
-      </w:pPr>
-      <w:r>
-        <w:rPr>
-          <w:b w:val="false"/>
-          <w:bCs w:val="false"/>
+        <w:spacing w:lineRule="auto" w:line="360"/>
+        <w:ind w:left="0" w:hanging="0"/>
+        <w:rPr>
+          <w:lang w:val="en-US"/>
+        </w:rPr>
+      </w:pPr>
+      <w:r>
+        <w:rPr>
+          <w:b w:val="false"/>
+          <w:bCs w:val="false"/>
+          <w:lang w:val="en-US"/>
         </w:rPr>
         <w:t xml:space="preserve">This query is an easy one but functional if the stores manager ever just need a list of all their sister stores and their respective addresses. I chose to sort the query by </w:t>
       </w:r>
@@ -1837,6 +1992,7 @@
           <w:bCs w:val="false"/>
           <w:i/>
           <w:iCs/>
+          <w:lang w:val="en-US"/>
         </w:rPr>
         <w:t>name</w:t>
       </w:r>
@@ -1846,6 +2002,7 @@
           <w:bCs w:val="false"/>
           <w:i w:val="false"/>
           <w:iCs w:val="false"/>
+          <w:lang w:val="en-US"/>
         </w:rPr>
         <w:t xml:space="preserve"> just because I thought it would look nicer, this could be crucial if the chain were to grow. </w:t>
       </w:r>
@@ -1853,22 +2010,43 @@
     <w:p>
       <w:pPr>
         <w:pStyle w:val="LOnormal"/>
-        <w:ind w:left="0" w:hanging="0"/>
-        <w:rPr>
-          <w:b w:val="false"/>
-          <w:b w:val="false"/>
-          <w:bCs w:val="false"/>
-        </w:rPr>
-      </w:pPr>
-      <w:r>
-        <w:rPr>
-          <w:rFonts w:ascii="Consolas" w:hAnsi="Consolas"/>
+        <w:spacing w:lineRule="auto" w:line="360"/>
+        <w:ind w:left="0" w:hanging="0"/>
+        <w:rPr>
+          <w:rFonts w:ascii="Consolas" w:hAnsi="Consolas"/>
+          <w:b w:val="false"/>
           <w:b w:val="false"/>
           <w:bCs w:val="false"/>
           <w:color w:val="385723"/>
           <w:sz w:val="24"/>
           <w:szCs w:val="24"/>
         </w:rPr>
+      </w:pPr>
+      <w:r>
+        <w:rPr>
+          <w:lang w:val="en-US"/>
+        </w:rPr>
+      </w:r>
+    </w:p>
+    <w:p>
+      <w:pPr>
+        <w:pStyle w:val="LOnormal"/>
+        <w:spacing w:lineRule="auto" w:line="360"/>
+        <w:ind w:left="0" w:hanging="0"/>
+        <w:rPr>
+          <w:lang w:val="en-US"/>
+        </w:rPr>
+      </w:pPr>
+      <w:r>
+        <w:rPr>
+          <w:rFonts w:ascii="Consolas" w:hAnsi="Consolas"/>
+          <w:b w:val="false"/>
+          <w:bCs w:val="false"/>
+          <w:color w:val="385723"/>
+          <w:sz w:val="24"/>
+          <w:szCs w:val="24"/>
+          <w:lang w:val="en-US"/>
+        </w:rPr>
         <w:t>SELECT</w:t>
       </w:r>
       <w:r>
@@ -1878,6 +2056,7 @@
           <w:bCs w:val="false"/>
           <w:sz w:val="24"/>
           <w:szCs w:val="24"/>
+          <w:lang w:val="en-US"/>
         </w:rPr>
         <w:t xml:space="preserve"> name, address </w:t>
       </w:r>
@@ -1885,14 +2064,10 @@
     <w:p>
       <w:pPr>
         <w:pStyle w:val="LOnormal"/>
-        <w:ind w:left="0" w:hanging="0"/>
-        <w:rPr>
-          <w:rFonts w:ascii="Consolas" w:hAnsi="Consolas"/>
-          <w:b w:val="false"/>
-          <w:b w:val="false"/>
-          <w:bCs w:val="false"/>
-          <w:sz w:val="24"/>
-          <w:szCs w:val="24"/>
+        <w:spacing w:lineRule="auto" w:line="360"/>
+        <w:ind w:left="0" w:hanging="0"/>
+        <w:rPr>
+          <w:lang w:val="en-US"/>
         </w:rPr>
       </w:pPr>
       <w:r>
@@ -1903,6 +2078,7 @@
           <w:color w:val="385723"/>
           <w:sz w:val="24"/>
           <w:szCs w:val="24"/>
+          <w:lang w:val="en-US"/>
         </w:rPr>
         <w:t>FROM</w:t>
       </w:r>
@@ -1913,6 +2089,7 @@
           <w:bCs w:val="false"/>
           <w:sz w:val="24"/>
           <w:szCs w:val="24"/>
+          <w:lang w:val="en-US"/>
         </w:rPr>
         <w:t xml:space="preserve"> Stores </w:t>
       </w:r>
@@ -1920,14 +2097,10 @@
     <w:p>
       <w:pPr>
         <w:pStyle w:val="LOnormal"/>
-        <w:ind w:left="0" w:hanging="0"/>
-        <w:rPr>
-          <w:rFonts w:ascii="Consolas" w:hAnsi="Consolas"/>
-          <w:b w:val="false"/>
-          <w:b w:val="false"/>
-          <w:bCs w:val="false"/>
-          <w:sz w:val="24"/>
-          <w:szCs w:val="24"/>
+        <w:spacing w:lineRule="auto" w:line="360"/>
+        <w:ind w:left="0" w:hanging="0"/>
+        <w:rPr>
+          <w:lang w:val="en-US"/>
         </w:rPr>
       </w:pPr>
       <w:r>
@@ -1938,6 +2111,7 @@
           <w:color w:val="385723"/>
           <w:sz w:val="24"/>
           <w:szCs w:val="24"/>
+          <w:lang w:val="en-US"/>
         </w:rPr>
         <w:t>ORDER BY</w:t>
       </w:r>
@@ -1948,6 +2122,7 @@
           <w:bCs w:val="false"/>
           <w:sz w:val="24"/>
           <w:szCs w:val="24"/>
+          <w:lang w:val="en-US"/>
         </w:rPr>
         <w:t xml:space="preserve"> name;</w:t>
       </w:r>
@@ -1955,40 +2130,38 @@
     <w:p>
       <w:pPr>
         <w:pStyle w:val="LOnormal"/>
-        <w:ind w:left="0" w:hanging="0"/>
-        <w:rPr/>
-      </w:pPr>
-      <w:r>
-        <w:rPr/>
-      </w:r>
-    </w:p>
-    <w:p>
-      <w:pPr>
-        <w:pStyle w:val="LOnormal"/>
-        <w:ind w:left="0" w:hanging="0"/>
-        <w:rPr/>
-      </w:pPr>
-      <w:r>
-        <w:rPr/>
-      </w:r>
-      <w:r>
-        <w:br w:type="page"/>
-      </w:r>
-    </w:p>
-    <w:p>
-      <w:pPr>
-        <w:pStyle w:val="LOnormal"/>
-        <w:ind w:left="0" w:hanging="0"/>
-        <w:rPr/>
-      </w:pPr>
-      <w:r>
-        <w:rPr/>
+        <w:spacing w:lineRule="auto" w:line="360"/>
+        <w:ind w:left="0" w:hanging="0"/>
+        <w:rPr>
+          <w:lang w:val="en-US"/>
+        </w:rPr>
+      </w:pPr>
+      <w:r>
+        <w:rPr>
+          <w:lang w:val="en-US"/>
+        </w:rPr>
+      </w:r>
+    </w:p>
+    <w:p>
+      <w:pPr>
+        <w:pStyle w:val="LOnormal"/>
+        <w:spacing w:lineRule="auto" w:line="360"/>
+        <w:ind w:left="0" w:hanging="0"/>
+        <w:rPr>
+          <w:lang w:val="en-US"/>
+        </w:rPr>
+      </w:pPr>
+      <w:r>
+        <w:rPr>
+          <w:lang w:val="en-US"/>
+        </w:rPr>
         <w:t xml:space="preserve">Q: </w:t>
       </w:r>
       <w:r>
         <w:rPr>
           <w:b/>
           <w:bCs/>
+          <w:lang w:val="en-US"/>
         </w:rPr>
         <w:t xml:space="preserve">List the amount of customers each store has. </w:t>
       </w:r>
@@ -1996,17 +2169,17 @@
     <w:p>
       <w:pPr>
         <w:pStyle w:val="LOnormal"/>
-        <w:ind w:left="0" w:hanging="0"/>
-        <w:rPr>
-          <w:b w:val="false"/>
-          <w:b w:val="false"/>
-          <w:bCs w:val="false"/>
-        </w:rPr>
-      </w:pPr>
-      <w:r>
-        <w:rPr>
-          <w:b w:val="false"/>
-          <w:bCs w:val="false"/>
+        <w:spacing w:lineRule="auto" w:line="360"/>
+        <w:ind w:left="0" w:hanging="0"/>
+        <w:rPr>
+          <w:lang w:val="en-US"/>
+        </w:rPr>
+      </w:pPr>
+      <w:r>
+        <w:rPr>
+          <w:b w:val="false"/>
+          <w:bCs w:val="false"/>
+          <w:lang w:val="en-US"/>
         </w:rPr>
         <w:t>Does your store have more customers than your sister stores? No? Then get to work!</w:t>
       </w:r>
@@ -2014,26 +2187,27 @@
     <w:p>
       <w:pPr>
         <w:pStyle w:val="LOnormal"/>
-        <w:ind w:left="0" w:hanging="0"/>
-        <w:rPr>
-          <w:b w:val="false"/>
-          <w:b w:val="false"/>
-          <w:bCs w:val="false"/>
-        </w:rPr>
-      </w:pPr>
-      <w:r>
-        <w:rPr>
-          <w:b w:val="false"/>
-          <w:bCs w:val="false"/>
-        </w:rPr>
-        <w:t>This query is important for friendly competition between stores. This is a multirelation query.</w:t>
-      </w:r>
-      <w:r>
-        <w:rPr>
-          <w:b w:val="false"/>
-          <w:bCs w:val="false"/>
-          <w:i w:val="false"/>
-          <w:iCs w:val="false"/>
+        <w:spacing w:lineRule="auto" w:line="360"/>
+        <w:ind w:left="0" w:hanging="0"/>
+        <w:rPr>
+          <w:lang w:val="en-US"/>
+        </w:rPr>
+      </w:pPr>
+      <w:r>
+        <w:rPr>
+          <w:b w:val="false"/>
+          <w:bCs w:val="false"/>
+          <w:lang w:val="en-US"/>
+        </w:rPr>
+        <w:t>This query is important for friendly competition between stores. This is a multi relation query.</w:t>
+      </w:r>
+      <w:r>
+        <w:rPr>
+          <w:b w:val="false"/>
+          <w:bCs w:val="false"/>
+          <w:i w:val="false"/>
+          <w:iCs w:val="false"/>
+          <w:lang w:val="en-US"/>
         </w:rPr>
         <w:t xml:space="preserve"> We join </w:t>
       </w:r>
@@ -2043,6 +2217,7 @@
           <w:bCs w:val="false"/>
           <w:i w:val="false"/>
           <w:iCs w:val="false"/>
+          <w:lang w:val="en-US"/>
         </w:rPr>
         <w:t>tables Orders and Stores together, t</w:t>
       </w:r>
@@ -2052,6 +2227,7 @@
           <w:bCs w:val="false"/>
           <w:i w:val="false"/>
           <w:iCs w:val="false"/>
+          <w:lang w:val="en-US"/>
         </w:rPr>
         <w:t xml:space="preserve">hen we count the amount of customers </w:t>
       </w:r>
@@ -2061,6 +2237,7 @@
           <w:bCs w:val="false"/>
           <w:i/>
           <w:iCs/>
+          <w:lang w:val="en-US"/>
         </w:rPr>
         <w:t>GROUP</w:t>
       </w:r>
@@ -2070,6 +2247,7 @@
           <w:bCs w:val="false"/>
           <w:i w:val="false"/>
           <w:iCs w:val="false"/>
+          <w:lang w:val="en-US"/>
         </w:rPr>
         <w:t>ed</w:t>
       </w:r>
@@ -2079,6 +2257,7 @@
           <w:bCs w:val="false"/>
           <w:i/>
           <w:iCs/>
+          <w:lang w:val="en-US"/>
         </w:rPr>
         <w:t xml:space="preserve"> BY </w:t>
       </w:r>
@@ -2088,6 +2267,7 @@
           <w:bCs w:val="false"/>
           <w:i/>
           <w:iCs/>
+          <w:lang w:val="en-US"/>
         </w:rPr>
         <w:t>store</w:t>
       </w:r>
@@ -2097,6 +2277,7 @@
           <w:bCs w:val="false"/>
           <w:i/>
           <w:iCs/>
+          <w:lang w:val="en-US"/>
         </w:rPr>
         <w:t xml:space="preserve"> </w:t>
       </w:r>
@@ -2106,6 +2287,7 @@
           <w:bCs w:val="false"/>
           <w:i w:val="false"/>
           <w:iCs w:val="false"/>
+          <w:lang w:val="en-US"/>
         </w:rPr>
         <w:t xml:space="preserve">to get the amount of </w:t>
       </w:r>
@@ -2115,6 +2297,7 @@
           <w:bCs w:val="false"/>
           <w:i/>
           <w:iCs/>
+          <w:lang w:val="en-US"/>
         </w:rPr>
         <w:t>customer</w:t>
       </w:r>
@@ -2124,6 +2307,7 @@
           <w:bCs w:val="false"/>
           <w:i w:val="false"/>
           <w:iCs w:val="false"/>
+          <w:lang w:val="en-US"/>
         </w:rPr>
         <w:t xml:space="preserve">s per store. </w:t>
       </w:r>
@@ -2131,22 +2315,43 @@
     <w:p>
       <w:pPr>
         <w:pStyle w:val="LOnormal"/>
-        <w:ind w:left="0" w:hanging="0"/>
-        <w:rPr>
-          <w:b w:val="false"/>
-          <w:b w:val="false"/>
-          <w:bCs w:val="false"/>
-        </w:rPr>
-      </w:pPr>
-      <w:r>
-        <w:rPr>
-          <w:rFonts w:ascii="Consolas" w:hAnsi="Consolas"/>
+        <w:spacing w:lineRule="auto" w:line="360"/>
+        <w:ind w:left="0" w:hanging="0"/>
+        <w:rPr>
+          <w:rFonts w:ascii="Consolas" w:hAnsi="Consolas"/>
+          <w:b w:val="false"/>
           <w:b w:val="false"/>
           <w:bCs w:val="false"/>
           <w:color w:val="385723"/>
           <w:sz w:val="24"/>
           <w:szCs w:val="24"/>
         </w:rPr>
+      </w:pPr>
+      <w:r>
+        <w:rPr>
+          <w:lang w:val="en-US"/>
+        </w:rPr>
+      </w:r>
+    </w:p>
+    <w:p>
+      <w:pPr>
+        <w:pStyle w:val="LOnormal"/>
+        <w:spacing w:lineRule="auto" w:line="360"/>
+        <w:ind w:left="0" w:hanging="0"/>
+        <w:rPr>
+          <w:lang w:val="en-US"/>
+        </w:rPr>
+      </w:pPr>
+      <w:r>
+        <w:rPr>
+          <w:rFonts w:ascii="Consolas" w:hAnsi="Consolas"/>
+          <w:b w:val="false"/>
+          <w:bCs w:val="false"/>
+          <w:color w:val="385723"/>
+          <w:sz w:val="24"/>
+          <w:szCs w:val="24"/>
+          <w:lang w:val="en-US"/>
+        </w:rPr>
         <w:t>SELECT</w:t>
       </w:r>
       <w:r>
@@ -2156,6 +2361,7 @@
           <w:bCs w:val="false"/>
           <w:sz w:val="24"/>
           <w:szCs w:val="24"/>
+          <w:lang w:val="en-US"/>
         </w:rPr>
         <w:t xml:space="preserve"> COUNT(customer), Stores.name </w:t>
       </w:r>
@@ -2163,14 +2369,10 @@
     <w:p>
       <w:pPr>
         <w:pStyle w:val="LOnormal"/>
-        <w:ind w:left="0" w:hanging="0"/>
-        <w:rPr>
-          <w:rFonts w:ascii="Consolas" w:hAnsi="Consolas"/>
-          <w:b w:val="false"/>
-          <w:b w:val="false"/>
-          <w:bCs w:val="false"/>
-          <w:sz w:val="24"/>
-          <w:szCs w:val="24"/>
+        <w:spacing w:lineRule="auto" w:line="360"/>
+        <w:ind w:left="0" w:hanging="0"/>
+        <w:rPr>
+          <w:lang w:val="en-US"/>
         </w:rPr>
       </w:pPr>
       <w:r>
@@ -2181,6 +2383,7 @@
           <w:color w:val="385723"/>
           <w:sz w:val="24"/>
           <w:szCs w:val="24"/>
+          <w:lang w:val="en-US"/>
         </w:rPr>
         <w:t>FROM</w:t>
       </w:r>
@@ -2191,6 +2394,7 @@
           <w:bCs w:val="false"/>
           <w:sz w:val="24"/>
           <w:szCs w:val="24"/>
+          <w:lang w:val="en-US"/>
         </w:rPr>
         <w:t xml:space="preserve"> </w:t>
       </w:r>
@@ -2201,6 +2405,7 @@
           <w:bCs w:val="false"/>
           <w:sz w:val="24"/>
           <w:szCs w:val="24"/>
+          <w:lang w:val="en-US"/>
         </w:rPr>
         <w:t>Orders</w:t>
       </w:r>
@@ -2208,14 +2413,10 @@
     <w:p>
       <w:pPr>
         <w:pStyle w:val="LOnormal"/>
-        <w:ind w:left="0" w:hanging="0"/>
-        <w:rPr>
-          <w:rFonts w:ascii="Consolas" w:hAnsi="Consolas"/>
-          <w:b w:val="false"/>
-          <w:b w:val="false"/>
-          <w:bCs w:val="false"/>
-          <w:sz w:val="24"/>
-          <w:szCs w:val="24"/>
+        <w:spacing w:lineRule="auto" w:line="360"/>
+        <w:ind w:left="0" w:hanging="0"/>
+        <w:rPr>
+          <w:lang w:val="en-US"/>
         </w:rPr>
       </w:pPr>
       <w:r>
@@ -2226,6 +2427,7 @@
           <w:color w:val="385723"/>
           <w:sz w:val="24"/>
           <w:szCs w:val="24"/>
+          <w:lang w:val="en-US"/>
         </w:rPr>
         <w:t>JOIN</w:t>
       </w:r>
@@ -2236,6 +2438,7 @@
           <w:bCs w:val="false"/>
           <w:sz w:val="24"/>
           <w:szCs w:val="24"/>
+          <w:lang w:val="en-US"/>
         </w:rPr>
         <w:t xml:space="preserve"> Stores </w:t>
       </w:r>
@@ -2247,6 +2450,7 @@
           <w:color w:val="385723"/>
           <w:sz w:val="24"/>
           <w:szCs w:val="24"/>
+          <w:lang w:val="en-US"/>
         </w:rPr>
         <w:t>ON</w:t>
       </w:r>
@@ -2257,6 +2461,7 @@
           <w:bCs w:val="false"/>
           <w:sz w:val="24"/>
           <w:szCs w:val="24"/>
+          <w:lang w:val="en-US"/>
         </w:rPr>
         <w:t xml:space="preserve"> </w:t>
       </w:r>
@@ -2267,6 +2472,7 @@
           <w:bCs w:val="false"/>
           <w:sz w:val="24"/>
           <w:szCs w:val="24"/>
+          <w:lang w:val="en-US"/>
         </w:rPr>
         <w:t>Orders.store</w:t>
       </w:r>
@@ -2277,6 +2483,7 @@
           <w:bCs w:val="false"/>
           <w:sz w:val="24"/>
           <w:szCs w:val="24"/>
+          <w:lang w:val="en-US"/>
         </w:rPr>
         <w:t xml:space="preserve">=Stores.storeid </w:t>
       </w:r>
@@ -2284,14 +2491,10 @@
     <w:p>
       <w:pPr>
         <w:pStyle w:val="LOnormal"/>
-        <w:ind w:left="0" w:hanging="0"/>
-        <w:rPr>
-          <w:rFonts w:ascii="Consolas" w:hAnsi="Consolas"/>
-          <w:b w:val="false"/>
-          <w:b w:val="false"/>
-          <w:bCs w:val="false"/>
-          <w:sz w:val="24"/>
-          <w:szCs w:val="24"/>
+        <w:spacing w:lineRule="auto" w:line="360"/>
+        <w:ind w:left="0" w:hanging="0"/>
+        <w:rPr>
+          <w:lang w:val="en-US"/>
         </w:rPr>
       </w:pPr>
       <w:r>
@@ -2302,6 +2505,7 @@
           <w:color w:val="385723"/>
           <w:sz w:val="24"/>
           <w:szCs w:val="24"/>
+          <w:lang w:val="en-US"/>
         </w:rPr>
         <w:t>GROUP BY</w:t>
       </w:r>
@@ -2312,6 +2516,7 @@
           <w:bCs w:val="false"/>
           <w:sz w:val="24"/>
           <w:szCs w:val="24"/>
+          <w:lang w:val="en-US"/>
         </w:rPr>
         <w:t xml:space="preserve"> </w:t>
       </w:r>
@@ -2322,6 +2527,7 @@
           <w:bCs w:val="false"/>
           <w:sz w:val="24"/>
           <w:szCs w:val="24"/>
+          <w:lang w:val="en-US"/>
         </w:rPr>
         <w:t>store</w:t>
       </w:r>
@@ -2329,14 +2535,10 @@
     <w:p>
       <w:pPr>
         <w:pStyle w:val="LOnormal"/>
-        <w:ind w:left="0" w:hanging="0"/>
-        <w:rPr>
-          <w:rFonts w:ascii="Consolas" w:hAnsi="Consolas"/>
-          <w:b w:val="false"/>
-          <w:b w:val="false"/>
-          <w:bCs w:val="false"/>
-          <w:sz w:val="24"/>
-          <w:szCs w:val="24"/>
+        <w:spacing w:lineRule="auto" w:line="360"/>
+        <w:ind w:left="0" w:hanging="0"/>
+        <w:rPr>
+          <w:lang w:val="en-US"/>
         </w:rPr>
       </w:pPr>
       <w:r>
@@ -2347,6 +2549,7 @@
           <w:color w:val="385723"/>
           <w:sz w:val="24"/>
           <w:szCs w:val="24"/>
+          <w:lang w:val="en-US"/>
         </w:rPr>
         <w:t>ORDER BY</w:t>
       </w:r>
@@ -2357,6 +2560,7 @@
           <w:bCs w:val="false"/>
           <w:sz w:val="24"/>
           <w:szCs w:val="24"/>
+          <w:lang w:val="en-US"/>
         </w:rPr>
         <w:t xml:space="preserve"> COUNT(customer);</w:t>
       </w:r>
@@ -2364,34 +2568,37 @@
     <w:p>
       <w:pPr>
         <w:pStyle w:val="LOnormal"/>
-        <w:ind w:left="0" w:hanging="0"/>
-        <w:rPr>
-          <w:b w:val="false"/>
-          <w:b w:val="false"/>
-          <w:bCs w:val="false"/>
-        </w:rPr>
-      </w:pPr>
-      <w:r>
-        <w:rPr>
-          <w:b w:val="false"/>
-          <w:bCs w:val="false"/>
-        </w:rPr>
-      </w:r>
-    </w:p>
-    <w:p>
-      <w:pPr>
-        <w:pStyle w:val="LOnormal"/>
-        <w:ind w:left="0" w:hanging="0"/>
-        <w:rPr>
-          <w:b w:val="false"/>
-          <w:b w:val="false"/>
-          <w:bCs w:val="false"/>
-        </w:rPr>
-      </w:pPr>
-      <w:r>
-        <w:rPr>
-          <w:b w:val="false"/>
-          <w:bCs w:val="false"/>
+        <w:spacing w:lineRule="auto" w:line="360"/>
+        <w:ind w:left="0" w:hanging="0"/>
+        <w:rPr>
+          <w:b w:val="false"/>
+          <w:b w:val="false"/>
+          <w:bCs w:val="false"/>
+          <w:lang w:val="en-US"/>
+        </w:rPr>
+      </w:pPr>
+      <w:r>
+        <w:rPr>
+          <w:b w:val="false"/>
+          <w:bCs w:val="false"/>
+          <w:lang w:val="en-US"/>
+        </w:rPr>
+      </w:r>
+    </w:p>
+    <w:p>
+      <w:pPr>
+        <w:pStyle w:val="LOnormal"/>
+        <w:spacing w:lineRule="auto" w:line="360"/>
+        <w:ind w:left="0" w:hanging="0"/>
+        <w:rPr>
+          <w:lang w:val="en-US"/>
+        </w:rPr>
+      </w:pPr>
+      <w:r>
+        <w:rPr>
+          <w:b w:val="false"/>
+          <w:bCs w:val="false"/>
+          <w:lang w:val="en-US"/>
         </w:rPr>
         <w:t xml:space="preserve">Q: </w:t>
       </w:r>
@@ -2399,6 +2606,7 @@
         <w:rPr>
           <w:b/>
           <w:bCs/>
+          <w:lang w:val="en-US"/>
         </w:rPr>
         <w:t xml:space="preserve">List the price and name for an article. </w:t>
       </w:r>
@@ -2406,17 +2614,17 @@
     <w:p>
       <w:pPr>
         <w:pStyle w:val="LOnormal"/>
-        <w:ind w:left="0" w:hanging="0"/>
-        <w:rPr>
-          <w:b w:val="false"/>
-          <w:b w:val="false"/>
-          <w:bCs w:val="false"/>
-        </w:rPr>
-      </w:pPr>
-      <w:r>
-        <w:rPr>
-          <w:b w:val="false"/>
-          <w:bCs w:val="false"/>
+        <w:spacing w:lineRule="auto" w:line="360"/>
+        <w:ind w:left="0" w:hanging="0"/>
+        <w:rPr>
+          <w:lang w:val="en-US"/>
+        </w:rPr>
+      </w:pPr>
+      <w:r>
+        <w:rPr>
+          <w:b w:val="false"/>
+          <w:bCs w:val="false"/>
+          <w:lang w:val="en-US"/>
         </w:rPr>
         <w:t xml:space="preserve">This query might be the most useful one. It lists the </w:t>
       </w:r>
@@ -2426,6 +2634,7 @@
           <w:bCs w:val="false"/>
           <w:i/>
           <w:iCs/>
+          <w:lang w:val="en-US"/>
         </w:rPr>
         <w:t xml:space="preserve">name </w:t>
       </w:r>
@@ -2435,6 +2644,7 @@
           <w:bCs w:val="false"/>
           <w:i w:val="false"/>
           <w:iCs w:val="false"/>
+          <w:lang w:val="en-US"/>
         </w:rPr>
         <w:t xml:space="preserve">and </w:t>
       </w:r>
@@ -2444,6 +2654,7 @@
           <w:bCs w:val="false"/>
           <w:i/>
           <w:iCs/>
+          <w:lang w:val="en-US"/>
         </w:rPr>
         <w:t>price</w:t>
       </w:r>
@@ -2453,6 +2664,7 @@
           <w:bCs w:val="false"/>
           <w:i w:val="false"/>
           <w:iCs w:val="false"/>
+          <w:lang w:val="en-US"/>
         </w:rPr>
         <w:t xml:space="preserve"> of an article based on its </w:t>
       </w:r>
@@ -2462,6 +2674,7 @@
           <w:bCs w:val="false"/>
           <w:i/>
           <w:iCs/>
+          <w:lang w:val="en-US"/>
         </w:rPr>
         <w:t>articleid</w:t>
       </w:r>
@@ -2471,31 +2684,56 @@
           <w:bCs w:val="false"/>
           <w:i w:val="false"/>
           <w:iCs w:val="false"/>
-        </w:rPr>
-        <w:t xml:space="preserve">. This will be the query that forexample cashiers use when they scan the barcodes or if the customers of manager just wants to check up on an article naming or pricing. </w:t>
-      </w:r>
-    </w:p>
-    <w:p>
-      <w:pPr>
-        <w:pStyle w:val="LOnormal"/>
-        <w:ind w:left="0" w:hanging="0"/>
-        <w:rPr>
-          <w:b w:val="false"/>
-          <w:b w:val="false"/>
-          <w:bCs w:val="false"/>
-        </w:rPr>
-      </w:pPr>
-      <w:r>
-        <w:rPr>
-          <w:rFonts w:ascii="Consolas" w:hAnsi="Consolas"/>
-          <w:b w:val="false"/>
-          <w:bCs w:val="false"/>
+          <w:lang w:val="en-US"/>
+        </w:rPr>
+        <w:t xml:space="preserve">. This will be the query that for example cashiers use when they scan the bar codes or if the customers of manager just wants to check up on an article naming or pricing. </w:t>
+      </w:r>
+    </w:p>
+    <w:p>
+      <w:pPr>
+        <w:pStyle w:val="LOnormal"/>
+        <w:spacing w:lineRule="auto" w:line="360"/>
+        <w:ind w:left="0" w:hanging="0"/>
+        <w:rPr>
+          <w:rFonts w:ascii="Consolas" w:hAnsi="Consolas"/>
+          <w:b w:val="false"/>
+          <w:b w:val="false"/>
+          <w:bCs w:val="false"/>
+          <w:i w:val="false"/>
           <w:i w:val="false"/>
           <w:iCs w:val="false"/>
           <w:color w:val="385723"/>
           <w:sz w:val="24"/>
           <w:szCs w:val="24"/>
         </w:rPr>
+      </w:pPr>
+      <w:r>
+        <w:rPr>
+          <w:lang w:val="en-US"/>
+        </w:rPr>
+      </w:r>
+    </w:p>
+    <w:p>
+      <w:pPr>
+        <w:pStyle w:val="LOnormal"/>
+        <w:spacing w:lineRule="auto" w:line="360"/>
+        <w:ind w:left="0" w:hanging="0"/>
+        <w:rPr>
+          <w:lang w:val="en-US"/>
+        </w:rPr>
+      </w:pPr>
+      <w:r>
+        <w:rPr>
+          <w:rFonts w:ascii="Consolas" w:hAnsi="Consolas"/>
+          <w:b w:val="false"/>
+          <w:bCs w:val="false"/>
+          <w:i w:val="false"/>
+          <w:iCs w:val="false"/>
+          <w:color w:val="385723"/>
+          <w:sz w:val="24"/>
+          <w:szCs w:val="24"/>
+          <w:lang w:val="en-US"/>
+        </w:rPr>
         <w:t>SELECT</w:t>
       </w:r>
       <w:r>
@@ -2507,6 +2745,7 @@
           <w:iCs w:val="false"/>
           <w:sz w:val="24"/>
           <w:szCs w:val="24"/>
+          <w:lang w:val="en-US"/>
         </w:rPr>
         <w:t xml:space="preserve"> name, price </w:t>
       </w:r>
@@ -2514,14 +2753,10 @@
     <w:p>
       <w:pPr>
         <w:pStyle w:val="LOnormal"/>
-        <w:ind w:left="0" w:hanging="0"/>
-        <w:rPr>
-          <w:rFonts w:ascii="Consolas" w:hAnsi="Consolas"/>
-          <w:b w:val="false"/>
-          <w:b w:val="false"/>
-          <w:bCs w:val="false"/>
-          <w:sz w:val="24"/>
-          <w:szCs w:val="24"/>
+        <w:spacing w:lineRule="auto" w:line="360"/>
+        <w:ind w:left="0" w:hanging="0"/>
+        <w:rPr>
+          <w:lang w:val="en-US"/>
         </w:rPr>
       </w:pPr>
       <w:r>
@@ -2534,6 +2769,7 @@
           <w:color w:val="385723"/>
           <w:sz w:val="24"/>
           <w:szCs w:val="24"/>
+          <w:lang w:val="en-US"/>
         </w:rPr>
         <w:t>FROM</w:t>
       </w:r>
@@ -2546,6 +2782,7 @@
           <w:iCs w:val="false"/>
           <w:sz w:val="24"/>
           <w:szCs w:val="24"/>
+          <w:lang w:val="en-US"/>
         </w:rPr>
         <w:t xml:space="preserve"> Articles </w:t>
       </w:r>
@@ -2553,14 +2790,10 @@
     <w:p>
       <w:pPr>
         <w:pStyle w:val="LOnormal"/>
-        <w:ind w:left="0" w:hanging="0"/>
-        <w:rPr>
-          <w:rFonts w:ascii="Consolas" w:hAnsi="Consolas"/>
-          <w:b w:val="false"/>
-          <w:b w:val="false"/>
-          <w:bCs w:val="false"/>
-          <w:sz w:val="24"/>
-          <w:szCs w:val="24"/>
+        <w:spacing w:lineRule="auto" w:line="360"/>
+        <w:ind w:left="0" w:hanging="0"/>
+        <w:rPr>
+          <w:lang w:val="en-US"/>
         </w:rPr>
       </w:pPr>
       <w:r>
@@ -2573,6 +2806,7 @@
           <w:color w:val="385723"/>
           <w:sz w:val="24"/>
           <w:szCs w:val="24"/>
+          <w:lang w:val="en-US"/>
         </w:rPr>
         <w:t>WHERE</w:t>
       </w:r>
@@ -2585,6 +2819,7 @@
           <w:iCs w:val="false"/>
           <w:sz w:val="24"/>
           <w:szCs w:val="24"/>
+          <w:lang w:val="en-US"/>
         </w:rPr>
         <w:t xml:space="preserve"> articleid=</w:t>
       </w:r>
@@ -2598,6 +2833,7 @@
           <w:color w:val="FF0000"/>
           <w:sz w:val="24"/>
           <w:szCs w:val="24"/>
+          <w:lang w:val="en-US"/>
         </w:rPr>
         <w:t>?</w:t>
       </w:r>
@@ -2610,6 +2846,7 @@
           <w:iCs w:val="false"/>
           <w:sz w:val="24"/>
           <w:szCs w:val="24"/>
+          <w:lang w:val="en-US"/>
         </w:rPr>
         <w:t>;</w:t>
       </w:r>
@@ -2617,34 +2854,57 @@
     <w:p>
       <w:pPr>
         <w:pStyle w:val="LOnormal"/>
-        <w:ind w:left="0" w:hanging="0"/>
-        <w:rPr>
-          <w:b w:val="false"/>
-          <w:b w:val="false"/>
-          <w:bCs w:val="false"/>
-        </w:rPr>
-      </w:pPr>
-      <w:r>
-        <w:rPr>
-          <w:b w:val="false"/>
-          <w:bCs w:val="false"/>
-        </w:rPr>
-      </w:r>
-    </w:p>
-    <w:p>
-      <w:pPr>
-        <w:pStyle w:val="LOnormal"/>
-        <w:ind w:left="0" w:hanging="0"/>
-        <w:rPr>
-          <w:b w:val="false"/>
-          <w:b w:val="false"/>
-          <w:bCs w:val="false"/>
-        </w:rPr>
-      </w:pPr>
-      <w:r>
-        <w:rPr>
-          <w:b w:val="false"/>
-          <w:bCs w:val="false"/>
+        <w:spacing w:lineRule="auto" w:line="360"/>
+        <w:ind w:left="0" w:hanging="0"/>
+        <w:rPr>
+          <w:b w:val="false"/>
+          <w:b w:val="false"/>
+          <w:bCs w:val="false"/>
+          <w:lang w:val="en-US"/>
+        </w:rPr>
+      </w:pPr>
+      <w:r>
+        <w:rPr>
+          <w:b w:val="false"/>
+          <w:bCs w:val="false"/>
+          <w:lang w:val="en-US"/>
+        </w:rPr>
+      </w:r>
+    </w:p>
+    <w:p>
+      <w:pPr>
+        <w:pStyle w:val="LOnormal"/>
+        <w:spacing w:lineRule="auto" w:line="360"/>
+        <w:ind w:left="0" w:hanging="0"/>
+        <w:rPr>
+          <w:b w:val="false"/>
+          <w:b w:val="false"/>
+          <w:bCs w:val="false"/>
+        </w:rPr>
+      </w:pPr>
+      <w:r>
+        <w:rPr>
+          <w:lang w:val="en-US"/>
+        </w:rPr>
+      </w:r>
+      <w:r>
+        <w:br w:type="page"/>
+      </w:r>
+    </w:p>
+    <w:p>
+      <w:pPr>
+        <w:pStyle w:val="LOnormal"/>
+        <w:spacing w:lineRule="auto" w:line="360"/>
+        <w:ind w:left="0" w:hanging="0"/>
+        <w:rPr>
+          <w:lang w:val="en-US"/>
+        </w:rPr>
+      </w:pPr>
+      <w:r>
+        <w:rPr>
+          <w:b w:val="false"/>
+          <w:bCs w:val="false"/>
+          <w:lang w:val="en-US"/>
         </w:rPr>
         <w:t xml:space="preserve">Q: </w:t>
       </w:r>
@@ -2652,6 +2912,7 @@
         <w:rPr>
           <w:b/>
           <w:bCs/>
+          <w:lang w:val="en-US"/>
         </w:rPr>
         <w:t xml:space="preserve">List the customer who placed an order. </w:t>
       </w:r>
@@ -2659,19 +2920,19 @@
     <w:p>
       <w:pPr>
         <w:pStyle w:val="LOnormal"/>
-        <w:ind w:left="0" w:hanging="0"/>
-        <w:rPr>
-          <w:b w:val="false"/>
-          <w:b w:val="false"/>
-          <w:bCs w:val="false"/>
-        </w:rPr>
-      </w:pPr>
-      <w:r>
-        <w:rPr>
-          <w:b w:val="false"/>
-          <w:bCs w:val="false"/>
-        </w:rPr>
-        <w:t xml:space="preserve">If we have to take a return from a customer. The customer brings the reciept. On the reciept there’s a </w:t>
+        <w:spacing w:lineRule="auto" w:line="360"/>
+        <w:ind w:left="0" w:hanging="0"/>
+        <w:rPr>
+          <w:lang w:val="en-US"/>
+        </w:rPr>
+      </w:pPr>
+      <w:r>
+        <w:rPr>
+          <w:b w:val="false"/>
+          <w:bCs w:val="false"/>
+          <w:lang w:val="en-US"/>
+        </w:rPr>
+        <w:t xml:space="preserve">If we have to take a return from a customer. The customer brings the receipt. On the receipt. there’s an </w:t>
       </w:r>
       <w:r>
         <w:rPr>
@@ -2679,6 +2940,7 @@
           <w:bCs w:val="false"/>
           <w:i/>
           <w:iCs/>
+          <w:lang w:val="en-US"/>
         </w:rPr>
         <w:t xml:space="preserve">orderid. </w:t>
       </w:r>
@@ -2688,6 +2950,7 @@
           <w:bCs w:val="false"/>
           <w:i w:val="false"/>
           <w:iCs w:val="false"/>
+          <w:lang w:val="en-US"/>
         </w:rPr>
         <w:t xml:space="preserve">Now we want to know if this is the customer who bought it. We check up on the </w:t>
       </w:r>
@@ -2697,6 +2960,7 @@
           <w:bCs w:val="false"/>
           <w:i/>
           <w:iCs/>
+          <w:lang w:val="en-US"/>
         </w:rPr>
         <w:t>orderid</w:t>
       </w:r>
@@ -2706,6 +2970,7 @@
           <w:bCs w:val="false"/>
           <w:i w:val="false"/>
           <w:iCs w:val="false"/>
+          <w:lang w:val="en-US"/>
         </w:rPr>
         <w:t xml:space="preserve"> and in return we get the customer’s credentials, knowing for sure who the customer that bought the item was we can safely pay the customer back.</w:t>
       </w:r>
@@ -2713,21 +2978,21 @@
     <w:p>
       <w:pPr>
         <w:pStyle w:val="LOnormal"/>
-        <w:ind w:left="0" w:hanging="0"/>
-        <w:rPr>
-          <w:b w:val="false"/>
-          <w:b w:val="false"/>
-          <w:bCs w:val="false"/>
-        </w:rPr>
-      </w:pPr>
-      <w:r>
-        <w:rPr>
-          <w:b w:val="false"/>
-          <w:bCs w:val="false"/>
-          <w:i w:val="false"/>
-          <w:iCs w:val="false"/>
-        </w:rPr>
-        <w:t xml:space="preserve">In this multirelation query we join </w:t>
+        <w:spacing w:lineRule="auto" w:line="360"/>
+        <w:ind w:left="0" w:hanging="0"/>
+        <w:rPr>
+          <w:lang w:val="en-US"/>
+        </w:rPr>
+      </w:pPr>
+      <w:r>
+        <w:rPr>
+          <w:b w:val="false"/>
+          <w:bCs w:val="false"/>
+          <w:i w:val="false"/>
+          <w:iCs w:val="false"/>
+          <w:lang w:val="en-US"/>
+        </w:rPr>
+        <w:t xml:space="preserve">In this multi relation query we join </w:t>
       </w:r>
       <w:r>
         <w:rPr>
@@ -2735,6 +3000,7 @@
           <w:bCs w:val="false"/>
           <w:i/>
           <w:iCs/>
+          <w:lang w:val="en-US"/>
         </w:rPr>
         <w:t xml:space="preserve">Customers </w:t>
       </w:r>
@@ -2744,6 +3010,7 @@
           <w:bCs w:val="false"/>
           <w:i w:val="false"/>
           <w:iCs w:val="false"/>
+          <w:lang w:val="en-US"/>
         </w:rPr>
         <w:t xml:space="preserve">and </w:t>
       </w:r>
@@ -2753,6 +3020,7 @@
           <w:bCs w:val="false"/>
           <w:i/>
           <w:iCs/>
+          <w:lang w:val="en-US"/>
         </w:rPr>
         <w:t>Orders</w:t>
       </w:r>
@@ -2762,6 +3030,7 @@
           <w:bCs w:val="false"/>
           <w:i w:val="false"/>
           <w:iCs w:val="false"/>
+          <w:lang w:val="en-US"/>
         </w:rPr>
         <w:t xml:space="preserve"> on the </w:t>
       </w:r>
@@ -2771,6 +3040,7 @@
           <w:bCs w:val="false"/>
           <w:i/>
           <w:iCs/>
+          <w:lang w:val="en-US"/>
         </w:rPr>
         <w:t>customerid</w:t>
       </w:r>
@@ -2780,6 +3050,7 @@
           <w:bCs w:val="false"/>
           <w:i w:val="false"/>
           <w:iCs w:val="false"/>
+          <w:lang w:val="en-US"/>
         </w:rPr>
         <w:t xml:space="preserve">, which is a foreign key in </w:t>
       </w:r>
@@ -2789,6 +3060,7 @@
           <w:bCs w:val="false"/>
           <w:i/>
           <w:iCs/>
+          <w:lang w:val="en-US"/>
         </w:rPr>
         <w:t>Orders</w:t>
       </w:r>
@@ -2798,6 +3070,7 @@
           <w:bCs w:val="false"/>
           <w:i w:val="false"/>
           <w:iCs w:val="false"/>
+          <w:lang w:val="en-US"/>
         </w:rPr>
         <w:t xml:space="preserve"> and primary key in </w:t>
       </w:r>
@@ -2807,6 +3080,7 @@
           <w:bCs w:val="false"/>
           <w:i/>
           <w:iCs/>
+          <w:lang w:val="en-US"/>
         </w:rPr>
         <w:t xml:space="preserve">Customers. </w:t>
       </w:r>
@@ -2814,24 +3088,48 @@
     <w:p>
       <w:pPr>
         <w:pStyle w:val="LOnormal"/>
-        <w:ind w:left="0" w:hanging="0"/>
-        <w:rPr>
-          <w:b w:val="false"/>
-          <w:b w:val="false"/>
-          <w:bCs w:val="false"/>
-        </w:rPr>
-      </w:pPr>
-      <w:r>
-        <w:rPr>
-          <w:rFonts w:ascii="Consolas" w:hAnsi="Consolas"/>
-          <w:b w:val="false"/>
-          <w:bCs w:val="false"/>
+        <w:spacing w:lineRule="auto" w:line="360"/>
+        <w:ind w:left="0" w:hanging="0"/>
+        <w:rPr>
+          <w:rFonts w:ascii="Consolas" w:hAnsi="Consolas"/>
+          <w:b w:val="false"/>
+          <w:b w:val="false"/>
+          <w:bCs w:val="false"/>
+          <w:i w:val="false"/>
           <w:i w:val="false"/>
           <w:iCs w:val="false"/>
           <w:color w:val="385723"/>
           <w:sz w:val="24"/>
           <w:szCs w:val="24"/>
         </w:rPr>
+      </w:pPr>
+      <w:r>
+        <w:rPr>
+          <w:lang w:val="en-US"/>
+        </w:rPr>
+      </w:r>
+    </w:p>
+    <w:p>
+      <w:pPr>
+        <w:pStyle w:val="LOnormal"/>
+        <w:spacing w:lineRule="auto" w:line="360"/>
+        <w:ind w:left="0" w:hanging="0"/>
+        <w:rPr>
+          <w:lang w:val="en-US"/>
+        </w:rPr>
+      </w:pPr>
+      <w:r>
+        <w:rPr>
+          <w:rFonts w:ascii="Consolas" w:hAnsi="Consolas"/>
+          <w:b w:val="false"/>
+          <w:bCs w:val="false"/>
+          <w:i w:val="false"/>
+          <w:iCs w:val="false"/>
+          <w:color w:val="385723"/>
+          <w:sz w:val="24"/>
+          <w:szCs w:val="24"/>
+          <w:lang w:val="en-US"/>
+        </w:rPr>
         <w:t>SELECT</w:t>
       </w:r>
       <w:r>
@@ -2843,6 +3141,7 @@
           <w:iCs w:val="false"/>
           <w:sz w:val="24"/>
           <w:szCs w:val="24"/>
+          <w:lang w:val="en-US"/>
         </w:rPr>
         <w:t xml:space="preserve"> Customers.customerid, Customers.firstname, </w:t>
         <w:tab/>
@@ -2852,14 +3151,10 @@
     <w:p>
       <w:pPr>
         <w:pStyle w:val="LOnormal"/>
-        <w:ind w:left="0" w:hanging="0"/>
-        <w:rPr>
-          <w:rFonts w:ascii="Consolas" w:hAnsi="Consolas"/>
-          <w:b w:val="false"/>
-          <w:b w:val="false"/>
-          <w:bCs w:val="false"/>
-          <w:sz w:val="24"/>
-          <w:szCs w:val="24"/>
+        <w:spacing w:lineRule="auto" w:line="360"/>
+        <w:ind w:left="0" w:hanging="0"/>
+        <w:rPr>
+          <w:lang w:val="en-US"/>
         </w:rPr>
       </w:pPr>
       <w:r>
@@ -2872,6 +3167,7 @@
           <w:color w:val="385723"/>
           <w:sz w:val="24"/>
           <w:szCs w:val="24"/>
+          <w:lang w:val="en-US"/>
         </w:rPr>
         <w:t>FROM</w:t>
       </w:r>
@@ -2884,6 +3180,7 @@
           <w:iCs w:val="false"/>
           <w:sz w:val="24"/>
           <w:szCs w:val="24"/>
+          <w:lang w:val="en-US"/>
         </w:rPr>
         <w:t xml:space="preserve"> Orders </w:t>
       </w:r>
@@ -2891,14 +3188,10 @@
     <w:p>
       <w:pPr>
         <w:pStyle w:val="LOnormal"/>
-        <w:ind w:left="0" w:hanging="0"/>
-        <w:rPr>
-          <w:rFonts w:ascii="Consolas" w:hAnsi="Consolas"/>
-          <w:b w:val="false"/>
-          <w:b w:val="false"/>
-          <w:bCs w:val="false"/>
-          <w:sz w:val="24"/>
-          <w:szCs w:val="24"/>
+        <w:spacing w:lineRule="auto" w:line="360"/>
+        <w:ind w:left="0" w:hanging="0"/>
+        <w:rPr>
+          <w:lang w:val="en-US"/>
         </w:rPr>
       </w:pPr>
       <w:r>
@@ -2911,6 +3204,7 @@
           <w:color w:val="385723"/>
           <w:sz w:val="24"/>
           <w:szCs w:val="24"/>
+          <w:lang w:val="en-US"/>
         </w:rPr>
         <w:t>INNER JOIN</w:t>
       </w:r>
@@ -2923,6 +3217,7 @@
           <w:iCs w:val="false"/>
           <w:sz w:val="24"/>
           <w:szCs w:val="24"/>
+          <w:lang w:val="en-US"/>
         </w:rPr>
         <w:t xml:space="preserve"> Customers </w:t>
       </w:r>
@@ -2936,6 +3231,7 @@
           <w:color w:val="385723"/>
           <w:sz w:val="24"/>
           <w:szCs w:val="24"/>
+          <w:lang w:val="en-US"/>
         </w:rPr>
         <w:t>ON</w:t>
       </w:r>
@@ -2948,6 +3244,7 @@
           <w:iCs w:val="false"/>
           <w:sz w:val="24"/>
           <w:szCs w:val="24"/>
+          <w:lang w:val="en-US"/>
         </w:rPr>
         <w:t xml:space="preserve"> customer=Customers.customerid </w:t>
       </w:r>
@@ -2955,14 +3252,10 @@
     <w:p>
       <w:pPr>
         <w:pStyle w:val="LOnormal"/>
-        <w:ind w:left="0" w:hanging="0"/>
-        <w:rPr>
-          <w:rFonts w:ascii="Consolas" w:hAnsi="Consolas"/>
-          <w:b w:val="false"/>
-          <w:b w:val="false"/>
-          <w:bCs w:val="false"/>
-          <w:sz w:val="24"/>
-          <w:szCs w:val="24"/>
+        <w:spacing w:lineRule="auto" w:line="360"/>
+        <w:ind w:left="0" w:hanging="0"/>
+        <w:rPr>
+          <w:lang w:val="en-US"/>
         </w:rPr>
       </w:pPr>
       <w:r>
@@ -2975,6 +3268,7 @@
           <w:color w:val="385723"/>
           <w:sz w:val="24"/>
           <w:szCs w:val="24"/>
+          <w:lang w:val="en-US"/>
         </w:rPr>
         <w:t>WHERE</w:t>
       </w:r>
@@ -2987,6 +3281,7 @@
           <w:iCs w:val="false"/>
           <w:sz w:val="24"/>
           <w:szCs w:val="24"/>
+          <w:lang w:val="en-US"/>
         </w:rPr>
         <w:t xml:space="preserve"> orderid = </w:t>
       </w:r>
@@ -3000,6 +3295,7 @@
           <w:color w:val="FF0000"/>
           <w:sz w:val="24"/>
           <w:szCs w:val="24"/>
+          <w:lang w:val="en-US"/>
         </w:rPr>
         <w:t>?</w:t>
       </w:r>
@@ -3012,6 +3308,7 @@
           <w:iCs w:val="false"/>
           <w:sz w:val="24"/>
           <w:szCs w:val="24"/>
+          <w:lang w:val="en-US"/>
         </w:rPr>
         <w:t>;</w:t>
       </w:r>
@@ -3019,34 +3316,37 @@
     <w:p>
       <w:pPr>
         <w:pStyle w:val="LOnormal"/>
+        <w:spacing w:lineRule="auto" w:line="360"/>
         <w:ind w:left="0" w:hanging="0"/>
         <w:rPr>
           <w:b/>
           <w:b/>
           <w:bCs/>
+          <w:lang w:val="en-US"/>
         </w:rPr>
       </w:pPr>
       <w:r>
         <w:rPr>
           <w:b/>
           <w:bCs/>
-        </w:rPr>
-      </w:r>
-    </w:p>
-    <w:p>
-      <w:pPr>
-        <w:pStyle w:val="LOnormal"/>
-        <w:ind w:left="0" w:hanging="0"/>
-        <w:rPr>
-          <w:b w:val="false"/>
-          <w:b w:val="false"/>
-          <w:bCs w:val="false"/>
-        </w:rPr>
-      </w:pPr>
-      <w:r>
-        <w:rPr>
-          <w:b w:val="false"/>
-          <w:bCs w:val="false"/>
+          <w:lang w:val="en-US"/>
+        </w:rPr>
+      </w:r>
+    </w:p>
+    <w:p>
+      <w:pPr>
+        <w:pStyle w:val="LOnormal"/>
+        <w:spacing w:lineRule="auto" w:line="360"/>
+        <w:ind w:left="0" w:hanging="0"/>
+        <w:rPr>
+          <w:lang w:val="en-US"/>
+        </w:rPr>
+      </w:pPr>
+      <w:r>
+        <w:rPr>
+          <w:b w:val="false"/>
+          <w:bCs w:val="false"/>
+          <w:lang w:val="en-US"/>
         </w:rPr>
         <w:t xml:space="preserve">Q: </w:t>
       </w:r>
@@ -3054,6 +3354,7 @@
         <w:rPr>
           <w:b/>
           <w:bCs/>
+          <w:lang w:val="en-US"/>
         </w:rPr>
         <w:t>List the shopping cart from an order.</w:t>
       </w:r>
@@ -3061,17 +3362,17 @@
     <w:p>
       <w:pPr>
         <w:pStyle w:val="LOnormal"/>
-        <w:ind w:left="0" w:hanging="0"/>
-        <w:rPr>
-          <w:b w:val="false"/>
-          <w:b w:val="false"/>
-          <w:bCs w:val="false"/>
-        </w:rPr>
-      </w:pPr>
-      <w:r>
-        <w:rPr>
-          <w:b w:val="false"/>
-          <w:bCs w:val="false"/>
+        <w:spacing w:lineRule="auto" w:line="360"/>
+        <w:ind w:left="0" w:hanging="0"/>
+        <w:rPr>
+          <w:lang w:val="en-US"/>
+        </w:rPr>
+      </w:pPr>
+      <w:r>
+        <w:rPr>
+          <w:b w:val="false"/>
+          <w:bCs w:val="false"/>
+          <w:lang w:val="en-US"/>
         </w:rPr>
         <w:t xml:space="preserve">Using this query the store could make good analytical statistics to know what is bought in combination with what, or the query could be used as a customer service. Maybe the customer can log in from home to check all their previous shopping carts. </w:t>
       </w:r>
@@ -3079,17 +3380,17 @@
     <w:p>
       <w:pPr>
         <w:pStyle w:val="LOnormal"/>
-        <w:ind w:left="0" w:hanging="0"/>
-        <w:rPr>
-          <w:b w:val="false"/>
-          <w:b w:val="false"/>
-          <w:bCs w:val="false"/>
-        </w:rPr>
-      </w:pPr>
-      <w:r>
-        <w:rPr>
-          <w:b w:val="false"/>
-          <w:bCs w:val="false"/>
+        <w:spacing w:lineRule="auto" w:line="360"/>
+        <w:ind w:left="0" w:hanging="0"/>
+        <w:rPr>
+          <w:lang w:val="en-US"/>
+        </w:rPr>
+      </w:pPr>
+      <w:r>
+        <w:rPr>
+          <w:b w:val="false"/>
+          <w:bCs w:val="false"/>
+          <w:lang w:val="en-US"/>
         </w:rPr>
         <w:t xml:space="preserve">In this query we make full use of our view. We </w:t>
       </w:r>
@@ -3099,6 +3400,7 @@
           <w:bCs w:val="false"/>
           <w:i/>
           <w:iCs/>
+          <w:lang w:val="en-US"/>
         </w:rPr>
         <w:t xml:space="preserve">SELECT </w:t>
       </w:r>
@@ -3108,8 +3410,9 @@
           <w:bCs w:val="false"/>
           <w:i w:val="false"/>
           <w:iCs w:val="false"/>
-        </w:rPr>
-        <w:t xml:space="preserve">all the relevant information and show it in nice alpabetical order based on </w:t>
+          <w:lang w:val="en-US"/>
+        </w:rPr>
+        <w:t xml:space="preserve">all the relevant information and show it in nice alphabetical order based on </w:t>
       </w:r>
       <w:r>
         <w:rPr>
@@ -3117,6 +3420,7 @@
           <w:bCs w:val="false"/>
           <w:i/>
           <w:iCs/>
+          <w:lang w:val="en-US"/>
         </w:rPr>
         <w:t>name.</w:t>
       </w:r>
@@ -3126,6 +3430,7 @@
           <w:bCs w:val="false"/>
           <w:i w:val="false"/>
           <w:iCs w:val="false"/>
+          <w:lang w:val="en-US"/>
         </w:rPr>
         <w:t xml:space="preserve"> The search is made based on </w:t>
       </w:r>
@@ -3135,6 +3440,7 @@
           <w:bCs w:val="false"/>
           <w:i/>
           <w:iCs/>
+          <w:lang w:val="en-US"/>
         </w:rPr>
         <w:t>orderid</w:t>
       </w:r>
@@ -3144,6 +3450,7 @@
           <w:bCs w:val="false"/>
           <w:i w:val="false"/>
           <w:iCs w:val="false"/>
+          <w:lang w:val="en-US"/>
         </w:rPr>
         <w:t xml:space="preserve">. </w:t>
       </w:r>
@@ -3151,22 +3458,43 @@
     <w:p>
       <w:pPr>
         <w:pStyle w:val="LOnormal"/>
-        <w:ind w:left="0" w:hanging="0"/>
-        <w:rPr>
-          <w:b w:val="false"/>
-          <w:b w:val="false"/>
-          <w:bCs w:val="false"/>
-        </w:rPr>
-      </w:pPr>
-      <w:r>
-        <w:rPr>
-          <w:rFonts w:ascii="Consolas" w:hAnsi="Consolas"/>
+        <w:spacing w:lineRule="auto" w:line="360"/>
+        <w:ind w:left="0" w:hanging="0"/>
+        <w:rPr>
+          <w:rFonts w:ascii="Consolas" w:hAnsi="Consolas"/>
+          <w:b w:val="false"/>
           <w:b w:val="false"/>
           <w:bCs w:val="false"/>
           <w:color w:val="385723"/>
           <w:sz w:val="24"/>
           <w:szCs w:val="24"/>
         </w:rPr>
+      </w:pPr>
+      <w:r>
+        <w:rPr>
+          <w:lang w:val="en-US"/>
+        </w:rPr>
+      </w:r>
+    </w:p>
+    <w:p>
+      <w:pPr>
+        <w:pStyle w:val="LOnormal"/>
+        <w:spacing w:lineRule="auto" w:line="360"/>
+        <w:ind w:left="0" w:hanging="0"/>
+        <w:rPr>
+          <w:lang w:val="en-US"/>
+        </w:rPr>
+      </w:pPr>
+      <w:r>
+        <w:rPr>
+          <w:rFonts w:ascii="Consolas" w:hAnsi="Consolas"/>
+          <w:b w:val="false"/>
+          <w:bCs w:val="false"/>
+          <w:color w:val="385723"/>
+          <w:sz w:val="24"/>
+          <w:szCs w:val="24"/>
+          <w:lang w:val="en-US"/>
+        </w:rPr>
         <w:t>SELECT</w:t>
       </w:r>
       <w:r>
@@ -3176,6 +3504,7 @@
           <w:bCs w:val="false"/>
           <w:sz w:val="24"/>
           <w:szCs w:val="24"/>
+          <w:lang w:val="en-US"/>
         </w:rPr>
         <w:t xml:space="preserve"> name, price, amount </w:t>
       </w:r>
@@ -3183,14 +3512,10 @@
     <w:p>
       <w:pPr>
         <w:pStyle w:val="LOnormal"/>
-        <w:ind w:left="0" w:hanging="0"/>
-        <w:rPr>
-          <w:rFonts w:ascii="Consolas" w:hAnsi="Consolas"/>
-          <w:b w:val="false"/>
-          <w:b w:val="false"/>
-          <w:bCs w:val="false"/>
-          <w:sz w:val="24"/>
-          <w:szCs w:val="24"/>
+        <w:spacing w:lineRule="auto" w:line="360"/>
+        <w:ind w:left="0" w:hanging="0"/>
+        <w:rPr>
+          <w:lang w:val="en-US"/>
         </w:rPr>
       </w:pPr>
       <w:r>
@@ -3201,6 +3526,7 @@
           <w:color w:val="385723"/>
           <w:sz w:val="24"/>
           <w:szCs w:val="24"/>
+          <w:lang w:val="en-US"/>
         </w:rPr>
         <w:t>FROM</w:t>
       </w:r>
@@ -3211,6 +3537,7 @@
           <w:bCs w:val="false"/>
           <w:sz w:val="24"/>
           <w:szCs w:val="24"/>
+          <w:lang w:val="en-US"/>
         </w:rPr>
         <w:t xml:space="preserve"> ordersandarticles </w:t>
       </w:r>
@@ -3218,14 +3545,10 @@
     <w:p>
       <w:pPr>
         <w:pStyle w:val="LOnormal"/>
-        <w:ind w:left="0" w:hanging="0"/>
-        <w:rPr>
-          <w:rFonts w:ascii="Consolas" w:hAnsi="Consolas"/>
-          <w:b w:val="false"/>
-          <w:b w:val="false"/>
-          <w:bCs w:val="false"/>
-          <w:sz w:val="24"/>
-          <w:szCs w:val="24"/>
+        <w:spacing w:lineRule="auto" w:line="360"/>
+        <w:ind w:left="0" w:hanging="0"/>
+        <w:rPr>
+          <w:lang w:val="en-US"/>
         </w:rPr>
       </w:pPr>
       <w:r>
@@ -3236,6 +3559,7 @@
           <w:color w:val="385723"/>
           <w:sz w:val="24"/>
           <w:szCs w:val="24"/>
+          <w:lang w:val="en-US"/>
         </w:rPr>
         <w:t>WHERE</w:t>
       </w:r>
@@ -3246,6 +3570,7 @@
           <w:bCs w:val="false"/>
           <w:sz w:val="24"/>
           <w:szCs w:val="24"/>
+          <w:lang w:val="en-US"/>
         </w:rPr>
         <w:t xml:space="preserve"> orderid =</w:t>
       </w:r>
@@ -3257,6 +3582,7 @@
           <w:color w:val="FF0000"/>
           <w:sz w:val="24"/>
           <w:szCs w:val="24"/>
+          <w:lang w:val="en-US"/>
         </w:rPr>
         <w:t xml:space="preserve"> ? </w:t>
       </w:r>
@@ -3264,8 +3590,11 @@
     <w:p>
       <w:pPr>
         <w:pStyle w:val="LOnormal"/>
-        <w:ind w:left="0" w:hanging="0"/>
-        <w:rPr/>
+        <w:spacing w:lineRule="auto" w:line="360"/>
+        <w:ind w:left="0" w:hanging="0"/>
+        <w:rPr>
+          <w:lang w:val="en-US"/>
+        </w:rPr>
       </w:pPr>
       <w:r>
         <w:rPr>
@@ -3275,6 +3604,7 @@
           <w:color w:val="385723"/>
           <w:sz w:val="24"/>
           <w:szCs w:val="24"/>
+          <w:lang w:val="en-US"/>
         </w:rPr>
         <w:t>ORDER BY</w:t>
       </w:r>
@@ -3285,6 +3615,7 @@
           <w:bCs w:val="false"/>
           <w:sz w:val="24"/>
           <w:szCs w:val="24"/>
+          <w:lang w:val="en-US"/>
         </w:rPr>
         <w:t xml:space="preserve"> name;</w:t>
       </w:r>
@@ -3299,69 +3630,118 @@
           <w:ilvl w:val="0"/>
           <w:numId w:val="1"/>
         </w:numPr>
+        <w:spacing w:lineRule="auto" w:line="360"/>
         <w:ind w:left="720" w:hanging="360"/>
         <w:rPr>
-          <w:u w:val="none"/>
-        </w:rPr>
-      </w:pPr>
-      <w:bookmarkStart w:id="4" w:name="_3ziqis7jwl59"/>
-      <w:bookmarkEnd w:id="4"/>
-      <w:r>
+          <w:lang w:val="en-US"/>
+        </w:rPr>
+      </w:pPr>
+      <w:bookmarkStart w:id="3" w:name="_3ziqis7jwl59"/>
+      <w:bookmarkEnd w:id="3"/>
+      <w:r>
+        <w:rPr>
+          <w:lang w:val="en-US"/>
+        </w:rPr>
+        <w:t>Discussion and Resources</w:t>
+      </w:r>
+    </w:p>
+    <w:p>
+      <w:pPr>
+        <w:pStyle w:val="LOnormal"/>
+        <w:spacing w:lineRule="auto" w:line="360"/>
+        <w:ind w:left="0" w:hanging="0"/>
+        <w:rPr>
+          <w:lang w:val="en-US"/>
+        </w:rPr>
+      </w:pPr>
+      <w:r>
+        <w:rPr>
+          <w:lang w:val="en-US"/>
+        </w:rPr>
+        <w:t xml:space="preserve">The project uses libraries; mysql.connector, csv and tkinter. </w:t>
+      </w:r>
+    </w:p>
+    <w:p>
+      <w:pPr>
+        <w:pStyle w:val="LOnormal"/>
+        <w:spacing w:lineRule="auto" w:line="360"/>
+        <w:ind w:left="0" w:hanging="0"/>
+        <w:rPr>
+          <w:lang w:val="en-US"/>
+        </w:rPr>
+      </w:pPr>
+      <w:r>
+        <w:rPr>
+          <w:lang w:val="en-US"/>
+        </w:rPr>
+        <w:t xml:space="preserve">Mysql.connector is used for connection to and querying from mysql database. </w:t>
+      </w:r>
+    </w:p>
+    <w:p>
+      <w:pPr>
+        <w:pStyle w:val="LOnormal"/>
+        <w:spacing w:lineRule="auto" w:line="360"/>
+        <w:ind w:left="0" w:hanging="0"/>
+        <w:rPr>
+          <w:lang w:val="en-US"/>
+        </w:rPr>
+      </w:pPr>
+      <w:r>
+        <w:rPr>
+          <w:lang w:val="en-US"/>
+        </w:rPr>
+        <w:t xml:space="preserve">Csv is used for reading .csv-files into python. </w:t>
+      </w:r>
+    </w:p>
+    <w:p>
+      <w:pPr>
+        <w:pStyle w:val="LOnormal"/>
+        <w:spacing w:lineRule="auto" w:line="360"/>
+        <w:ind w:left="0" w:hanging="0"/>
+        <w:rPr>
+          <w:lang w:val="en-US"/>
+        </w:rPr>
+      </w:pPr>
+      <w:r>
+        <w:rPr>
+          <w:lang w:val="en-US"/>
+        </w:rPr>
+        <w:t xml:space="preserve">Tkinter is used to create the interface in which the user uses the program and queries from the database. </w:t>
+      </w:r>
+      <w:r>
+        <w:rPr>
+          <w:lang w:val="en-US"/>
+        </w:rPr>
+        <w:t>It was my first time ever creating a graphical user interface, so I knew I needed something that was fairly easy to use. I did some looking around and found these two sources that both used tkinter in a way that suited me perfectly:</w:t>
+      </w:r>
+    </w:p>
+    <w:p>
+      <w:pPr>
+        <w:pStyle w:val="LOnormal"/>
+        <w:spacing w:lineRule="auto" w:line="360"/>
+        <w:ind w:left="0" w:hanging="0"/>
         <w:rPr/>
-        <w:t>Discussion and Resources</w:t>
-      </w:r>
-    </w:p>
-    <w:p>
-      <w:pPr>
-        <w:pStyle w:val="LOnormal"/>
-        <w:ind w:left="0" w:hanging="0"/>
-        <w:rPr/>
-      </w:pPr>
-      <w:r>
-        <w:rPr/>
-        <w:t xml:space="preserve">The project uses libraries; mysql.connector, csv and tkinter. </w:t>
-      </w:r>
-    </w:p>
-    <w:p>
-      <w:pPr>
-        <w:pStyle w:val="LOnormal"/>
-        <w:ind w:left="0" w:hanging="0"/>
-        <w:rPr/>
-      </w:pPr>
-      <w:r>
-        <w:rPr/>
-        <w:t xml:space="preserve">Mysql.connector is used for connection to and querying from mysql database. </w:t>
-      </w:r>
-    </w:p>
-    <w:p>
-      <w:pPr>
-        <w:pStyle w:val="LOnormal"/>
-        <w:ind w:left="0" w:hanging="0"/>
-        <w:rPr/>
-      </w:pPr>
-      <w:r>
-        <w:rPr/>
-        <w:t xml:space="preserve">Csv is used for reading .csv-files into python. </w:t>
-      </w:r>
-    </w:p>
-    <w:p>
-      <w:pPr>
-        <w:pStyle w:val="LOnormal"/>
-        <w:ind w:left="0" w:hanging="0"/>
-        <w:rPr/>
-      </w:pPr>
-      <w:r>
-        <w:rPr/>
-        <w:t xml:space="preserve">Tkinter is used to create the interface in which the user uses the program and queries from the database. </w:t>
-      </w:r>
-      <w:r>
-        <w:rPr/>
-        <w:t>It was my first time ever creating a graphical user interface, so I knew I needed something that was fairly easy to use. I did some looking around and found these two sources that both used tkinter in a way that suited me perfectly:</w:t>
-      </w:r>
-    </w:p>
-    <w:p>
-      <w:pPr>
-        <w:pStyle w:val="LOnormal"/>
+      </w:pPr>
+      <w:hyperlink r:id="rId5">
+        <w:r>
+          <w:rPr>
+            <w:rStyle w:val="InternetLink"/>
+            <w:lang w:val="en-US"/>
+          </w:rPr>
+          <w:t>https://github.com/Ramoooona/Python-GUI-MySQL</w:t>
+        </w:r>
+      </w:hyperlink>
+      <w:r>
+        <w:rPr>
+          <w:lang w:val="en-US"/>
+        </w:rPr>
+        <w:t xml:space="preserve"> </w:t>
+      </w:r>
+    </w:p>
+    <w:p>
+      <w:pPr>
+        <w:pStyle w:val="LOnormal"/>
+        <w:spacing w:lineRule="auto" w:line="360"/>
         <w:ind w:left="0" w:hanging="0"/>
         <w:rPr/>
       </w:pPr>
@@ -3369,25 +3749,7 @@
         <w:r>
           <w:rPr>
             <w:rStyle w:val="InternetLink"/>
-          </w:rPr>
-          <w:t>https://github.com/Ramoooona/Python-GUI-MySQL</w:t>
-        </w:r>
-      </w:hyperlink>
-      <w:r>
-        <w:rPr/>
-        <w:t xml:space="preserve"> </w:t>
-      </w:r>
-    </w:p>
-    <w:p>
-      <w:pPr>
-        <w:pStyle w:val="LOnormal"/>
-        <w:ind w:left="0" w:hanging="0"/>
-        <w:rPr/>
-      </w:pPr>
-      <w:hyperlink r:id="rId9">
-        <w:r>
-          <w:rPr>
-            <w:rStyle w:val="InternetLink"/>
+            <w:lang w:val="en-US"/>
           </w:rPr>
           <w:t>https://realpython.com/python-gui-tkinter/</w:t>
         </w:r>
@@ -3396,92 +3758,134 @@
     <w:p>
       <w:pPr>
         <w:pStyle w:val="LOnormal"/>
+        <w:spacing w:lineRule="auto" w:line="360"/>
+        <w:ind w:left="0" w:hanging="0"/>
+        <w:rPr>
+          <w:lang w:val="en-US"/>
+        </w:rPr>
+      </w:pPr>
+      <w:r>
+        <w:rPr>
+          <w:lang w:val="en-US"/>
+        </w:rPr>
+      </w:r>
+    </w:p>
+    <w:p>
+      <w:pPr>
+        <w:pStyle w:val="LOnormal"/>
+        <w:spacing w:lineRule="auto" w:line="360"/>
         <w:ind w:left="0" w:hanging="0"/>
         <w:rPr/>
       </w:pPr>
       <w:r>
+        <w:rPr>
+          <w:lang w:val="en-US"/>
+        </w:rPr>
+        <w:t xml:space="preserve">I had no issues what so ever with my data thanks to the fact that I myself generated all the data that I needed through; </w:t>
+      </w:r>
+      <w:hyperlink r:id="rId8">
+        <w:r>
+          <w:rPr>
+            <w:rStyle w:val="InternetLink"/>
+            <w:lang w:val="en-US"/>
+          </w:rPr>
+          <w:t>https://www.mockaroo.com</w:t>
+        </w:r>
+      </w:hyperlink>
+      <w:hyperlink r:id="rId9">
+        <w:r>
+          <w:rPr>
+            <w:lang w:val="en-US"/>
+          </w:rPr>
+          <w:t>.</w:t>
+        </w:r>
+      </w:hyperlink>
+    </w:p>
+    <w:p>
+      <w:pPr>
+        <w:pStyle w:val="LOnormal"/>
+        <w:spacing w:lineRule="auto" w:line="360"/>
+        <w:ind w:left="0" w:hanging="0"/>
         <w:rPr/>
-      </w:r>
-    </w:p>
-    <w:p>
-      <w:pPr>
-        <w:pStyle w:val="LOnormal"/>
-        <w:ind w:left="0" w:hanging="0"/>
-        <w:rPr/>
-      </w:pPr>
-      <w:r>
-        <w:rPr/>
-        <w:t xml:space="preserve">I had no issues what so ever with my data thanks to the fact that I myself generated all the data that I needed through; </w:t>
+      </w:pPr>
+      <w:r>
+        <w:rPr>
+          <w:lang w:val="en-US"/>
+        </w:rPr>
+        <w:t xml:space="preserve">At first I was thinking about using already existing data from </w:t>
       </w:r>
       <w:hyperlink r:id="rId10">
         <w:r>
           <w:rPr>
             <w:rStyle w:val="InternetLink"/>
-          </w:rPr>
-          <w:t>https://www.mockaroo.com</w:t>
-        </w:r>
-      </w:hyperlink>
-      <w:hyperlink r:id="rId11">
-        <w:r>
-          <w:rPr/>
-          <w:t>.</w:t>
-        </w:r>
-      </w:hyperlink>
-    </w:p>
-    <w:p>
-      <w:pPr>
-        <w:pStyle w:val="LOnormal"/>
-        <w:ind w:left="0" w:hanging="0"/>
-        <w:rPr/>
-      </w:pPr>
-      <w:r>
-        <w:rPr/>
-        <w:t xml:space="preserve">At first I was thinking about using already existing data from </w:t>
-      </w:r>
-      <w:hyperlink r:id="rId12">
-        <w:r>
-          <w:rPr>
-            <w:rStyle w:val="InternetLink"/>
+            <w:lang w:val="en-US"/>
           </w:rPr>
           <w:t>https://www.dataportal.se/</w:t>
         </w:r>
       </w:hyperlink>
       <w:r>
+        <w:rPr>
+          <w:lang w:val="en-US"/>
+        </w:rPr>
+        <w:t>. But I changed my mind after thinking about good database normalization structures. It seemed like all the data that was up for grabs was very poorly organized. Basically just randomly thrown into a .cs</w:t>
+      </w:r>
+      <w:r>
+        <w:rPr>
+          <w:lang w:val="en-US"/>
+        </w:rPr>
+        <w:t>v</w:t>
+      </w:r>
+      <w:r>
+        <w:rPr>
+          <w:lang w:val="en-US"/>
+        </w:rPr>
+        <w:t xml:space="preserve">-file. </w:t>
+      </w:r>
+    </w:p>
+    <w:p>
+      <w:pPr>
+        <w:pStyle w:val="LOnormal"/>
+        <w:spacing w:lineRule="auto" w:line="360"/>
+        <w:ind w:left="0" w:hanging="0"/>
+        <w:rPr>
+          <w:lang w:val="en-US"/>
+        </w:rPr>
+      </w:pPr>
+      <w:r>
+        <w:rPr>
+          <w:lang w:val="en-US"/>
+        </w:rPr>
+      </w:r>
+    </w:p>
+    <w:p>
+      <w:pPr>
+        <w:pStyle w:val="LOnormal"/>
+        <w:spacing w:lineRule="auto" w:line="360"/>
+        <w:ind w:left="0" w:hanging="0"/>
         <w:rPr/>
-        <w:t xml:space="preserve">. But I changed my mind after thinking about good database normalisation structures. It seemed like all the data that was up for grabs was very poorly organised. Basically just randomly thrown into a .csv-file. </w:t>
-      </w:r>
-    </w:p>
-    <w:p>
-      <w:pPr>
-        <w:pStyle w:val="LOnormal"/>
-        <w:ind w:left="0" w:hanging="0"/>
-        <w:rPr/>
-      </w:pPr>
-      <w:r>
-        <w:rPr/>
-      </w:r>
-    </w:p>
-    <w:p>
-      <w:pPr>
-        <w:pStyle w:val="LOnormal"/>
-        <w:ind w:left="0" w:hanging="0"/>
-        <w:rPr/>
-      </w:pPr>
-      <w:r>
-        <w:rPr/>
+      </w:pPr>
+      <w:r>
+        <w:rPr>
+          <w:b/>
+          <w:bCs/>
+          <w:lang w:val="en-US"/>
+        </w:rPr>
         <w:t xml:space="preserve">Source code: </w:t>
       </w:r>
-      <w:hyperlink r:id="rId13">
+      <w:hyperlink r:id="rId11">
         <w:r>
           <w:rPr>
             <w:rStyle w:val="InternetLink"/>
+            <w:lang w:val="en-US"/>
           </w:rPr>
           <w:t>https://github.com/krukle/store-database</w:t>
         </w:r>
       </w:hyperlink>
-      <w:hyperlink r:id="rId14">
+      <w:hyperlink r:id="rId12">
         <w:r>
-          <w:rPr/>
+          <w:rPr>
+            <w:lang w:val="en-US"/>
+          </w:rPr>
           <w:t xml:space="preserve"> </w:t>
         </w:r>
       </w:hyperlink>
@@ -3489,33 +3893,72 @@
     <w:p>
       <w:pPr>
         <w:pStyle w:val="LOnormal"/>
+        <w:spacing w:lineRule="auto" w:line="360"/>
+        <w:ind w:left="0" w:hanging="0"/>
+        <w:rPr>
+          <w:lang w:val="en-US"/>
+        </w:rPr>
+      </w:pPr>
+      <w:r>
+        <w:rPr>
+          <w:lang w:val="en-US"/>
+        </w:rPr>
+        <w:t xml:space="preserve">Check readme.txt for installation instructions. </w:t>
+      </w:r>
+    </w:p>
+    <w:p>
+      <w:pPr>
+        <w:pStyle w:val="LOnormal"/>
+        <w:spacing w:lineRule="auto" w:line="360"/>
+        <w:ind w:left="0" w:hanging="0"/>
+        <w:rPr>
+          <w:lang w:val="en-US"/>
+        </w:rPr>
+      </w:pPr>
+      <w:r>
+        <w:rPr>
+          <w:lang w:val="en-US"/>
+        </w:rPr>
+      </w:r>
+    </w:p>
+    <w:p>
+      <w:pPr>
+        <w:pStyle w:val="LOnormal"/>
+        <w:spacing w:lineRule="auto" w:line="360"/>
         <w:ind w:left="0" w:hanging="0"/>
         <w:rPr/>
       </w:pPr>
       <w:r>
-        <w:rPr/>
-        <w:t xml:space="preserve">Check readme.txt for installation instructions. </w:t>
-      </w:r>
-    </w:p>
-    <w:p>
-      <w:pPr>
-        <w:pStyle w:val="LOnormal"/>
-        <w:ind w:left="0" w:hanging="0"/>
-        <w:rPr/>
-      </w:pPr>
-      <w:r>
-        <w:rPr/>
-      </w:r>
-    </w:p>
-    <w:p>
-      <w:pPr>
-        <w:pStyle w:val="LOnormal"/>
-        <w:ind w:left="0" w:hanging="0"/>
-        <w:rPr/>
-      </w:pPr>
-      <w:r>
-        <w:rPr/>
+        <w:rPr>
+          <w:b/>
+          <w:bCs/>
+          <w:lang w:val="en-US"/>
+        </w:rPr>
         <w:t xml:space="preserve">Video demonstration: </w:t>
+      </w:r>
+      <w:hyperlink r:id="rId14">
+        <w:r>
+          <w:rPr>
+            <w:rStyle w:val="InternetLink"/>
+            <w:lang w:val="en-US"/>
+          </w:rPr>
+          <w:t>https://youtu.be/e8M7IrLe8Bs</w:t>
+        </w:r>
+      </w:hyperlink>
+    </w:p>
+    <w:p>
+      <w:pPr>
+        <w:pStyle w:val="LOnormal"/>
+        <w:spacing w:lineRule="auto" w:line="360"/>
+        <w:ind w:left="0" w:hanging="0"/>
+        <w:rPr>
+          <w:lang w:val="en-US"/>
+        </w:rPr>
+      </w:pPr>
+      <w:r>
+        <w:rPr>
+          <w:lang w:val="en-US"/>
+        </w:rPr>
       </w:r>
     </w:p>
     <w:sectPr>
@@ -3805,7 +4248,7 @@
       <w:rPr>
         <w:rFonts w:ascii="Arial" w:hAnsi="Arial" w:eastAsia="Arial" w:cs="Arial"/>
         <w:szCs w:val="22"/>
-        <w:lang w:val="en" w:eastAsia="zh-CN" w:bidi="hi-IN"/>
+        <w:lang w:val="en-US" w:eastAsia="zh-CN" w:bidi="hi-IN"/>
       </w:rPr>
     </w:rPrDefault>
     <w:pPrDefault>
@@ -3830,7 +4273,7 @@
       <w:kern w:val="0"/>
       <w:sz w:val="22"/>
       <w:szCs w:val="22"/>
-      <w:lang w:val="en" w:eastAsia="zh-CN" w:bidi="hi-IN"/>
+      <w:lang w:eastAsia="zh-CN" w:bidi="hi-IN" w:val="en-US"/>
     </w:rPr>
   </w:style>
   <w:style w:type="paragraph" w:styleId="Heading1">
@@ -3935,6 +4378,14 @@
     <w:rPr>
       <w:color w:val="000080"/>
       <w:u w:val="single"/>
+      <w:lang w:eastAsia="zxx" w:bidi="zxx"/>
+    </w:rPr>
+  </w:style>
+  <w:style w:type="character" w:styleId="VisitedInternetLink">
+    <w:name w:val="FollowedHyperlink"/>
+    <w:rPr>
+      <w:color w:val="800000"/>
+      <w:u w:val="single"/>
       <w:lang w:val="zxx" w:eastAsia="zxx" w:bidi="zxx"/>
     </w:rPr>
   </w:style>
@@ -4012,7 +4463,7 @@
       <w:kern w:val="0"/>
       <w:sz w:val="22"/>
       <w:szCs w:val="22"/>
-      <w:lang w:val="en" w:eastAsia="zh-CN" w:bidi="hi-IN"/>
+      <w:lang w:eastAsia="zh-CN" w:bidi="hi-IN" w:val="en-US"/>
     </w:rPr>
   </w:style>
   <w:style w:type="paragraph" w:styleId="Title">

</xml_diff>